<commit_message>
Fase 3 do galileo
</commit_message>
<xml_diff>
--- a/galileo 2fase.docx
+++ b/galileo 2fase.docx
@@ -1,6 +1,6 @@
 
 <file path=word/document.xml><?xml version="1.0" encoding="utf-8"?>
-<w:document xmlns:wpc="http://schemas.microsoft.com/office/word/2010/wordprocessingCanvas" xmlns:cx="http://schemas.microsoft.com/office/drawing/2014/chartex" xmlns:cx1="http://schemas.microsoft.com/office/drawing/2015/9/8/chartex" xmlns:mc="http://schemas.openxmlformats.org/markup-compatibility/2006" xmlns:o="urn:schemas-microsoft-com:office:office" xmlns:r="http://schemas.openxmlformats.org/officeDocument/2006/relationships" xmlns:m="http://schemas.openxmlformats.org/officeDocument/2006/math" xmlns:v="urn:schemas-microsoft-com:vml" xmlns:wp14="http://schemas.microsoft.com/office/word/2010/wordprocessingDrawing" xmlns:wp="http://schemas.openxmlformats.org/drawingml/2006/wordprocessingDrawing" xmlns:w10="urn:schemas-microsoft-com:office:word" xmlns:w="http://schemas.openxmlformats.org/wordprocessingml/2006/main" xmlns:w14="http://schemas.microsoft.com/office/word/2010/wordml" xmlns:w15="http://schemas.microsoft.com/office/word/2012/wordml" xmlns:w16se="http://schemas.microsoft.com/office/word/2015/wordml/symex" xmlns:wpg="http://schemas.microsoft.com/office/word/2010/wordprocessingGroup" xmlns:wpi="http://schemas.microsoft.com/office/word/2010/wordprocessingInk" xmlns:wne="http://schemas.microsoft.com/office/word/2006/wordml" xmlns:wps="http://schemas.microsoft.com/office/word/2010/wordprocessingShape" mc:Ignorable="w14 w15 w16se wp14">
+<w:document xmlns:wpc="http://schemas.microsoft.com/office/word/2010/wordprocessingCanvas" xmlns:mc="http://schemas.openxmlformats.org/markup-compatibility/2006" xmlns:o="urn:schemas-microsoft-com:office:office" xmlns:r="http://schemas.openxmlformats.org/officeDocument/2006/relationships" xmlns:m="http://schemas.openxmlformats.org/officeDocument/2006/math" xmlns:v="urn:schemas-microsoft-com:vml" xmlns:wp14="http://schemas.microsoft.com/office/word/2010/wordprocessingDrawing" xmlns:wp="http://schemas.openxmlformats.org/drawingml/2006/wordprocessingDrawing" xmlns:w10="urn:schemas-microsoft-com:office:word" xmlns:w="http://schemas.openxmlformats.org/wordprocessingml/2006/main" xmlns:w14="http://schemas.microsoft.com/office/word/2010/wordml" xmlns:w15="http://schemas.microsoft.com/office/word/2012/wordml" xmlns:wpg="http://schemas.microsoft.com/office/word/2010/wordprocessingGroup" xmlns:wpi="http://schemas.microsoft.com/office/word/2010/wordprocessingInk" xmlns:wne="http://schemas.microsoft.com/office/word/2006/wordml" xmlns:wps="http://schemas.microsoft.com/office/word/2010/wordprocessingShape" mc:Ignorable="w14 w15 wp14">
   <w:body>
     <w:p>
       <w:pPr>
@@ -269,7 +269,7 @@
               </wp:inline>
             </w:drawing>
           </mc:Choice>
-          <mc:Fallback>
+          <mc:Fallback xmlns:w16se="http://schemas.microsoft.com/office/word/2015/wordml/symex" xmlns:cx1="http://schemas.microsoft.com/office/drawing/2015/9/8/chartex" xmlns:cx="http://schemas.microsoft.com/office/drawing/2014/chartex">
             <w:pict>
               <v:group w14:anchorId="6EE3073E" id="Grupo 18" o:spid="_x0000_s1026" style="width:457pt;height:1pt;mso-position-horizontal-relative:char;mso-position-vertical-relative:line" coordorigin="24411,37752" coordsize="58096,44" o:gfxdata="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">
                 <v:group id="Grupo 1" o:spid="_x0000_s1027" style="position:absolute;left:24411;top:37752;width:58097;height:44" coordsize="9149,7" o:gfxdata="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">
@@ -1125,7 +1125,7 @@
               </wp:inline>
             </w:drawing>
           </mc:Choice>
-          <mc:Fallback>
+          <mc:Fallback xmlns:w16se="http://schemas.microsoft.com/office/word/2015/wordml/symex" xmlns:cx1="http://schemas.microsoft.com/office/drawing/2015/9/8/chartex" xmlns:cx="http://schemas.microsoft.com/office/drawing/2014/chartex">
             <w:pict>
               <v:group w14:anchorId="0C8D1FC1" id="Grupo 17" o:spid="_x0000_s1030" style="width:457pt;height:1pt;mso-position-horizontal-relative:char;mso-position-vertical-relative:line" coordorigin="24411,37707" coordsize="58096,158" o:gfxdata="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">
                 <v:group id="Grupo 4" o:spid="_x0000_s1031" style="position:absolute;left:24411;top:37707;width:58097;height:159" coordsize="9149,25" o:gfxdata="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">
@@ -1658,7 +1658,7 @@
               </wp:inline>
             </w:drawing>
           </mc:Choice>
-          <mc:Fallback>
+          <mc:Fallback xmlns:w16se="http://schemas.microsoft.com/office/word/2015/wordml/symex" xmlns:cx1="http://schemas.microsoft.com/office/drawing/2015/9/8/chartex" xmlns:cx="http://schemas.microsoft.com/office/drawing/2014/chartex">
             <w:pict>
               <v:group w14:anchorId="04A9AB0B" id="Grupo 15" o:spid="_x0000_s1034" style="width:457pt;height:1pt;mso-position-horizontal-relative:char;mso-position-vertical-relative:line" coordorigin="24411,37707" coordsize="58096,158" o:gfxdata="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">
                 <v:group id="Grupo 7" o:spid="_x0000_s1035" style="position:absolute;left:24411;top:37707;width:58097;height:159" coordsize="9149,25" o:gfxdata="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">
@@ -2373,7 +2373,7 @@
               </wp:inline>
             </w:drawing>
           </mc:Choice>
-          <mc:Fallback>
+          <mc:Fallback xmlns:w16se="http://schemas.microsoft.com/office/word/2015/wordml/symex" xmlns:cx1="http://schemas.microsoft.com/office/drawing/2015/9/8/chartex" xmlns:cx="http://schemas.microsoft.com/office/drawing/2014/chartex">
             <w:pict>
               <v:group w14:anchorId="66B145E3" id="Grupo 24" o:spid="_x0000_s1038" style="width:457pt;height:1pt;mso-position-horizontal-relative:char;mso-position-vertical-relative:line" coordorigin="24411,37707" coordsize="58096,158" o:gfxdata="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">
                 <v:group id="Grupo 11" o:spid="_x0000_s1039" style="position:absolute;left:24411;top:37707;width:58097;height:159" coordsize="9149,25" o:gfxdata="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">
@@ -2524,7 +2524,7 @@
     </w:p>
     <w:p>
       <w:pPr>
-        <w:ind w:firstLine="525"/>
+        <w:ind w:firstLine="0"/>
         <w:rPr>
           <w:rFonts w:ascii="Times New Roman" w:eastAsia="Times New Roman" w:hAnsi="Times New Roman" w:cs="Times New Roman"/>
           <w:sz w:val="24"/>
@@ -2665,6 +2665,14 @@
           <w:sz w:val="16"/>
           <w:szCs w:val="16"/>
         </w:rPr>
+        <w:t xml:space="preserve"> </w:t>
+      </w:r>
+      <w:r>
+        <w:rPr>
+          <w:rFonts w:ascii="Times New Roman" w:eastAsia="Times New Roman" w:hAnsi="Times New Roman" w:cs="Times New Roman"/>
+          <w:sz w:val="16"/>
+          <w:szCs w:val="16"/>
+        </w:rPr>
         <w:t>Fonte: STALLINGS, 2011,</w:t>
       </w:r>
       <w:r>
@@ -2951,25 +2959,82 @@
         </w:rPr>
         <w:t>τ = 1/f.</w:t>
       </w:r>
-    </w:p>
-    <w:p>
-      <w:pPr>
-        <w:spacing w:before="9"/>
-        <w:ind w:firstLine="0"/>
-        <w:rPr>
-          <w:rFonts w:ascii="Times New Roman" w:eastAsia="Times New Roman" w:hAnsi="Times New Roman" w:cs="Times New Roman"/>
-          <w:b/>
-          <w:color w:val="FF0000"/>
-        </w:rPr>
-      </w:pPr>
-      <w:r>
-        <w:rPr>
-          <w:rFonts w:ascii="Times New Roman" w:eastAsia="Times New Roman" w:hAnsi="Times New Roman" w:cs="Times New Roman"/>
-          <w:b/>
-          <w:color w:val="FF0000"/>
-        </w:rPr>
-        <w:t xml:space="preserve">Que tal dar um exemplo? Facilita a compreensão. </w:t>
-      </w:r>
+      <w:r>
+        <w:rPr>
+          <w:rFonts w:ascii="Times New Roman" w:eastAsia="Times New Roman" w:hAnsi="Times New Roman" w:cs="Times New Roman"/>
+          <w:b/>
+          <w:sz w:val="24"/>
+          <w:szCs w:val="24"/>
+        </w:rPr>
+        <w:t xml:space="preserve"> </w:t>
+      </w:r>
+      <w:r>
+        <w:rPr>
+          <w:rFonts w:ascii="Times New Roman" w:eastAsia="Times New Roman" w:hAnsi="Times New Roman" w:cs="Times New Roman"/>
+          <w:sz w:val="24"/>
+          <w:szCs w:val="24"/>
+        </w:rPr>
+        <w:t>Por exemplo</w:t>
+      </w:r>
+      <w:r>
+        <w:rPr>
+          <w:rFonts w:ascii="Times New Roman" w:eastAsia="Times New Roman" w:hAnsi="Times New Roman" w:cs="Times New Roman"/>
+          <w:sz w:val="24"/>
+          <w:szCs w:val="24"/>
+        </w:rPr>
+        <w:t xml:space="preserve"> </w:t>
+      </w:r>
+      <w:r>
+        <w:rPr>
+          <w:rFonts w:ascii="Times New Roman" w:eastAsia="Times New Roman" w:hAnsi="Times New Roman" w:cs="Times New Roman"/>
+          <w:sz w:val="24"/>
+          <w:szCs w:val="24"/>
+        </w:rPr>
+        <w:t>podemos comparar a</w:t>
+      </w:r>
+      <w:r>
+        <w:rPr>
+          <w:rFonts w:ascii="Times New Roman" w:eastAsia="Times New Roman" w:hAnsi="Times New Roman" w:cs="Times New Roman"/>
+          <w:sz w:val="24"/>
+          <w:szCs w:val="24"/>
+        </w:rPr>
+        <w:t xml:space="preserve"> frequência com o comando </w:t>
+      </w:r>
+      <w:r>
+        <w:rPr>
+          <w:rFonts w:ascii="Times New Roman" w:eastAsia="Times New Roman" w:hAnsi="Times New Roman" w:cs="Times New Roman"/>
+          <w:b/>
+          <w:sz w:val="24"/>
+          <w:szCs w:val="24"/>
+        </w:rPr>
+        <w:t>delay</w:t>
+      </w:r>
+      <w:r>
+        <w:rPr>
+          <w:rFonts w:ascii="Times New Roman" w:eastAsia="Times New Roman" w:hAnsi="Times New Roman" w:cs="Times New Roman"/>
+          <w:sz w:val="24"/>
+          <w:szCs w:val="24"/>
+        </w:rPr>
+        <w:t xml:space="preserve"> (veremos posteriormente nessa aula), em que, quanto maior o seu valor menor será a</w:t>
+      </w:r>
+      <w:r>
+        <w:rPr>
+          <w:rFonts w:ascii="Times New Roman" w:eastAsia="Times New Roman" w:hAnsi="Times New Roman" w:cs="Times New Roman"/>
+          <w:sz w:val="24"/>
+          <w:szCs w:val="24"/>
+        </w:rPr>
+        <w:t xml:space="preserve"> taxa de execução (o piscar de um LED)</w:t>
+      </w:r>
+      <w:r>
+        <w:rPr>
+          <w:rFonts w:ascii="Times New Roman" w:eastAsia="Times New Roman" w:hAnsi="Times New Roman" w:cs="Times New Roman"/>
+          <w:sz w:val="24"/>
+          <w:szCs w:val="24"/>
+        </w:rPr>
+        <w:t xml:space="preserve">. </w:t>
+      </w:r>
+      <w:bookmarkStart w:id="10" w:name="_GoBack"/>
+      <w:bookmarkEnd w:id="10"/>
     </w:p>
     <w:p>
       <w:pPr>
@@ -3006,8 +3071,8 @@
           <w:szCs w:val="28"/>
         </w:rPr>
       </w:pPr>
-      <w:bookmarkStart w:id="10" w:name="_vqs0qv2o6yel" w:colFirst="0" w:colLast="0"/>
-      <w:bookmarkEnd w:id="10"/>
+      <w:bookmarkStart w:id="11" w:name="_vqs0qv2o6yel" w:colFirst="0" w:colLast="0"/>
+      <w:bookmarkEnd w:id="11"/>
       <w:r>
         <w:t xml:space="preserve"> </w:t>
       </w:r>
@@ -3137,7 +3202,7 @@
               </wp:inline>
             </w:drawing>
           </mc:Choice>
-          <mc:Fallback>
+          <mc:Fallback xmlns:w16se="http://schemas.microsoft.com/office/word/2015/wordml/symex" xmlns:cx1="http://schemas.microsoft.com/office/drawing/2015/9/8/chartex" xmlns:cx="http://schemas.microsoft.com/office/drawing/2014/chartex">
             <w:pict>
               <v:group w14:anchorId="2C8C9777" id="Grupo 19" o:spid="_x0000_s1042" style="width:457pt;height:1pt;mso-position-horizontal-relative:char;mso-position-vertical-relative:line" coordorigin="24411,37707" coordsize="58096,158" o:gfxdata="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">
                 <v:group id="Grupo 16" o:spid="_x0000_s1043" style="position:absolute;left:24411;top:37707;width:58097;height:159" coordsize="9149,25" o:gfxdata="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">
@@ -3334,7 +3399,7 @@
         </w:numPr>
         <w:spacing w:before="120"/>
       </w:pPr>
-      <w:commentRangeStart w:id="11"/>
+      <w:commentRangeStart w:id="12"/>
       <w:r>
         <w:rPr>
           <w:rFonts w:ascii="Times New Roman" w:eastAsia="Times New Roman" w:hAnsi="Times New Roman" w:cs="Times New Roman"/>
@@ -3896,12 +3961,12 @@
         </w:rPr>
         <w:t>tore): escreve o resultado na memória ou envia para a E/S.</w:t>
       </w:r>
-      <w:commentRangeEnd w:id="11"/>
+      <w:commentRangeEnd w:id="12"/>
       <w:r>
         <w:rPr>
           <w:rStyle w:val="Refdecomentrio"/>
         </w:rPr>
-        <w:commentReference w:id="11"/>
+        <w:commentReference w:id="12"/>
       </w:r>
     </w:p>
     <w:p>
@@ -4090,7 +4155,7 @@
               </wp:inline>
             </w:drawing>
           </mc:Choice>
-          <mc:Fallback>
+          <mc:Fallback xmlns:w16se="http://schemas.microsoft.com/office/word/2015/wordml/symex" xmlns:cx1="http://schemas.microsoft.com/office/drawing/2015/9/8/chartex" xmlns:cx="http://schemas.microsoft.com/office/drawing/2014/chartex">
             <w:pict>
               <v:group w14:anchorId="6D4F9CC9" id="Grupo 22" o:spid="_x0000_s1046" style="width:457pt;height:1pt;mso-position-horizontal-relative:char;mso-position-vertical-relative:line" coordorigin="24411,37707" coordsize="58096,158" o:gfxdata="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">
                 <v:group id="Grupo 23" o:spid="_x0000_s1047" style="position:absolute;left:24411;top:37707;width:58097;height:159" coordsize="9149,25" o:gfxdata="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">
@@ -4128,18 +4193,16 @@
         <w:t xml:space="preserve">  Para o primeiro projeto você conectará um LED a pinos digitais fazendo-</w:t>
       </w:r>
       <w:r>
-        <w:t xml:space="preserve">o piscar em um loop (repetição), tendo como objetivo, </w:t>
-      </w:r>
-      <w:commentRangeStart w:id="12"/>
-      <w:r>
-        <w:t>aprender o software e o hardware usados para este projeto</w:t>
-      </w:r>
-      <w:commentRangeEnd w:id="12"/>
-      <w:r>
-        <w:rPr>
-          <w:rStyle w:val="Refdecomentrio"/>
-        </w:rPr>
-        <w:commentReference w:id="12"/>
+        <w:t>o piscar</w:t>
+      </w:r>
+      <w:r>
+        <w:t xml:space="preserve"> a cada segundo</w:t>
+      </w:r>
+      <w:r>
+        <w:t xml:space="preserve"> em um loop (repetição), tendo como objetivo</w:t>
+      </w:r>
+      <w:r>
+        <w:t xml:space="preserve"> ver na prática como funciona o ciclo de instrução</w:t>
       </w:r>
       <w:r>
         <w:t>.</w:t>
@@ -4159,21 +4222,7 @@
         <w:rPr>
           <w:color w:val="FF0000"/>
         </w:rPr>
-        <w:t>O objetivo é fazer piscar o LED por quanto tempo ou de qual forma?</w:t>
-      </w:r>
-    </w:p>
-    <w:p>
-      <w:pPr>
-        <w:ind w:firstLine="0"/>
-        <w:rPr>
-          <w:color w:val="FF0000"/>
-        </w:rPr>
-      </w:pPr>
-      <w:r>
-        <w:rPr>
-          <w:color w:val="FF0000"/>
-        </w:rPr>
-        <w:t>E para isso vocês utilizarão o que? O que foi visto nesta aula que será usado nesta prática?</w:t>
+        <w:t>O que foi visto nesta aula que será usado nesta prática?</w:t>
       </w:r>
     </w:p>
     <w:p>
@@ -4592,6 +4641,33 @@
           <w:lang w:val="en-US"/>
         </w:rPr>
       </w:pPr>
+      <w:r>
+        <w:rPr>
+          <w:rFonts w:ascii="Times New Roman" w:eastAsia="Times New Roman" w:hAnsi="Times New Roman" w:cs="Times New Roman"/>
+          <w:sz w:val="16"/>
+          <w:szCs w:val="16"/>
+          <w:lang w:val="en-US"/>
+        </w:rPr>
+        <w:lastRenderedPageBreak/>
+        <w:t xml:space="preserve">Figura 5 – </w:t>
+      </w:r>
+      <w:commentRangeStart w:id="14"/>
+      <w:r>
+        <w:rPr>
+          <w:rFonts w:ascii="Times New Roman" w:eastAsia="Times New Roman" w:hAnsi="Times New Roman" w:cs="Times New Roman"/>
+          <w:sz w:val="16"/>
+          <w:szCs w:val="16"/>
+          <w:lang w:val="en-US"/>
+        </w:rPr>
+        <w:t>LED</w:t>
+      </w:r>
+      <w:commentRangeEnd w:id="14"/>
+      <w:r>
+        <w:rPr>
+          <w:rStyle w:val="Refdecomentrio"/>
+        </w:rPr>
+        <w:commentReference w:id="14"/>
+      </w:r>
     </w:p>
     <w:p>
       <w:pPr>
@@ -4606,97 +4682,76 @@
           <w:noProof/>
         </w:rPr>
         <w:drawing>
-          <wp:anchor distT="0" distB="0" distL="114300" distR="114300" simplePos="0" relativeHeight="251676672" behindDoc="0" locked="0" layoutInCell="1" hidden="0" allowOverlap="1" wp14:anchorId="6F37E62C" wp14:editId="177022EA">
+          <wp:anchor distT="0" distB="0" distL="114300" distR="114300" simplePos="0" relativeHeight="251682816" behindDoc="1" locked="0" layoutInCell="1" allowOverlap="1" wp14:anchorId="3256D606" wp14:editId="1C8308FA">
             <wp:simplePos x="0" y="0"/>
             <wp:positionH relativeFrom="margin">
-              <wp:posOffset>-75565</wp:posOffset>
+              <wp:align>left</wp:align>
             </wp:positionH>
             <wp:positionV relativeFrom="paragraph">
-              <wp:posOffset>154940</wp:posOffset>
+              <wp:posOffset>4445</wp:posOffset>
             </wp:positionV>
-            <wp:extent cx="2052638" cy="2230720"/>
+            <wp:extent cx="2426335" cy="2724150"/>
             <wp:effectExtent l="0" t="0" r="0" b="0"/>
-            <wp:wrapSquare wrapText="bothSides" distT="0" distB="0" distL="114300" distR="114300"/>
-            <wp:docPr id="60" name="image27.png"/>
-            <wp:cNvGraphicFramePr/>
+            <wp:wrapTight wrapText="bothSides">
+              <wp:wrapPolygon edited="0">
+                <wp:start x="0" y="0"/>
+                <wp:lineTo x="0" y="21449"/>
+                <wp:lineTo x="21368" y="21449"/>
+                <wp:lineTo x="21368" y="0"/>
+                <wp:lineTo x="0" y="0"/>
+              </wp:wrapPolygon>
+            </wp:wrapTight>
+            <wp:docPr id="27" name="Imagem 27" descr="E:\led em pt.jpg"/>
+            <wp:cNvGraphicFramePr>
+              <a:graphicFrameLocks xmlns:a="http://schemas.openxmlformats.org/drawingml/2006/main" noChangeAspect="1"/>
+            </wp:cNvGraphicFramePr>
             <a:graphic xmlns:a="http://schemas.openxmlformats.org/drawingml/2006/main">
               <a:graphicData uri="http://schemas.openxmlformats.org/drawingml/2006/picture">
                 <pic:pic xmlns:pic="http://schemas.openxmlformats.org/drawingml/2006/picture">
                   <pic:nvPicPr>
-                    <pic:cNvPr id="0" name="image27.png"/>
-                    <pic:cNvPicPr preferRelativeResize="0"/>
+                    <pic:cNvPr id="0" name="Picture 1" descr="E:\led em pt.jpg"/>
+                    <pic:cNvPicPr>
+                      <a:picLocks noChangeAspect="1" noChangeArrowheads="1"/>
+                    </pic:cNvPicPr>
                   </pic:nvPicPr>
                   <pic:blipFill>
-                    <a:blip r:embed="rId18"/>
+                    <a:blip r:embed="rId18" cstate="print">
+                      <a:extLst>
+                        <a:ext uri="{28A0092B-C50C-407E-A947-70E740481C1C}">
+                          <a14:useLocalDpi xmlns:a14="http://schemas.microsoft.com/office/drawing/2010/main" val="0"/>
+                        </a:ext>
+                      </a:extLst>
+                    </a:blip>
                     <a:srcRect/>
                     <a:stretch>
                       <a:fillRect/>
                     </a:stretch>
                   </pic:blipFill>
-                  <pic:spPr>
+                  <pic:spPr bwMode="auto">
                     <a:xfrm>
                       <a:off x="0" y="0"/>
-                      <a:ext cx="2052638" cy="2230720"/>
+                      <a:ext cx="2426335" cy="2724150"/>
                     </a:xfrm>
                     <a:prstGeom prst="rect">
                       <a:avLst/>
                     </a:prstGeom>
-                    <a:ln/>
+                    <a:noFill/>
+                    <a:ln>
+                      <a:noFill/>
+                    </a:ln>
                   </pic:spPr>
                 </pic:pic>
               </a:graphicData>
             </a:graphic>
+            <wp14:sizeRelH relativeFrom="margin">
+              <wp14:pctWidth>0</wp14:pctWidth>
+            </wp14:sizeRelH>
+            <wp14:sizeRelV relativeFrom="margin">
+              <wp14:pctHeight>0</wp14:pctHeight>
+            </wp14:sizeRelV>
           </wp:anchor>
         </w:drawing>
       </w:r>
-      <w:r>
-        <w:rPr>
-          <w:rFonts w:ascii="Times New Roman" w:eastAsia="Times New Roman" w:hAnsi="Times New Roman" w:cs="Times New Roman"/>
-          <w:sz w:val="16"/>
-          <w:szCs w:val="16"/>
-          <w:lang w:val="en-US"/>
-        </w:rPr>
-        <w:t>Figura 5 –</w:t>
-      </w:r>
-      <w:r>
-        <w:rPr>
-          <w:rFonts w:ascii="Times New Roman" w:eastAsia="Times New Roman" w:hAnsi="Times New Roman" w:cs="Times New Roman"/>
-          <w:sz w:val="16"/>
-          <w:szCs w:val="16"/>
-          <w:lang w:val="en-US"/>
-        </w:rPr>
-        <w:t xml:space="preserve"> </w:t>
-      </w:r>
-      <w:commentRangeStart w:id="14"/>
-      <w:r>
-        <w:rPr>
-          <w:rFonts w:ascii="Times New Roman" w:eastAsia="Times New Roman" w:hAnsi="Times New Roman" w:cs="Times New Roman"/>
-          <w:sz w:val="16"/>
-          <w:szCs w:val="16"/>
-          <w:lang w:val="en-US"/>
-        </w:rPr>
-        <w:t>LED</w:t>
-      </w:r>
-      <w:commentRangeEnd w:id="14"/>
-      <w:r>
-        <w:rPr>
-          <w:rStyle w:val="Refdecomentrio"/>
-        </w:rPr>
-        <w:commentReference w:id="14"/>
-      </w:r>
-    </w:p>
-    <w:p>
-      <w:pPr>
-        <w:spacing w:before="9"/>
-        <w:ind w:firstLine="0"/>
-        <w:rPr>
-          <w:rFonts w:ascii="Times New Roman" w:eastAsia="Times New Roman" w:hAnsi="Times New Roman" w:cs="Times New Roman"/>
-          <w:b/>
-          <w:sz w:val="28"/>
-          <w:szCs w:val="28"/>
-          <w:lang w:val="en-US"/>
-        </w:rPr>
-      </w:pPr>
     </w:p>
     <w:p>
       <w:pPr>
@@ -4858,6 +4913,26 @@
         <w:ind w:right="257" w:firstLine="0"/>
         <w:rPr>
           <w:rFonts w:ascii="Times New Roman" w:eastAsia="Times New Roman" w:hAnsi="Times New Roman" w:cs="Times New Roman"/>
+        </w:rPr>
+      </w:pPr>
+    </w:p>
+    <w:p>
+      <w:pPr>
+        <w:ind w:right="257" w:firstLine="0"/>
+        <w:rPr>
+          <w:rFonts w:ascii="Times New Roman" w:eastAsia="Times New Roman" w:hAnsi="Times New Roman" w:cs="Times New Roman"/>
+          <w:sz w:val="16"/>
+          <w:szCs w:val="16"/>
+        </w:rPr>
+      </w:pPr>
+    </w:p>
+    <w:p>
+      <w:pPr>
+        <w:ind w:right="257" w:firstLine="0"/>
+        <w:rPr>
+          <w:rFonts w:ascii="Times New Roman" w:eastAsia="Times New Roman" w:hAnsi="Times New Roman" w:cs="Times New Roman"/>
+          <w:sz w:val="16"/>
+          <w:szCs w:val="16"/>
         </w:rPr>
       </w:pPr>
     </w:p>
@@ -5705,63 +5780,48 @@
       <w:r>
         <w:rPr>
           <w:rFonts w:ascii="Times New Roman" w:eastAsia="Times New Roman" w:hAnsi="Times New Roman" w:cs="Times New Roman"/>
-          <w:color w:val="FF0000"/>
+          <w:color w:val="000000" w:themeColor="text1"/>
           <w:sz w:val="24"/>
           <w:szCs w:val="24"/>
         </w:rPr>
         <w:t xml:space="preserve">certifique-se de que o </w:t>
       </w:r>
-      <w:proofErr w:type="spellStart"/>
-      <w:r>
-        <w:rPr>
-          <w:rFonts w:ascii="Times New Roman" w:eastAsia="Times New Roman" w:hAnsi="Times New Roman" w:cs="Times New Roman"/>
-          <w:color w:val="FF0000"/>
-          <w:sz w:val="24"/>
-          <w:szCs w:val="24"/>
-        </w:rPr>
-        <w:t>Galileo</w:t>
-      </w:r>
-      <w:proofErr w:type="spellEnd"/>
-      <w:r>
-        <w:rPr>
-          <w:rFonts w:ascii="Times New Roman" w:eastAsia="Times New Roman" w:hAnsi="Times New Roman" w:cs="Times New Roman"/>
-          <w:color w:val="FF0000"/>
-          <w:sz w:val="24"/>
-          <w:szCs w:val="24"/>
-        </w:rPr>
-        <w:t xml:space="preserve"> esteja </w:t>
-      </w:r>
-      <w:proofErr w:type="gramStart"/>
-      <w:r>
-        <w:rPr>
-          <w:rFonts w:ascii="Times New Roman" w:eastAsia="Times New Roman" w:hAnsi="Times New Roman" w:cs="Times New Roman"/>
-          <w:color w:val="FF0000"/>
-          <w:sz w:val="24"/>
-          <w:szCs w:val="24"/>
-        </w:rPr>
-        <w:t>desligado.</w:t>
-      </w:r>
-      <w:r>
-        <w:rPr>
-          <w:rFonts w:ascii="Times New Roman" w:eastAsia="Times New Roman" w:hAnsi="Times New Roman" w:cs="Times New Roman"/>
-          <w:color w:val="FF0000"/>
-          <w:sz w:val="24"/>
-          <w:szCs w:val="24"/>
-        </w:rPr>
-        <w:t>(</w:t>
-      </w:r>
-      <w:proofErr w:type="gramEnd"/>
-      <w:r>
-        <w:rPr>
-          <w:rFonts w:ascii="Times New Roman" w:eastAsia="Times New Roman" w:hAnsi="Times New Roman" w:cs="Times New Roman"/>
-          <w:color w:val="FF0000"/>
-          <w:sz w:val="24"/>
-          <w:szCs w:val="24"/>
-        </w:rPr>
-        <w:t>para não correr o risco de uma peça encostar em outra que não devia e causar um curto)</w:t>
-      </w:r>
-      <w:bookmarkStart w:id="16" w:name="_GoBack"/>
-      <w:bookmarkEnd w:id="16"/>
+      <w:r>
+        <w:rPr>
+          <w:rFonts w:ascii="Times New Roman" w:eastAsia="Times New Roman" w:hAnsi="Times New Roman" w:cs="Times New Roman"/>
+          <w:color w:val="000000" w:themeColor="text1"/>
+          <w:sz w:val="24"/>
+          <w:szCs w:val="24"/>
+        </w:rPr>
+        <w:t xml:space="preserve">Galileo esteja </w:t>
+      </w:r>
+      <w:r>
+        <w:rPr>
+          <w:rFonts w:ascii="Times New Roman" w:eastAsia="Times New Roman" w:hAnsi="Times New Roman" w:cs="Times New Roman"/>
+          <w:color w:val="000000" w:themeColor="text1"/>
+          <w:sz w:val="24"/>
+          <w:szCs w:val="24"/>
+        </w:rPr>
+        <w:t xml:space="preserve">desligado </w:t>
+      </w:r>
+      <w:r>
+        <w:rPr>
+          <w:rFonts w:ascii="Times New Roman" w:eastAsia="Times New Roman" w:hAnsi="Times New Roman" w:cs="Times New Roman"/>
+          <w:color w:val="000000" w:themeColor="text1"/>
+          <w:sz w:val="24"/>
+          <w:szCs w:val="24"/>
+        </w:rPr>
+        <w:t>(para não correr o risco de uma peça encostar em outra que não devia e causar um curto)</w:t>
+      </w:r>
+      <w:r>
+        <w:rPr>
+          <w:rFonts w:ascii="Times New Roman" w:eastAsia="Times New Roman" w:hAnsi="Times New Roman" w:cs="Times New Roman"/>
+          <w:color w:val="000000" w:themeColor="text1"/>
+          <w:sz w:val="24"/>
+          <w:szCs w:val="24"/>
+        </w:rPr>
+        <w:t>.</w:t>
+      </w:r>
     </w:p>
     <w:p>
       <w:pPr>
@@ -6078,7 +6138,7 @@
           <w:sz w:val="28"/>
           <w:szCs w:val="28"/>
         </w:rPr>
-        <w:t>E</w:t>
+        <w:t xml:space="preserve"> (TROCAR IMAGEM</w:t>
       </w:r>
       <w:r>
         <w:rPr>
@@ -6088,7 +6148,17 @@
           <w:sz w:val="28"/>
           <w:szCs w:val="28"/>
         </w:rPr>
-        <w:t>xplicar o porquê de cada passo.</w:t>
+        <w:t>.</w:t>
+      </w:r>
+      <w:r>
+        <w:rPr>
+          <w:rFonts w:ascii="Times New Roman" w:eastAsia="Times New Roman" w:hAnsi="Times New Roman" w:cs="Times New Roman"/>
+          <w:i/>
+          <w:color w:val="FF0000"/>
+          <w:sz w:val="28"/>
+          <w:szCs w:val="28"/>
+        </w:rPr>
+        <w:t>)</w:t>
       </w:r>
     </w:p>
     <w:p>
@@ -6157,14 +6227,25 @@
           <w:szCs w:val="24"/>
         </w:rPr>
       </w:pPr>
-      <w:r>
-        <w:rPr>
-          <w:rFonts w:ascii="Times New Roman" w:eastAsia="Times New Roman" w:hAnsi="Times New Roman" w:cs="Times New Roman"/>
-          <w:b/>
-          <w:sz w:val="24"/>
-          <w:szCs w:val="24"/>
-        </w:rPr>
-        <w:t>int ledPin = 10; // define variável com valor inteiro</w:t>
+      <w:proofErr w:type="gramStart"/>
+      <w:r>
+        <w:rPr>
+          <w:rFonts w:ascii="Times New Roman" w:eastAsia="Times New Roman" w:hAnsi="Times New Roman" w:cs="Times New Roman"/>
+          <w:b/>
+          <w:sz w:val="24"/>
+          <w:szCs w:val="24"/>
+        </w:rPr>
+        <w:t>int</w:t>
+      </w:r>
+      <w:proofErr w:type="gramEnd"/>
+      <w:r>
+        <w:rPr>
+          <w:rFonts w:ascii="Times New Roman" w:eastAsia="Times New Roman" w:hAnsi="Times New Roman" w:cs="Times New Roman"/>
+          <w:b/>
+          <w:sz w:val="24"/>
+          <w:szCs w:val="24"/>
+        </w:rPr>
+        <w:t xml:space="preserve"> ledPin = 10; // define variável com valor inteiro</w:t>
       </w:r>
       <w:r>
         <w:rPr>
@@ -6241,7 +6322,6 @@
           <w:szCs w:val="24"/>
         </w:rPr>
       </w:pPr>
-      <w:proofErr w:type="spellStart"/>
       <w:proofErr w:type="gramStart"/>
       <w:r>
         <w:rPr>
@@ -6250,19 +6330,8 @@
           <w:sz w:val="24"/>
           <w:szCs w:val="24"/>
         </w:rPr>
-        <w:t>pinMode</w:t>
-      </w:r>
-      <w:proofErr w:type="spellEnd"/>
-      <w:r>
-        <w:rPr>
-          <w:rFonts w:ascii="Times New Roman" w:eastAsia="Times New Roman" w:hAnsi="Times New Roman" w:cs="Times New Roman"/>
-          <w:b/>
-          <w:sz w:val="24"/>
-          <w:szCs w:val="24"/>
-        </w:rPr>
-        <w:t>(</w:t>
-      </w:r>
-      <w:proofErr w:type="spellStart"/>
+        <w:t>pinMode(</w:t>
+      </w:r>
       <w:proofErr w:type="gramEnd"/>
       <w:r>
         <w:rPr>
@@ -6271,17 +6340,7 @@
           <w:sz w:val="24"/>
           <w:szCs w:val="24"/>
         </w:rPr>
-        <w:t>ledPin</w:t>
-      </w:r>
-      <w:proofErr w:type="spellEnd"/>
-      <w:r>
-        <w:rPr>
-          <w:rFonts w:ascii="Times New Roman" w:eastAsia="Times New Roman" w:hAnsi="Times New Roman" w:cs="Times New Roman"/>
-          <w:b/>
-          <w:sz w:val="24"/>
-          <w:szCs w:val="24"/>
-        </w:rPr>
-        <w:t>, OUTPUT);</w:t>
+        <w:t>ledPin, OUTPUT);</w:t>
       </w:r>
       <w:r>
         <w:rPr>
@@ -6375,6 +6434,47 @@
         <w:rPr>
           <w:rFonts w:ascii="Times New Roman" w:eastAsia="Times New Roman" w:hAnsi="Times New Roman" w:cs="Times New Roman"/>
           <w:b/>
+          <w:sz w:val="24"/>
+          <w:szCs w:val="24"/>
+        </w:rPr>
+      </w:pPr>
+      <w:proofErr w:type="gramStart"/>
+      <w:r>
+        <w:rPr>
+          <w:rFonts w:ascii="Times New Roman" w:eastAsia="Times New Roman" w:hAnsi="Times New Roman" w:cs="Times New Roman"/>
+          <w:b/>
+          <w:sz w:val="24"/>
+          <w:szCs w:val="24"/>
+        </w:rPr>
+        <w:t>digitalWrite(</w:t>
+      </w:r>
+      <w:proofErr w:type="gramEnd"/>
+      <w:r>
+        <w:rPr>
+          <w:rFonts w:ascii="Times New Roman" w:eastAsia="Times New Roman" w:hAnsi="Times New Roman" w:cs="Times New Roman"/>
+          <w:b/>
+          <w:sz w:val="24"/>
+          <w:szCs w:val="24"/>
+        </w:rPr>
+        <w:t xml:space="preserve">ledPin, </w:t>
+      </w:r>
+      <w:r>
+        <w:rPr>
+          <w:rFonts w:ascii="Times New Roman" w:eastAsia="Times New Roman" w:hAnsi="Times New Roman" w:cs="Times New Roman"/>
+          <w:b/>
+          <w:sz w:val="24"/>
+          <w:szCs w:val="24"/>
+        </w:rPr>
+        <w:t>,</w:t>
+      </w:r>
+    </w:p>
+    <w:p>
+      <w:pPr>
+        <w:spacing w:before="0" w:after="0"/>
+        <w:ind w:firstLine="0"/>
+        <w:rPr>
+          <w:rFonts w:ascii="Times New Roman" w:eastAsia="Times New Roman" w:hAnsi="Times New Roman" w:cs="Times New Roman"/>
+          <w:b/>
           <w:color w:val="FF0000"/>
           <w:sz w:val="24"/>
           <w:szCs w:val="24"/>
@@ -6388,7 +6488,7 @@
           <w:sz w:val="24"/>
           <w:szCs w:val="24"/>
         </w:rPr>
-        <w:t>digitalWrite(</w:t>
+        <w:t>GH);/</w:t>
       </w:r>
       <w:proofErr w:type="gramEnd"/>
       <w:r>
@@ -6398,7 +6498,7 @@
           <w:sz w:val="24"/>
           <w:szCs w:val="24"/>
         </w:rPr>
-        <w:t>ledPin, HIGH);// ativa o E/S digital com nível lógico alto</w:t>
+        <w:t>/ ativa o E/S digital com nível lógico alto</w:t>
       </w:r>
       <w:r>
         <w:rPr>
@@ -6797,6 +6897,7 @@
         </w:rPr>
         <w:t xml:space="preserve">  </w:t>
       </w:r>
+      <w:proofErr w:type="gramStart"/>
       <w:r>
         <w:rPr>
           <w:rFonts w:ascii="Times New Roman" w:eastAsia="Times New Roman" w:hAnsi="Times New Roman" w:cs="Times New Roman"/>
@@ -6805,9 +6906,9 @@
           <w:szCs w:val="24"/>
           <w:lang w:val="en-US"/>
         </w:rPr>
-        <w:t xml:space="preserve">void </w:t>
-      </w:r>
-      <w:proofErr w:type="gramStart"/>
+        <w:t>void</w:t>
+      </w:r>
+      <w:proofErr w:type="gramEnd"/>
       <w:r>
         <w:rPr>
           <w:rFonts w:ascii="Times New Roman" w:eastAsia="Times New Roman" w:hAnsi="Times New Roman" w:cs="Times New Roman"/>
@@ -6816,18 +6917,7 @@
           <w:szCs w:val="24"/>
           <w:lang w:val="en-US"/>
         </w:rPr>
-        <w:t>setup(</w:t>
-      </w:r>
-      <w:proofErr w:type="gramEnd"/>
-      <w:r>
-        <w:rPr>
-          <w:rFonts w:ascii="Times New Roman" w:eastAsia="Times New Roman" w:hAnsi="Times New Roman" w:cs="Times New Roman"/>
-          <w:b/>
-          <w:sz w:val="24"/>
-          <w:szCs w:val="24"/>
-          <w:lang w:val="en-US"/>
-        </w:rPr>
-        <w:t>) {</w:t>
+        <w:t xml:space="preserve"> setup() {</w:t>
       </w:r>
     </w:p>
     <w:p>
@@ -6852,7 +6942,6 @@
         </w:rPr>
         <w:t xml:space="preserve">  </w:t>
       </w:r>
-      <w:proofErr w:type="spellStart"/>
       <w:proofErr w:type="gramStart"/>
       <w:r>
         <w:rPr>
@@ -6862,9 +6951,9 @@
           <w:szCs w:val="24"/>
           <w:lang w:val="en-US"/>
         </w:rPr>
-        <w:t>pinMode</w:t>
-      </w:r>
-      <w:proofErr w:type="spellEnd"/>
+        <w:t>pinMode(</w:t>
+      </w:r>
+      <w:proofErr w:type="gramEnd"/>
       <w:r>
         <w:rPr>
           <w:rFonts w:ascii="Times New Roman" w:eastAsia="Times New Roman" w:hAnsi="Times New Roman" w:cs="Times New Roman"/>
@@ -6873,30 +6962,7 @@
           <w:szCs w:val="24"/>
           <w:lang w:val="en-US"/>
         </w:rPr>
-        <w:t>(</w:t>
-      </w:r>
-      <w:proofErr w:type="spellStart"/>
-      <w:proofErr w:type="gramEnd"/>
-      <w:r>
-        <w:rPr>
-          <w:rFonts w:ascii="Times New Roman" w:eastAsia="Times New Roman" w:hAnsi="Times New Roman" w:cs="Times New Roman"/>
-          <w:b/>
-          <w:sz w:val="24"/>
-          <w:szCs w:val="24"/>
-          <w:lang w:val="en-US"/>
-        </w:rPr>
-        <w:t>ledPin</w:t>
-      </w:r>
-      <w:proofErr w:type="spellEnd"/>
-      <w:r>
-        <w:rPr>
-          <w:rFonts w:ascii="Times New Roman" w:eastAsia="Times New Roman" w:hAnsi="Times New Roman" w:cs="Times New Roman"/>
-          <w:b/>
-          <w:sz w:val="24"/>
-          <w:szCs w:val="24"/>
-          <w:lang w:val="en-US"/>
-        </w:rPr>
-        <w:t>, OUTPUT);</w:t>
+        <w:t>ledPin, OUTPUT);</w:t>
       </w:r>
     </w:p>
     <w:p>
@@ -6988,6 +7054,7 @@
         </w:rPr>
         <w:t xml:space="preserve">  </w:t>
       </w:r>
+      <w:proofErr w:type="gramStart"/>
       <w:r>
         <w:rPr>
           <w:rFonts w:ascii="Times New Roman" w:eastAsia="Times New Roman" w:hAnsi="Times New Roman" w:cs="Times New Roman"/>
@@ -6996,9 +7063,9 @@
           <w:szCs w:val="24"/>
           <w:lang w:val="en-US"/>
         </w:rPr>
-        <w:t xml:space="preserve">void </w:t>
-      </w:r>
-      <w:proofErr w:type="gramStart"/>
+        <w:t>void</w:t>
+      </w:r>
+      <w:proofErr w:type="gramEnd"/>
       <w:r>
         <w:rPr>
           <w:rFonts w:ascii="Times New Roman" w:eastAsia="Times New Roman" w:hAnsi="Times New Roman" w:cs="Times New Roman"/>
@@ -7007,18 +7074,7 @@
           <w:szCs w:val="24"/>
           <w:lang w:val="en-US"/>
         </w:rPr>
-        <w:t>loop(</w:t>
-      </w:r>
-      <w:proofErr w:type="gramEnd"/>
-      <w:r>
-        <w:rPr>
-          <w:rFonts w:ascii="Times New Roman" w:eastAsia="Times New Roman" w:hAnsi="Times New Roman" w:cs="Times New Roman"/>
-          <w:b/>
-          <w:sz w:val="24"/>
-          <w:szCs w:val="24"/>
-          <w:lang w:val="en-US"/>
-        </w:rPr>
-        <w:t>) {</w:t>
+        <w:t xml:space="preserve"> loop() {</w:t>
       </w:r>
     </w:p>
     <w:p>
@@ -7043,7 +7099,6 @@
         </w:rPr>
         <w:t xml:space="preserve">  </w:t>
       </w:r>
-      <w:proofErr w:type="spellStart"/>
       <w:proofErr w:type="gramStart"/>
       <w:r>
         <w:rPr>
@@ -7053,9 +7108,9 @@
           <w:szCs w:val="24"/>
           <w:lang w:val="en-US"/>
         </w:rPr>
-        <w:t>digitalWrite</w:t>
-      </w:r>
-      <w:proofErr w:type="spellEnd"/>
+        <w:t>digitalWrite(</w:t>
+      </w:r>
+      <w:proofErr w:type="gramEnd"/>
       <w:r>
         <w:rPr>
           <w:rFonts w:ascii="Times New Roman" w:eastAsia="Times New Roman" w:hAnsi="Times New Roman" w:cs="Times New Roman"/>
@@ -7064,30 +7119,7 @@
           <w:szCs w:val="24"/>
           <w:lang w:val="en-US"/>
         </w:rPr>
-        <w:t>(</w:t>
-      </w:r>
-      <w:proofErr w:type="spellStart"/>
-      <w:proofErr w:type="gramEnd"/>
-      <w:r>
-        <w:rPr>
-          <w:rFonts w:ascii="Times New Roman" w:eastAsia="Times New Roman" w:hAnsi="Times New Roman" w:cs="Times New Roman"/>
-          <w:b/>
-          <w:sz w:val="24"/>
-          <w:szCs w:val="24"/>
-          <w:lang w:val="en-US"/>
-        </w:rPr>
-        <w:t>ledPin</w:t>
-      </w:r>
-      <w:proofErr w:type="spellEnd"/>
-      <w:r>
-        <w:rPr>
-          <w:rFonts w:ascii="Times New Roman" w:eastAsia="Times New Roman" w:hAnsi="Times New Roman" w:cs="Times New Roman"/>
-          <w:b/>
-          <w:sz w:val="24"/>
-          <w:szCs w:val="24"/>
-          <w:lang w:val="en-US"/>
-        </w:rPr>
-        <w:t>, HIGH);</w:t>
+        <w:t>ledPin, HIGH);</w:t>
       </w:r>
     </w:p>
     <w:p>
@@ -7157,7 +7189,6 @@
         </w:rPr>
         <w:t xml:space="preserve">  </w:t>
       </w:r>
-      <w:proofErr w:type="spellStart"/>
       <w:proofErr w:type="gramStart"/>
       <w:r>
         <w:rPr>
@@ -7167,9 +7198,9 @@
           <w:szCs w:val="24"/>
           <w:lang w:val="en-US"/>
         </w:rPr>
-        <w:t>digitalWrite</w:t>
-      </w:r>
-      <w:proofErr w:type="spellEnd"/>
+        <w:t>digitalWrite(</w:t>
+      </w:r>
+      <w:proofErr w:type="gramEnd"/>
       <w:r>
         <w:rPr>
           <w:rFonts w:ascii="Times New Roman" w:eastAsia="Times New Roman" w:hAnsi="Times New Roman" w:cs="Times New Roman"/>
@@ -7178,30 +7209,7 @@
           <w:szCs w:val="24"/>
           <w:lang w:val="en-US"/>
         </w:rPr>
-        <w:t>(</w:t>
-      </w:r>
-      <w:proofErr w:type="spellStart"/>
-      <w:proofErr w:type="gramEnd"/>
-      <w:r>
-        <w:rPr>
-          <w:rFonts w:ascii="Times New Roman" w:eastAsia="Times New Roman" w:hAnsi="Times New Roman" w:cs="Times New Roman"/>
-          <w:b/>
-          <w:sz w:val="24"/>
-          <w:szCs w:val="24"/>
-          <w:lang w:val="en-US"/>
-        </w:rPr>
-        <w:t>ledPin</w:t>
-      </w:r>
-      <w:proofErr w:type="spellEnd"/>
-      <w:r>
-        <w:rPr>
-          <w:rFonts w:ascii="Times New Roman" w:eastAsia="Times New Roman" w:hAnsi="Times New Roman" w:cs="Times New Roman"/>
-          <w:b/>
-          <w:sz w:val="24"/>
-          <w:szCs w:val="24"/>
-          <w:lang w:val="en-US"/>
-        </w:rPr>
-        <w:t>, LOW);</w:t>
+        <w:t>ledPin, LOW);</w:t>
       </w:r>
     </w:p>
     <w:p>
@@ -7685,7 +7693,7 @@
               </wp:inline>
             </w:drawing>
           </mc:Choice>
-          <mc:Fallback>
+          <mc:Fallback xmlns:w16se="http://schemas.microsoft.com/office/word/2015/wordml/symex" xmlns:cx1="http://schemas.microsoft.com/office/drawing/2015/9/8/chartex" xmlns:cx="http://schemas.microsoft.com/office/drawing/2014/chartex">
             <w:pict>
               <v:group w14:anchorId="252E4524" id="Grupo 31" o:spid="_x0000_s1050" style="width:457pt;height:1pt;mso-position-horizontal-relative:char;mso-position-vertical-relative:line" coordorigin="24411,37707" coordsize="58096,158" o:gfxdata="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">
                 <v:group id="Grupo 32" o:spid="_x0000_s1051" style="position:absolute;left:24411;top:37707;width:58097;height:159" coordsize="9149,25" o:gfxdata="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">
@@ -7941,7 +7949,7 @@
               </wp:inline>
             </w:drawing>
           </mc:Choice>
-          <mc:Fallback>
+          <mc:Fallback xmlns:w16se="http://schemas.microsoft.com/office/word/2015/wordml/symex" xmlns:cx1="http://schemas.microsoft.com/office/drawing/2015/9/8/chartex" xmlns:cx="http://schemas.microsoft.com/office/drawing/2014/chartex">
             <w:pict>
               <v:group w14:anchorId="3C61FA17" id="Grupo 39" o:spid="_x0000_s1054" style="width:457pt;height:1pt;mso-position-horizontal-relative:char;mso-position-vertical-relative:line" coordorigin="24411,37707" coordsize="58096,158" o:gfxdata="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">
                 <v:group id="Grupo 40" o:spid="_x0000_s1055" style="position:absolute;left:24411;top:37707;width:58097;height:159" coordsize="9149,25" o:gfxdata="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">
@@ -8365,7 +8373,7 @@
 </file>
 
 <file path=word/comments.xml><?xml version="1.0" encoding="utf-8"?>
-<w:comments xmlns:wpc="http://schemas.microsoft.com/office/word/2010/wordprocessingCanvas" xmlns:cx="http://schemas.microsoft.com/office/drawing/2014/chartex" xmlns:cx1="http://schemas.microsoft.com/office/drawing/2015/9/8/chartex" xmlns:mc="http://schemas.openxmlformats.org/markup-compatibility/2006" xmlns:o="urn:schemas-microsoft-com:office:office" xmlns:r="http://schemas.openxmlformats.org/officeDocument/2006/relationships" xmlns:m="http://schemas.openxmlformats.org/officeDocument/2006/math" xmlns:v="urn:schemas-microsoft-com:vml" xmlns:wp14="http://schemas.microsoft.com/office/word/2010/wordprocessingDrawing" xmlns:wp="http://schemas.openxmlformats.org/drawingml/2006/wordprocessingDrawing" xmlns:w10="urn:schemas-microsoft-com:office:word" xmlns:w="http://schemas.openxmlformats.org/wordprocessingml/2006/main" xmlns:w14="http://schemas.microsoft.com/office/word/2010/wordml" xmlns:w15="http://schemas.microsoft.com/office/word/2012/wordml" xmlns:w16se="http://schemas.microsoft.com/office/word/2015/wordml/symex" xmlns:wpg="http://schemas.microsoft.com/office/word/2010/wordprocessingGroup" xmlns:wpi="http://schemas.microsoft.com/office/word/2010/wordprocessingInk" xmlns:wne="http://schemas.microsoft.com/office/word/2006/wordml" xmlns:wps="http://schemas.microsoft.com/office/word/2010/wordprocessingShape" mc:Ignorable="w14 w15 w16se wp14">
+<w:comments xmlns:wpc="http://schemas.microsoft.com/office/word/2010/wordprocessingCanvas" xmlns:mc="http://schemas.openxmlformats.org/markup-compatibility/2006" xmlns:o="urn:schemas-microsoft-com:office:office" xmlns:r="http://schemas.openxmlformats.org/officeDocument/2006/relationships" xmlns:m="http://schemas.openxmlformats.org/officeDocument/2006/math" xmlns:v="urn:schemas-microsoft-com:vml" xmlns:wp14="http://schemas.microsoft.com/office/word/2010/wordprocessingDrawing" xmlns:wp="http://schemas.openxmlformats.org/drawingml/2006/wordprocessingDrawing" xmlns:w10="urn:schemas-microsoft-com:office:word" xmlns:w="http://schemas.openxmlformats.org/wordprocessingml/2006/main" xmlns:w14="http://schemas.microsoft.com/office/word/2010/wordml" xmlns:w15="http://schemas.microsoft.com/office/word/2012/wordml" xmlns:wpg="http://schemas.microsoft.com/office/word/2010/wordprocessingGroup" xmlns:wpi="http://schemas.microsoft.com/office/word/2010/wordprocessingInk" xmlns:wne="http://schemas.microsoft.com/office/word/2006/wordml" xmlns:wps="http://schemas.microsoft.com/office/word/2010/wordprocessingShape" mc:Ignorable="w14 w15 wp14">
   <w:comment w:id="0" w:author="Daniela Vieira Cunha" w:date="2018-02-09T11:25:00Z" w:initials="DVC">
     <w:p>
       <w:pPr>
@@ -8527,7 +8535,7 @@
       </w:r>
     </w:p>
   </w:comment>
-  <w:comment w:id="11" w:author="Daniela Cunha" w:date="2018-02-14T17:35:00Z" w:initials="DC">
+  <w:comment w:id="12" w:author="Daniela Cunha" w:date="2018-02-14T17:35:00Z" w:initials="DC">
     <w:p>
       <w:pPr>
         <w:pStyle w:val="Textodecomentrio"/>
@@ -8540,22 +8548,6 @@
       </w:r>
       <w:r>
         <w:t>Usar marcadores</w:t>
-      </w:r>
-    </w:p>
-  </w:comment>
-  <w:comment w:id="12" w:author="Daniela Cunha" w:date="2018-02-14T17:36:00Z" w:initials="DC">
-    <w:p>
-      <w:pPr>
-        <w:pStyle w:val="Textodecomentrio"/>
-      </w:pPr>
-      <w:r>
-        <w:rPr>
-          <w:rStyle w:val="Refdecomentrio"/>
-        </w:rPr>
-        <w:annotationRef/>
-      </w:r>
-      <w:r>
-        <w:t xml:space="preserve">Reescrever. </w:t>
       </w:r>
     </w:p>
   </w:comment>
@@ -8602,16 +8594,18 @@
         </w:rPr>
         <w:annotationRef/>
       </w:r>
+      <w:proofErr w:type="gramStart"/>
       <w:r>
         <w:t>melhorar</w:t>
       </w:r>
+      <w:proofErr w:type="gramEnd"/>
     </w:p>
   </w:comment>
 </w:comments>
 </file>
 
 <file path=word/commentsExtended.xml><?xml version="1.0" encoding="utf-8"?>
-<w15:commentsEx xmlns:wpc="http://schemas.microsoft.com/office/word/2010/wordprocessingCanvas" xmlns:cx="http://schemas.microsoft.com/office/drawing/2014/chartex" xmlns:cx1="http://schemas.microsoft.com/office/drawing/2015/9/8/chartex" xmlns:mc="http://schemas.openxmlformats.org/markup-compatibility/2006" xmlns:o="urn:schemas-microsoft-com:office:office" xmlns:r="http://schemas.openxmlformats.org/officeDocument/2006/relationships" xmlns:m="http://schemas.openxmlformats.org/officeDocument/2006/math" xmlns:v="urn:schemas-microsoft-com:vml" xmlns:wp14="http://schemas.microsoft.com/office/word/2010/wordprocessingDrawing" xmlns:wp="http://schemas.openxmlformats.org/drawingml/2006/wordprocessingDrawing" xmlns:w10="urn:schemas-microsoft-com:office:word" xmlns:w="http://schemas.openxmlformats.org/wordprocessingml/2006/main" xmlns:w14="http://schemas.microsoft.com/office/word/2010/wordml" xmlns:w15="http://schemas.microsoft.com/office/word/2012/wordml" xmlns:w16se="http://schemas.microsoft.com/office/word/2015/wordml/symex" xmlns:wpg="http://schemas.microsoft.com/office/word/2010/wordprocessingGroup" xmlns:wpi="http://schemas.microsoft.com/office/word/2010/wordprocessingInk" xmlns:wne="http://schemas.microsoft.com/office/word/2006/wordml" xmlns:wps="http://schemas.microsoft.com/office/word/2010/wordprocessingShape" mc:Ignorable="w14 w15 w16se wp14">
+<w15:commentsEx xmlns:wpc="http://schemas.microsoft.com/office/word/2010/wordprocessingCanvas" xmlns:mc="http://schemas.openxmlformats.org/markup-compatibility/2006" xmlns:o="urn:schemas-microsoft-com:office:office" xmlns:r="http://schemas.openxmlformats.org/officeDocument/2006/relationships" xmlns:m="http://schemas.openxmlformats.org/officeDocument/2006/math" xmlns:v="urn:schemas-microsoft-com:vml" xmlns:wp14="http://schemas.microsoft.com/office/word/2010/wordprocessingDrawing" xmlns:wp="http://schemas.openxmlformats.org/drawingml/2006/wordprocessingDrawing" xmlns:w10="urn:schemas-microsoft-com:office:word" xmlns:w="http://schemas.openxmlformats.org/wordprocessingml/2006/main" xmlns:w14="http://schemas.microsoft.com/office/word/2010/wordml" xmlns:w15="http://schemas.microsoft.com/office/word/2012/wordml" xmlns:wpg="http://schemas.microsoft.com/office/word/2010/wordprocessingGroup" xmlns:wpi="http://schemas.microsoft.com/office/word/2010/wordprocessingInk" xmlns:wne="http://schemas.microsoft.com/office/word/2006/wordml" xmlns:wps="http://schemas.microsoft.com/office/word/2010/wordprocessingShape" mc:Ignorable="w14 w15 wp14">
   <w15:commentEx w15:paraId="281FE5C9" w15:done="0"/>
   <w15:commentEx w15:paraId="191B6161" w15:done="0"/>
   <w15:commentEx w15:paraId="4A737525" w15:done="0"/>
@@ -8621,9 +8615,8 @@
   <w15:commentEx w15:paraId="16578AF1" w15:done="0"/>
   <w15:commentEx w15:paraId="0781717E" w15:done="0"/>
   <w15:commentEx w15:paraId="5B712CC5" w15:done="0"/>
-  <w15:commentEx w15:paraId="697C17E9" w15:done="0"/>
   <w15:commentEx w15:paraId="20CCDCC6" w15:done="0"/>
-  <w15:commentEx w15:paraId="5B44C7B7" w15:done="0"/>
+  <w15:commentEx w15:paraId="2D2A5BE1" w15:done="0"/>
   <w15:commentEx w15:paraId="16AB1149" w15:done="0"/>
 </w15:commentsEx>
 </file>
@@ -8651,7 +8644,7 @@
 </file>
 
 <file path=word/endnotes.xml><?xml version="1.0" encoding="utf-8"?>
-<w:endnotes xmlns:wpc="http://schemas.microsoft.com/office/word/2010/wordprocessingCanvas" xmlns:cx="http://schemas.microsoft.com/office/drawing/2014/chartex" xmlns:cx1="http://schemas.microsoft.com/office/drawing/2015/9/8/chartex" xmlns:mc="http://schemas.openxmlformats.org/markup-compatibility/2006" xmlns:o="urn:schemas-microsoft-com:office:office" xmlns:r="http://schemas.openxmlformats.org/officeDocument/2006/relationships" xmlns:m="http://schemas.openxmlformats.org/officeDocument/2006/math" xmlns:v="urn:schemas-microsoft-com:vml" xmlns:wp14="http://schemas.microsoft.com/office/word/2010/wordprocessingDrawing" xmlns:wp="http://schemas.openxmlformats.org/drawingml/2006/wordprocessingDrawing" xmlns:w10="urn:schemas-microsoft-com:office:word" xmlns:w="http://schemas.openxmlformats.org/wordprocessingml/2006/main" xmlns:w14="http://schemas.microsoft.com/office/word/2010/wordml" xmlns:w15="http://schemas.microsoft.com/office/word/2012/wordml" xmlns:w16se="http://schemas.microsoft.com/office/word/2015/wordml/symex" xmlns:wpg="http://schemas.microsoft.com/office/word/2010/wordprocessingGroup" xmlns:wpi="http://schemas.microsoft.com/office/word/2010/wordprocessingInk" xmlns:wne="http://schemas.microsoft.com/office/word/2006/wordml" xmlns:wps="http://schemas.microsoft.com/office/word/2010/wordprocessingShape" mc:Ignorable="w14 w15 w16se wp14">
+<w:endnotes xmlns:wpc="http://schemas.microsoft.com/office/word/2010/wordprocessingCanvas" xmlns:mc="http://schemas.openxmlformats.org/markup-compatibility/2006" xmlns:o="urn:schemas-microsoft-com:office:office" xmlns:r="http://schemas.openxmlformats.org/officeDocument/2006/relationships" xmlns:m="http://schemas.openxmlformats.org/officeDocument/2006/math" xmlns:v="urn:schemas-microsoft-com:vml" xmlns:wp14="http://schemas.microsoft.com/office/word/2010/wordprocessingDrawing" xmlns:wp="http://schemas.openxmlformats.org/drawingml/2006/wordprocessingDrawing" xmlns:w10="urn:schemas-microsoft-com:office:word" xmlns:w="http://schemas.openxmlformats.org/wordprocessingml/2006/main" xmlns:w14="http://schemas.microsoft.com/office/word/2010/wordml" xmlns:w15="http://schemas.microsoft.com/office/word/2012/wordml" xmlns:wpg="http://schemas.microsoft.com/office/word/2010/wordprocessingGroup" xmlns:wpi="http://schemas.microsoft.com/office/word/2010/wordprocessingInk" xmlns:wne="http://schemas.microsoft.com/office/word/2006/wordml" xmlns:wps="http://schemas.microsoft.com/office/word/2010/wordprocessingShape" mc:Ignorable="w14 w15 wp14">
   <w:endnote w:type="separator" w:id="-1">
     <w:p>
       <w:pPr>
@@ -8676,7 +8669,7 @@
 </file>
 
 <file path=word/footer1.xml><?xml version="1.0" encoding="utf-8"?>
-<w:ftr xmlns:wpc="http://schemas.microsoft.com/office/word/2010/wordprocessingCanvas" xmlns:cx="http://schemas.microsoft.com/office/drawing/2014/chartex" xmlns:cx1="http://schemas.microsoft.com/office/drawing/2015/9/8/chartex" xmlns:mc="http://schemas.openxmlformats.org/markup-compatibility/2006" xmlns:o="urn:schemas-microsoft-com:office:office" xmlns:r="http://schemas.openxmlformats.org/officeDocument/2006/relationships" xmlns:m="http://schemas.openxmlformats.org/officeDocument/2006/math" xmlns:v="urn:schemas-microsoft-com:vml" xmlns:wp14="http://schemas.microsoft.com/office/word/2010/wordprocessingDrawing" xmlns:wp="http://schemas.openxmlformats.org/drawingml/2006/wordprocessingDrawing" xmlns:w10="urn:schemas-microsoft-com:office:word" xmlns:w="http://schemas.openxmlformats.org/wordprocessingml/2006/main" xmlns:w14="http://schemas.microsoft.com/office/word/2010/wordml" xmlns:w15="http://schemas.microsoft.com/office/word/2012/wordml" xmlns:w16se="http://schemas.microsoft.com/office/word/2015/wordml/symex" xmlns:wpg="http://schemas.microsoft.com/office/word/2010/wordprocessingGroup" xmlns:wpi="http://schemas.microsoft.com/office/word/2010/wordprocessingInk" xmlns:wne="http://schemas.microsoft.com/office/word/2006/wordml" xmlns:wps="http://schemas.microsoft.com/office/word/2010/wordprocessingShape" mc:Ignorable="w14 w15 w16se wp14">
+<w:ftr xmlns:wpc="http://schemas.microsoft.com/office/word/2010/wordprocessingCanvas" xmlns:mc="http://schemas.openxmlformats.org/markup-compatibility/2006" xmlns:o="urn:schemas-microsoft-com:office:office" xmlns:r="http://schemas.openxmlformats.org/officeDocument/2006/relationships" xmlns:m="http://schemas.openxmlformats.org/officeDocument/2006/math" xmlns:v="urn:schemas-microsoft-com:vml" xmlns:wp14="http://schemas.microsoft.com/office/word/2010/wordprocessingDrawing" xmlns:wp="http://schemas.openxmlformats.org/drawingml/2006/wordprocessingDrawing" xmlns:w10="urn:schemas-microsoft-com:office:word" xmlns:w="http://schemas.openxmlformats.org/wordprocessingml/2006/main" xmlns:w14="http://schemas.microsoft.com/office/word/2010/wordml" xmlns:w15="http://schemas.microsoft.com/office/word/2012/wordml" xmlns:wpg="http://schemas.microsoft.com/office/word/2010/wordprocessingGroup" xmlns:wpi="http://schemas.microsoft.com/office/word/2010/wordprocessingInk" xmlns:wne="http://schemas.microsoft.com/office/word/2006/wordml" xmlns:wps="http://schemas.microsoft.com/office/word/2010/wordprocessingShape" mc:Ignorable="w14 w15 wp14">
   <w:p>
     <w:pPr>
       <w:spacing w:line="14" w:lineRule="auto"/>
@@ -8691,7 +8684,7 @@
 </file>
 
 <file path=word/footer2.xml><?xml version="1.0" encoding="utf-8"?>
-<w:ftr xmlns:wpc="http://schemas.microsoft.com/office/word/2010/wordprocessingCanvas" xmlns:cx="http://schemas.microsoft.com/office/drawing/2014/chartex" xmlns:cx1="http://schemas.microsoft.com/office/drawing/2015/9/8/chartex" xmlns:mc="http://schemas.openxmlformats.org/markup-compatibility/2006" xmlns:o="urn:schemas-microsoft-com:office:office" xmlns:r="http://schemas.openxmlformats.org/officeDocument/2006/relationships" xmlns:m="http://schemas.openxmlformats.org/officeDocument/2006/math" xmlns:v="urn:schemas-microsoft-com:vml" xmlns:wp14="http://schemas.microsoft.com/office/word/2010/wordprocessingDrawing" xmlns:wp="http://schemas.openxmlformats.org/drawingml/2006/wordprocessingDrawing" xmlns:w10="urn:schemas-microsoft-com:office:word" xmlns:w="http://schemas.openxmlformats.org/wordprocessingml/2006/main" xmlns:w14="http://schemas.microsoft.com/office/word/2010/wordml" xmlns:w15="http://schemas.microsoft.com/office/word/2012/wordml" xmlns:w16se="http://schemas.microsoft.com/office/word/2015/wordml/symex" xmlns:wpg="http://schemas.microsoft.com/office/word/2010/wordprocessingGroup" xmlns:wpi="http://schemas.microsoft.com/office/word/2010/wordprocessingInk" xmlns:wne="http://schemas.microsoft.com/office/word/2006/wordml" xmlns:wps="http://schemas.microsoft.com/office/word/2010/wordprocessingShape" mc:Ignorable="w14 w15 w16se wp14">
+<w:ftr xmlns:wpc="http://schemas.microsoft.com/office/word/2010/wordprocessingCanvas" xmlns:mc="http://schemas.openxmlformats.org/markup-compatibility/2006" xmlns:o="urn:schemas-microsoft-com:office:office" xmlns:r="http://schemas.openxmlformats.org/officeDocument/2006/relationships" xmlns:m="http://schemas.openxmlformats.org/officeDocument/2006/math" xmlns:v="urn:schemas-microsoft-com:vml" xmlns:wp14="http://schemas.microsoft.com/office/word/2010/wordprocessingDrawing" xmlns:wp="http://schemas.openxmlformats.org/drawingml/2006/wordprocessingDrawing" xmlns:w10="urn:schemas-microsoft-com:office:word" xmlns:w="http://schemas.openxmlformats.org/wordprocessingml/2006/main" xmlns:w14="http://schemas.microsoft.com/office/word/2010/wordml" xmlns:w15="http://schemas.microsoft.com/office/word/2012/wordml" xmlns:wpg="http://schemas.microsoft.com/office/word/2010/wordprocessingGroup" xmlns:wpi="http://schemas.microsoft.com/office/word/2010/wordprocessingInk" xmlns:wne="http://schemas.microsoft.com/office/word/2006/wordml" xmlns:wps="http://schemas.microsoft.com/office/word/2010/wordprocessingShape" mc:Ignorable="w14 w15 wp14">
   <w:p>
     <w:pPr>
       <w:spacing w:line="14" w:lineRule="auto"/>
@@ -8706,7 +8699,7 @@
 </file>
 
 <file path=word/footer3.xml><?xml version="1.0" encoding="utf-8"?>
-<w:ftr xmlns:wpc="http://schemas.microsoft.com/office/word/2010/wordprocessingCanvas" xmlns:cx="http://schemas.microsoft.com/office/drawing/2014/chartex" xmlns:cx1="http://schemas.microsoft.com/office/drawing/2015/9/8/chartex" xmlns:mc="http://schemas.openxmlformats.org/markup-compatibility/2006" xmlns:o="urn:schemas-microsoft-com:office:office" xmlns:r="http://schemas.openxmlformats.org/officeDocument/2006/relationships" xmlns:m="http://schemas.openxmlformats.org/officeDocument/2006/math" xmlns:v="urn:schemas-microsoft-com:vml" xmlns:wp14="http://schemas.microsoft.com/office/word/2010/wordprocessingDrawing" xmlns:wp="http://schemas.openxmlformats.org/drawingml/2006/wordprocessingDrawing" xmlns:w10="urn:schemas-microsoft-com:office:word" xmlns:w="http://schemas.openxmlformats.org/wordprocessingml/2006/main" xmlns:w14="http://schemas.microsoft.com/office/word/2010/wordml" xmlns:w15="http://schemas.microsoft.com/office/word/2012/wordml" xmlns:w16se="http://schemas.microsoft.com/office/word/2015/wordml/symex" xmlns:wpg="http://schemas.microsoft.com/office/word/2010/wordprocessingGroup" xmlns:wpi="http://schemas.microsoft.com/office/word/2010/wordprocessingInk" xmlns:wne="http://schemas.microsoft.com/office/word/2006/wordml" xmlns:wps="http://schemas.microsoft.com/office/word/2010/wordprocessingShape" mc:Ignorable="w14 w15 w16se wp14">
+<w:ftr xmlns:wpc="http://schemas.microsoft.com/office/word/2010/wordprocessingCanvas" xmlns:mc="http://schemas.openxmlformats.org/markup-compatibility/2006" xmlns:o="urn:schemas-microsoft-com:office:office" xmlns:r="http://schemas.openxmlformats.org/officeDocument/2006/relationships" xmlns:m="http://schemas.openxmlformats.org/officeDocument/2006/math" xmlns:v="urn:schemas-microsoft-com:vml" xmlns:wp14="http://schemas.microsoft.com/office/word/2010/wordprocessingDrawing" xmlns:wp="http://schemas.openxmlformats.org/drawingml/2006/wordprocessingDrawing" xmlns:w10="urn:schemas-microsoft-com:office:word" xmlns:w="http://schemas.openxmlformats.org/wordprocessingml/2006/main" xmlns:w14="http://schemas.microsoft.com/office/word/2010/wordml" xmlns:w15="http://schemas.microsoft.com/office/word/2012/wordml" xmlns:wpg="http://schemas.microsoft.com/office/word/2010/wordprocessingGroup" xmlns:wpi="http://schemas.microsoft.com/office/word/2010/wordprocessingInk" xmlns:wne="http://schemas.microsoft.com/office/word/2006/wordml" xmlns:wps="http://schemas.microsoft.com/office/word/2010/wordprocessingShape" mc:Ignorable="w14 w15 wp14">
   <w:p>
     <w:pPr>
       <w:spacing w:line="14" w:lineRule="auto"/>
@@ -8721,7 +8714,7 @@
 </file>
 
 <file path=word/footnotes.xml><?xml version="1.0" encoding="utf-8"?>
-<w:footnotes xmlns:wpc="http://schemas.microsoft.com/office/word/2010/wordprocessingCanvas" xmlns:cx="http://schemas.microsoft.com/office/drawing/2014/chartex" xmlns:cx1="http://schemas.microsoft.com/office/drawing/2015/9/8/chartex" xmlns:mc="http://schemas.openxmlformats.org/markup-compatibility/2006" xmlns:o="urn:schemas-microsoft-com:office:office" xmlns:r="http://schemas.openxmlformats.org/officeDocument/2006/relationships" xmlns:m="http://schemas.openxmlformats.org/officeDocument/2006/math" xmlns:v="urn:schemas-microsoft-com:vml" xmlns:wp14="http://schemas.microsoft.com/office/word/2010/wordprocessingDrawing" xmlns:wp="http://schemas.openxmlformats.org/drawingml/2006/wordprocessingDrawing" xmlns:w10="urn:schemas-microsoft-com:office:word" xmlns:w="http://schemas.openxmlformats.org/wordprocessingml/2006/main" xmlns:w14="http://schemas.microsoft.com/office/word/2010/wordml" xmlns:w15="http://schemas.microsoft.com/office/word/2012/wordml" xmlns:w16se="http://schemas.microsoft.com/office/word/2015/wordml/symex" xmlns:wpg="http://schemas.microsoft.com/office/word/2010/wordprocessingGroup" xmlns:wpi="http://schemas.microsoft.com/office/word/2010/wordprocessingInk" xmlns:wne="http://schemas.microsoft.com/office/word/2006/wordml" xmlns:wps="http://schemas.microsoft.com/office/word/2010/wordprocessingShape" mc:Ignorable="w14 w15 w16se wp14">
+<w:footnotes xmlns:wpc="http://schemas.microsoft.com/office/word/2010/wordprocessingCanvas" xmlns:mc="http://schemas.openxmlformats.org/markup-compatibility/2006" xmlns:o="urn:schemas-microsoft-com:office:office" xmlns:r="http://schemas.openxmlformats.org/officeDocument/2006/relationships" xmlns:m="http://schemas.openxmlformats.org/officeDocument/2006/math" xmlns:v="urn:schemas-microsoft-com:vml" xmlns:wp14="http://schemas.microsoft.com/office/word/2010/wordprocessingDrawing" xmlns:wp="http://schemas.openxmlformats.org/drawingml/2006/wordprocessingDrawing" xmlns:w10="urn:schemas-microsoft-com:office:word" xmlns:w="http://schemas.openxmlformats.org/wordprocessingml/2006/main" xmlns:w14="http://schemas.microsoft.com/office/word/2010/wordml" xmlns:w15="http://schemas.microsoft.com/office/word/2012/wordml" xmlns:wpg="http://schemas.microsoft.com/office/word/2010/wordprocessingGroup" xmlns:wpi="http://schemas.microsoft.com/office/word/2010/wordprocessingInk" xmlns:wne="http://schemas.microsoft.com/office/word/2006/wordml" xmlns:wps="http://schemas.microsoft.com/office/word/2010/wordprocessingShape" mc:Ignorable="w14 w15 wp14">
   <w:footnote w:type="separator" w:id="-1">
     <w:p>
       <w:pPr>
@@ -8746,7 +8739,7 @@
 </file>
 
 <file path=word/numbering.xml><?xml version="1.0" encoding="utf-8"?>
-<w:numbering xmlns:wpc="http://schemas.microsoft.com/office/word/2010/wordprocessingCanvas" xmlns:cx="http://schemas.microsoft.com/office/drawing/2014/chartex" xmlns:cx1="http://schemas.microsoft.com/office/drawing/2015/9/8/chartex" xmlns:mc="http://schemas.openxmlformats.org/markup-compatibility/2006" xmlns:o="urn:schemas-microsoft-com:office:office" xmlns:r="http://schemas.openxmlformats.org/officeDocument/2006/relationships" xmlns:m="http://schemas.openxmlformats.org/officeDocument/2006/math" xmlns:v="urn:schemas-microsoft-com:vml" xmlns:wp14="http://schemas.microsoft.com/office/word/2010/wordprocessingDrawing" xmlns:wp="http://schemas.openxmlformats.org/drawingml/2006/wordprocessingDrawing" xmlns:w10="urn:schemas-microsoft-com:office:word" xmlns:w="http://schemas.openxmlformats.org/wordprocessingml/2006/main" xmlns:w14="http://schemas.microsoft.com/office/word/2010/wordml" xmlns:w15="http://schemas.microsoft.com/office/word/2012/wordml" xmlns:w16se="http://schemas.microsoft.com/office/word/2015/wordml/symex" xmlns:wpg="http://schemas.microsoft.com/office/word/2010/wordprocessingGroup" xmlns:wpi="http://schemas.microsoft.com/office/word/2010/wordprocessingInk" xmlns:wne="http://schemas.microsoft.com/office/word/2006/wordml" xmlns:wps="http://schemas.microsoft.com/office/word/2010/wordprocessingShape" mc:Ignorable="w14 w15 w16se wp14">
+<w:numbering xmlns:wpc="http://schemas.microsoft.com/office/word/2010/wordprocessingCanvas" xmlns:mc="http://schemas.openxmlformats.org/markup-compatibility/2006" xmlns:o="urn:schemas-microsoft-com:office:office" xmlns:r="http://schemas.openxmlformats.org/officeDocument/2006/relationships" xmlns:m="http://schemas.openxmlformats.org/officeDocument/2006/math" xmlns:v="urn:schemas-microsoft-com:vml" xmlns:wp14="http://schemas.microsoft.com/office/word/2010/wordprocessingDrawing" xmlns:wp="http://schemas.openxmlformats.org/drawingml/2006/wordprocessingDrawing" xmlns:w10="urn:schemas-microsoft-com:office:word" xmlns:w="http://schemas.openxmlformats.org/wordprocessingml/2006/main" xmlns:w14="http://schemas.microsoft.com/office/word/2010/wordml" xmlns:w15="http://schemas.microsoft.com/office/word/2012/wordml" xmlns:wpg="http://schemas.microsoft.com/office/word/2010/wordprocessingGroup" xmlns:wpi="http://schemas.microsoft.com/office/word/2010/wordprocessingInk" xmlns:wne="http://schemas.microsoft.com/office/word/2006/wordml" xmlns:wps="http://schemas.microsoft.com/office/word/2010/wordprocessingShape" mc:Ignorable="w14 w15 wp14">
   <w:abstractNum w:abstractNumId="0" w15:restartNumberingAfterBreak="0">
     <w:nsid w:val="00BC5FB7"/>
     <w:multiLevelType w:val="hybridMultilevel"/>
@@ -9611,7 +9604,7 @@
 </file>
 
 <file path=word/people.xml><?xml version="1.0" encoding="utf-8"?>
-<w15:people xmlns:wpc="http://schemas.microsoft.com/office/word/2010/wordprocessingCanvas" xmlns:cx="http://schemas.microsoft.com/office/drawing/2014/chartex" xmlns:cx1="http://schemas.microsoft.com/office/drawing/2015/9/8/chartex" xmlns:mc="http://schemas.openxmlformats.org/markup-compatibility/2006" xmlns:o="urn:schemas-microsoft-com:office:office" xmlns:r="http://schemas.openxmlformats.org/officeDocument/2006/relationships" xmlns:m="http://schemas.openxmlformats.org/officeDocument/2006/math" xmlns:v="urn:schemas-microsoft-com:vml" xmlns:wp14="http://schemas.microsoft.com/office/word/2010/wordprocessingDrawing" xmlns:wp="http://schemas.openxmlformats.org/drawingml/2006/wordprocessingDrawing" xmlns:w10="urn:schemas-microsoft-com:office:word" xmlns:w="http://schemas.openxmlformats.org/wordprocessingml/2006/main" xmlns:w14="http://schemas.microsoft.com/office/word/2010/wordml" xmlns:w15="http://schemas.microsoft.com/office/word/2012/wordml" xmlns:w16se="http://schemas.microsoft.com/office/word/2015/wordml/symex" xmlns:wpg="http://schemas.microsoft.com/office/word/2010/wordprocessingGroup" xmlns:wpi="http://schemas.microsoft.com/office/word/2010/wordprocessingInk" xmlns:wne="http://schemas.microsoft.com/office/word/2006/wordml" xmlns:wps="http://schemas.microsoft.com/office/word/2010/wordprocessingShape" mc:Ignorable="w14 w15 w16se wp14">
+<w15:people xmlns:wpc="http://schemas.microsoft.com/office/word/2010/wordprocessingCanvas" xmlns:mc="http://schemas.openxmlformats.org/markup-compatibility/2006" xmlns:o="urn:schemas-microsoft-com:office:office" xmlns:r="http://schemas.openxmlformats.org/officeDocument/2006/relationships" xmlns:m="http://schemas.openxmlformats.org/officeDocument/2006/math" xmlns:v="urn:schemas-microsoft-com:vml" xmlns:wp14="http://schemas.microsoft.com/office/word/2010/wordprocessingDrawing" xmlns:wp="http://schemas.openxmlformats.org/drawingml/2006/wordprocessingDrawing" xmlns:w10="urn:schemas-microsoft-com:office:word" xmlns:w="http://schemas.openxmlformats.org/wordprocessingml/2006/main" xmlns:w14="http://schemas.microsoft.com/office/word/2010/wordml" xmlns:w15="http://schemas.microsoft.com/office/word/2012/wordml" xmlns:wpg="http://schemas.microsoft.com/office/word/2010/wordprocessingGroup" xmlns:wpi="http://schemas.microsoft.com/office/word/2010/wordprocessingInk" xmlns:wne="http://schemas.microsoft.com/office/word/2006/wordml" xmlns:wps="http://schemas.microsoft.com/office/word/2010/wordprocessingShape" mc:Ignorable="w14 w15 wp14">
   <w15:person w15:author="Daniela Vieira Cunha">
     <w15:presenceInfo w15:providerId="None" w15:userId="Daniela Vieira Cunha"/>
   </w15:person>
@@ -9622,7 +9615,7 @@
 </file>
 
 <file path=word/styles.xml><?xml version="1.0" encoding="utf-8"?>
-<w:styles xmlns:mc="http://schemas.openxmlformats.org/markup-compatibility/2006" xmlns:r="http://schemas.openxmlformats.org/officeDocument/2006/relationships" xmlns:w="http://schemas.openxmlformats.org/wordprocessingml/2006/main" xmlns:w14="http://schemas.microsoft.com/office/word/2010/wordml" xmlns:w15="http://schemas.microsoft.com/office/word/2012/wordml" xmlns:w16se="http://schemas.microsoft.com/office/word/2015/wordml/symex" mc:Ignorable="w14 w15 w16se">
+<w:styles xmlns:mc="http://schemas.openxmlformats.org/markup-compatibility/2006" xmlns:r="http://schemas.openxmlformats.org/officeDocument/2006/relationships" xmlns:w="http://schemas.openxmlformats.org/wordprocessingml/2006/main" xmlns:w14="http://schemas.microsoft.com/office/word/2010/wordml" xmlns:w15="http://schemas.microsoft.com/office/word/2012/wordml" mc:Ignorable="w14 w15">
   <w:docDefaults>
     <w:rPrDefault>
       <w:rPr>
@@ -10632,7 +10625,7 @@
 </file>
 
 <file path=customXml/itemProps1.xml><?xml version="1.0" encoding="utf-8"?>
-<ds:datastoreItem xmlns:ds="http://schemas.openxmlformats.org/officeDocument/2006/customXml" ds:itemID="{CC31C965-D9DE-4579-BD50-49371FF8FCF4}">
+<ds:datastoreItem xmlns:ds="http://schemas.openxmlformats.org/officeDocument/2006/customXml" ds:itemID="{81C6BC57-F06E-458B-8D35-E0A3E7775785}">
   <ds:schemaRefs>
     <ds:schemaRef ds:uri="http://schemas.openxmlformats.org/officeDocument/2006/bibliography"/>
   </ds:schemaRefs>

</xml_diff>

<commit_message>
terceira atualização apenas com formatação em relação a última
</commit_message>
<xml_diff>
--- a/galileo 2fase.docx
+++ b/galileo 2fase.docx
@@ -269,7 +269,7 @@
               </wp:inline>
             </w:drawing>
           </mc:Choice>
-          <mc:Fallback xmlns:w16se="http://schemas.microsoft.com/office/word/2015/wordml/symex" xmlns:cx1="http://schemas.microsoft.com/office/drawing/2015/9/8/chartex" xmlns:cx="http://schemas.microsoft.com/office/drawing/2014/chartex">
+          <mc:Fallback xmlns:cx="http://schemas.microsoft.com/office/drawing/2014/chartex" xmlns:cx1="http://schemas.microsoft.com/office/drawing/2015/9/8/chartex" xmlns:w16se="http://schemas.microsoft.com/office/word/2015/wordml/symex">
             <w:pict>
               <v:group w14:anchorId="6EE3073E" id="Grupo 18" o:spid="_x0000_s1026" style="width:457pt;height:1pt;mso-position-horizontal-relative:char;mso-position-vertical-relative:line" coordorigin="24411,37752" coordsize="58096,44" o:gfxdata="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">
                 <v:group id="Grupo 1" o:spid="_x0000_s1027" style="position:absolute;left:24411;top:37752;width:58097;height:44" coordsize="9149,7" o:gfxdata="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">
@@ -303,6 +303,7 @@
     <w:p>
       <w:pPr>
         <w:spacing w:before="9"/>
+        <w:ind w:firstLine="0"/>
         <w:rPr>
           <w:rFonts w:ascii="Times New Roman" w:eastAsia="Times New Roman" w:hAnsi="Times New Roman" w:cs="Times New Roman"/>
           <w:b/>
@@ -321,49 +322,17 @@
       </w:pPr>
       <w:r>
         <w:rPr>
-          <w:rFonts w:ascii="Times New Roman" w:eastAsia="Times New Roman" w:hAnsi="Times New Roman" w:cs="Times New Roman"/>
-          <w:sz w:val="24"/>
-          <w:szCs w:val="24"/>
-        </w:rPr>
-        <w:t xml:space="preserve">                                 Nossos </w:t>
-      </w:r>
-      <w:commentRangeStart w:id="0"/>
-      <w:r>
-        <w:rPr>
-          <w:rFonts w:ascii="Times New Roman" w:eastAsia="Times New Roman" w:hAnsi="Times New Roman" w:cs="Times New Roman"/>
-          <w:b/>
-          <w:sz w:val="24"/>
-          <w:szCs w:val="24"/>
-        </w:rPr>
-        <w:t xml:space="preserve">objetivos </w:t>
-      </w:r>
-      <w:commentRangeEnd w:id="0"/>
-      <w:r>
-        <w:rPr>
-          <w:rStyle w:val="Refdecomentrio"/>
-        </w:rPr>
-        <w:commentReference w:id="0"/>
-      </w:r>
-      <w:r>
-        <w:rPr>
-          <w:rFonts w:ascii="Times New Roman" w:eastAsia="Times New Roman" w:hAnsi="Times New Roman" w:cs="Times New Roman"/>
-          <w:sz w:val="24"/>
-          <w:szCs w:val="24"/>
-        </w:rPr>
-        <w:t>nesta aula são:</w:t>
-      </w:r>
-      <w:r>
-        <w:rPr>
+          <w:rFonts w:ascii="Times New Roman" w:hAnsi="Times New Roman" w:cs="Times New Roman"/>
           <w:noProof/>
         </w:rPr>
         <w:drawing>
-          <wp:anchor distT="0" distB="0" distL="0" distR="0" simplePos="0" relativeHeight="251658240" behindDoc="0" locked="0" layoutInCell="1" hidden="0" allowOverlap="1" wp14:anchorId="265E55AE" wp14:editId="0C09CCA1">
+          <wp:anchor distT="0" distB="0" distL="0" distR="0" simplePos="0" relativeHeight="251658240" behindDoc="0" locked="0" layoutInCell="1" hidden="0" allowOverlap="1" wp14:anchorId="265E55AE" wp14:editId="2C0E7192">
             <wp:simplePos x="0" y="0"/>
             <wp:positionH relativeFrom="margin">
-              <wp:posOffset>82550</wp:posOffset>
+              <wp:posOffset>21590</wp:posOffset>
             </wp:positionH>
             <wp:positionV relativeFrom="paragraph">
-              <wp:posOffset>-16435</wp:posOffset>
+              <wp:posOffset>39543</wp:posOffset>
             </wp:positionV>
             <wp:extent cx="1200912" cy="1194816"/>
             <wp:effectExtent l="0" t="0" r="0" b="0"/>
@@ -378,7 +347,7 @@
                     <pic:cNvPicPr preferRelativeResize="0"/>
                   </pic:nvPicPr>
                   <pic:blipFill>
-                    <a:blip r:embed="rId10"/>
+                    <a:blip r:embed="rId8"/>
                     <a:srcRect/>
                     <a:stretch>
                       <a:fillRect/>
@@ -400,6 +369,40 @@
           </wp:anchor>
         </w:drawing>
       </w:r>
+      <w:r>
+        <w:rPr>
+          <w:rFonts w:ascii="Times New Roman" w:eastAsia="Times New Roman" w:hAnsi="Times New Roman" w:cs="Times New Roman"/>
+          <w:sz w:val="24"/>
+          <w:szCs w:val="24"/>
+        </w:rPr>
+        <w:t xml:space="preserve">                                 Nossos </w:t>
+      </w:r>
+      <w:commentRangeStart w:id="0"/>
+      <w:r>
+        <w:rPr>
+          <w:rFonts w:ascii="Times New Roman" w:eastAsia="Times New Roman" w:hAnsi="Times New Roman" w:cs="Times New Roman"/>
+          <w:b/>
+          <w:sz w:val="24"/>
+          <w:szCs w:val="24"/>
+        </w:rPr>
+        <w:t xml:space="preserve">objetivos </w:t>
+      </w:r>
+      <w:commentRangeEnd w:id="0"/>
+      <w:r>
+        <w:rPr>
+          <w:rStyle w:val="Refdecomentrio"/>
+          <w:rFonts w:ascii="Times New Roman" w:hAnsi="Times New Roman" w:cs="Times New Roman"/>
+        </w:rPr>
+        <w:commentReference w:id="0"/>
+      </w:r>
+      <w:r>
+        <w:rPr>
+          <w:rFonts w:ascii="Times New Roman" w:eastAsia="Times New Roman" w:hAnsi="Times New Roman" w:cs="Times New Roman"/>
+          <w:sz w:val="24"/>
+          <w:szCs w:val="24"/>
+        </w:rPr>
+        <w:t>nesta aula são:</w:t>
+      </w:r>
     </w:p>
     <w:p>
       <w:pPr>
@@ -445,6 +448,7 @@
       <w:r>
         <w:rPr>
           <w:rStyle w:val="Refdecomentrio"/>
+          <w:rFonts w:ascii="Times New Roman" w:hAnsi="Times New Roman" w:cs="Times New Roman"/>
         </w:rPr>
         <w:commentReference w:id="1"/>
       </w:r>
@@ -469,6 +473,7 @@
       <w:r>
         <w:rPr>
           <w:rStyle w:val="Refdecomentrio"/>
+          <w:rFonts w:ascii="Times New Roman" w:hAnsi="Times New Roman" w:cs="Times New Roman"/>
         </w:rPr>
         <w:commentReference w:id="2"/>
       </w:r>
@@ -509,7 +514,25 @@
           <w:sz w:val="24"/>
           <w:szCs w:val="24"/>
         </w:rPr>
-        <w:t>Conhecer o ciclo de instrução Void Loop ().</w:t>
+        <w:t xml:space="preserve">Conhecer o ciclo de instrução </w:t>
+      </w:r>
+      <w:proofErr w:type="spellStart"/>
+      <w:r>
+        <w:rPr>
+          <w:rFonts w:ascii="Times New Roman" w:eastAsia="Times New Roman" w:hAnsi="Times New Roman" w:cs="Times New Roman"/>
+          <w:sz w:val="24"/>
+          <w:szCs w:val="24"/>
+        </w:rPr>
+        <w:t>Void</w:t>
+      </w:r>
+      <w:proofErr w:type="spellEnd"/>
+      <w:r>
+        <w:rPr>
+          <w:rFonts w:ascii="Times New Roman" w:eastAsia="Times New Roman" w:hAnsi="Times New Roman" w:cs="Times New Roman"/>
+          <w:sz w:val="24"/>
+          <w:szCs w:val="24"/>
+        </w:rPr>
+        <w:t xml:space="preserve"> Loop ().</w:t>
       </w:r>
     </w:p>
     <w:p>
@@ -529,8 +552,19 @@
         </w:rPr>
       </w:pPr>
       <w:r>
-        <w:t>Praticar o conceito de busca e execução utilizando LEDs</w:t>
-      </w:r>
+        <w:rPr>
+          <w:rFonts w:ascii="Times New Roman" w:hAnsi="Times New Roman" w:cs="Times New Roman"/>
+        </w:rPr>
+        <w:t xml:space="preserve">Praticar o conceito de busca e execução utilizando </w:t>
+      </w:r>
+      <w:proofErr w:type="spellStart"/>
+      <w:r>
+        <w:rPr>
+          <w:rFonts w:ascii="Times New Roman" w:hAnsi="Times New Roman" w:cs="Times New Roman"/>
+        </w:rPr>
+        <w:t>LEDs</w:t>
+      </w:r>
+      <w:proofErr w:type="spellEnd"/>
       <w:r>
         <w:rPr>
           <w:rFonts w:ascii="Times New Roman" w:eastAsia="Times New Roman" w:hAnsi="Times New Roman" w:cs="Times New Roman"/>
@@ -552,6 +586,16 @@
     </w:p>
     <w:p>
       <w:pPr>
+        <w:spacing w:before="9"/>
+        <w:rPr>
+          <w:rFonts w:ascii="Times New Roman" w:eastAsia="Times New Roman" w:hAnsi="Times New Roman" w:cs="Times New Roman"/>
+          <w:sz w:val="24"/>
+          <w:szCs w:val="24"/>
+        </w:rPr>
+      </w:pPr>
+    </w:p>
+    <w:p>
+      <w:pPr>
         <w:ind w:left="2986" w:right="256" w:firstLine="0"/>
         <w:rPr>
           <w:rFonts w:ascii="Times New Roman" w:eastAsia="Times New Roman" w:hAnsi="Times New Roman" w:cs="Times New Roman"/>
@@ -574,7 +618,27 @@
           <w:sz w:val="24"/>
           <w:szCs w:val="24"/>
         </w:rPr>
-        <w:t xml:space="preserve">Seção 1 (IDE do Arduino) </w:t>
+        <w:t xml:space="preserve">Seção 1 (IDE do </w:t>
+      </w:r>
+      <w:proofErr w:type="spellStart"/>
+      <w:r>
+        <w:rPr>
+          <w:rFonts w:ascii="Times New Roman" w:eastAsia="Times New Roman" w:hAnsi="Times New Roman" w:cs="Times New Roman"/>
+          <w:b/>
+          <w:sz w:val="24"/>
+          <w:szCs w:val="24"/>
+        </w:rPr>
+        <w:t>Arduino</w:t>
+      </w:r>
+      <w:proofErr w:type="spellEnd"/>
+      <w:r>
+        <w:rPr>
+          <w:rFonts w:ascii="Times New Roman" w:eastAsia="Times New Roman" w:hAnsi="Times New Roman" w:cs="Times New Roman"/>
+          <w:b/>
+          <w:sz w:val="24"/>
+          <w:szCs w:val="24"/>
+        </w:rPr>
+        <w:t xml:space="preserve">) </w:t>
       </w:r>
       <w:r>
         <w:rPr>
@@ -603,6 +667,7 @@
       </w:r>
       <w:r>
         <w:rPr>
+          <w:rFonts w:ascii="Times New Roman" w:hAnsi="Times New Roman" w:cs="Times New Roman"/>
           <w:noProof/>
         </w:rPr>
         <w:drawing>
@@ -668,30 +733,69 @@
           <w:szCs w:val="24"/>
         </w:rPr>
       </w:pPr>
-      <w:r>
-        <w:rPr>
-          <w:rFonts w:ascii="Times New Roman" w:eastAsia="Times New Roman" w:hAnsi="Times New Roman" w:cs="Times New Roman"/>
-          <w:sz w:val="24"/>
-          <w:szCs w:val="24"/>
-        </w:rPr>
-        <w:t xml:space="preserve">McRoberts, Michel. </w:t>
-      </w:r>
-      <w:r>
-        <w:rPr>
-          <w:rFonts w:ascii="Times New Roman" w:eastAsia="Times New Roman" w:hAnsi="Times New Roman" w:cs="Times New Roman"/>
-          <w:b/>
-          <w:sz w:val="24"/>
-          <w:szCs w:val="24"/>
-        </w:rPr>
-        <w:t>Arduino básico, tradução Rafael Zanolli.</w:t>
-      </w:r>
-      <w:r>
-        <w:rPr>
-          <w:rFonts w:ascii="Times New Roman" w:eastAsia="Times New Roman" w:hAnsi="Times New Roman" w:cs="Times New Roman"/>
-          <w:sz w:val="24"/>
-          <w:szCs w:val="24"/>
-        </w:rPr>
-        <w:t>1.ed.   São Paulo: Novatec, 2011. Disponível em formato eletrônico.</w:t>
+      <w:proofErr w:type="spellStart"/>
+      <w:r>
+        <w:rPr>
+          <w:rFonts w:ascii="Times New Roman" w:eastAsia="Times New Roman" w:hAnsi="Times New Roman" w:cs="Times New Roman"/>
+          <w:sz w:val="24"/>
+          <w:szCs w:val="24"/>
+        </w:rPr>
+        <w:t>McRoberts</w:t>
+      </w:r>
+      <w:proofErr w:type="spellEnd"/>
+      <w:r>
+        <w:rPr>
+          <w:rFonts w:ascii="Times New Roman" w:eastAsia="Times New Roman" w:hAnsi="Times New Roman" w:cs="Times New Roman"/>
+          <w:sz w:val="24"/>
+          <w:szCs w:val="24"/>
+        </w:rPr>
+        <w:t xml:space="preserve">, Michel. </w:t>
+      </w:r>
+      <w:proofErr w:type="spellStart"/>
+      <w:r>
+        <w:rPr>
+          <w:rFonts w:ascii="Times New Roman" w:eastAsia="Times New Roman" w:hAnsi="Times New Roman" w:cs="Times New Roman"/>
+          <w:b/>
+          <w:sz w:val="24"/>
+          <w:szCs w:val="24"/>
+        </w:rPr>
+        <w:t>Arduino</w:t>
+      </w:r>
+      <w:proofErr w:type="spellEnd"/>
+      <w:r>
+        <w:rPr>
+          <w:rFonts w:ascii="Times New Roman" w:eastAsia="Times New Roman" w:hAnsi="Times New Roman" w:cs="Times New Roman"/>
+          <w:b/>
+          <w:sz w:val="24"/>
+          <w:szCs w:val="24"/>
+        </w:rPr>
+        <w:t xml:space="preserve"> básico, tradução Rafael Zanolli.</w:t>
+      </w:r>
+      <w:r>
+        <w:rPr>
+          <w:rFonts w:ascii="Times New Roman" w:eastAsia="Times New Roman" w:hAnsi="Times New Roman" w:cs="Times New Roman"/>
+          <w:sz w:val="24"/>
+          <w:szCs w:val="24"/>
+        </w:rPr>
+        <w:t xml:space="preserve">1.ed.   São Paulo: </w:t>
+      </w:r>
+      <w:proofErr w:type="spellStart"/>
+      <w:r>
+        <w:rPr>
+          <w:rFonts w:ascii="Times New Roman" w:eastAsia="Times New Roman" w:hAnsi="Times New Roman" w:cs="Times New Roman"/>
+          <w:sz w:val="24"/>
+          <w:szCs w:val="24"/>
+        </w:rPr>
+        <w:t>Novatec</w:t>
+      </w:r>
+      <w:proofErr w:type="spellEnd"/>
+      <w:r>
+        <w:rPr>
+          <w:rFonts w:ascii="Times New Roman" w:eastAsia="Times New Roman" w:hAnsi="Times New Roman" w:cs="Times New Roman"/>
+          <w:sz w:val="24"/>
+          <w:szCs w:val="24"/>
+        </w:rPr>
+        <w:t>, 2011. Disponível em formato eletrônico.</w:t>
       </w:r>
     </w:p>
     <w:p>
@@ -846,6 +950,7 @@
       </w:r>
       <w:r>
         <w:rPr>
+          <w:rFonts w:ascii="Times New Roman" w:hAnsi="Times New Roman" w:cs="Times New Roman"/>
           <w:noProof/>
         </w:rPr>
         <w:drawing>
@@ -910,15 +1015,53 @@
           <w:szCs w:val="24"/>
           <w:lang w:val="en-US"/>
         </w:rPr>
-        <w:t xml:space="preserve">STALLINGS, William; VIEIRA, Daniel; BOSNIC, Ivan (Trad.). </w:t>
-      </w:r>
-      <w:r>
-        <w:rPr>
-          <w:rFonts w:ascii="Times New Roman" w:eastAsia="Times New Roman" w:hAnsi="Times New Roman" w:cs="Times New Roman"/>
-          <w:sz w:val="24"/>
-          <w:szCs w:val="24"/>
-        </w:rPr>
-        <w:t>Arquitetura e organização de computadores. 8. ed. São Paulo: Pearson Education do Brasil, 2011. Disponível em formato eletrônico.</w:t>
+        <w:t>STALLINGS, William; VIEIRA, Daniel; BOSNIC, Ivan (</w:t>
+      </w:r>
+      <w:proofErr w:type="spellStart"/>
+      <w:r>
+        <w:rPr>
+          <w:rFonts w:ascii="Times New Roman" w:eastAsia="Times New Roman" w:hAnsi="Times New Roman" w:cs="Times New Roman"/>
+          <w:sz w:val="24"/>
+          <w:szCs w:val="24"/>
+          <w:lang w:val="en-US"/>
+        </w:rPr>
+        <w:t>Trad</w:t>
+      </w:r>
+      <w:proofErr w:type="spellEnd"/>
+      <w:r>
+        <w:rPr>
+          <w:rFonts w:ascii="Times New Roman" w:eastAsia="Times New Roman" w:hAnsi="Times New Roman" w:cs="Times New Roman"/>
+          <w:sz w:val="24"/>
+          <w:szCs w:val="24"/>
+          <w:lang w:val="en-US"/>
+        </w:rPr>
+        <w:t xml:space="preserve">.). </w:t>
+      </w:r>
+      <w:r>
+        <w:rPr>
+          <w:rFonts w:ascii="Times New Roman" w:eastAsia="Times New Roman" w:hAnsi="Times New Roman" w:cs="Times New Roman"/>
+          <w:sz w:val="24"/>
+          <w:szCs w:val="24"/>
+        </w:rPr>
+        <w:t xml:space="preserve">Arquitetura e organização de computadores. 8. ed. São Paulo: Pearson </w:t>
+      </w:r>
+      <w:proofErr w:type="spellStart"/>
+      <w:r>
+        <w:rPr>
+          <w:rFonts w:ascii="Times New Roman" w:eastAsia="Times New Roman" w:hAnsi="Times New Roman" w:cs="Times New Roman"/>
+          <w:sz w:val="24"/>
+          <w:szCs w:val="24"/>
+        </w:rPr>
+        <w:t>Education</w:t>
+      </w:r>
+      <w:proofErr w:type="spellEnd"/>
+      <w:r>
+        <w:rPr>
+          <w:rFonts w:ascii="Times New Roman" w:eastAsia="Times New Roman" w:hAnsi="Times New Roman" w:cs="Times New Roman"/>
+          <w:sz w:val="24"/>
+          <w:szCs w:val="24"/>
+        </w:rPr>
+        <w:t xml:space="preserve"> do Brasil, 2011. Disponível em formato eletrônico.</w:t>
       </w:r>
     </w:p>
     <w:p>
@@ -946,18 +1089,7 @@
     <w:p>
       <w:pPr>
         <w:spacing w:before="9"/>
-        <w:ind w:left="1440"/>
-        <w:rPr>
-          <w:rFonts w:ascii="Times New Roman" w:eastAsia="Times New Roman" w:hAnsi="Times New Roman" w:cs="Times New Roman"/>
-          <w:sz w:val="24"/>
-          <w:szCs w:val="24"/>
-        </w:rPr>
-      </w:pPr>
-    </w:p>
-    <w:p>
-      <w:pPr>
-        <w:spacing w:before="9"/>
-        <w:ind w:left="1440"/>
+        <w:ind w:firstLine="0"/>
         <w:rPr>
           <w:rFonts w:ascii="Times New Roman" w:eastAsia="Times New Roman" w:hAnsi="Times New Roman" w:cs="Times New Roman"/>
           <w:sz w:val="24"/>
@@ -1005,6 +1137,15 @@
           <w:szCs w:val="28"/>
         </w:rPr>
         <w:lastRenderedPageBreak/>
+        <w:t xml:space="preserve"> </w:t>
+      </w:r>
+      <w:r>
+        <w:rPr>
+          <w:rFonts w:ascii="Times New Roman" w:eastAsia="Times New Roman" w:hAnsi="Times New Roman" w:cs="Times New Roman"/>
+          <w:b/>
+          <w:sz w:val="28"/>
+          <w:szCs w:val="28"/>
+        </w:rPr>
         <w:t>Unidade central de processamento (UCP)</w:t>
       </w:r>
     </w:p>
@@ -1125,7 +1266,7 @@
               </wp:inline>
             </w:drawing>
           </mc:Choice>
-          <mc:Fallback xmlns:w16se="http://schemas.microsoft.com/office/word/2015/wordml/symex" xmlns:cx1="http://schemas.microsoft.com/office/drawing/2015/9/8/chartex" xmlns:cx="http://schemas.microsoft.com/office/drawing/2014/chartex">
+          <mc:Fallback xmlns:cx="http://schemas.microsoft.com/office/drawing/2014/chartex" xmlns:cx1="http://schemas.microsoft.com/office/drawing/2015/9/8/chartex" xmlns:w16se="http://schemas.microsoft.com/office/word/2015/wordml/symex">
             <w:pict>
               <v:group w14:anchorId="0C8D1FC1" id="Grupo 17" o:spid="_x0000_s1030" style="width:457pt;height:1pt;mso-position-horizontal-relative:char;mso-position-vertical-relative:line" coordorigin="24411,37707" coordsize="58096,158" o:gfxdata="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">
                 <v:group id="Grupo 4" o:spid="_x0000_s1031" style="position:absolute;left:24411;top:37707;width:58097;height:159" coordsize="9149,25" o:gfxdata="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">
@@ -1164,6 +1305,7 @@
       <w:r>
         <w:rPr>
           <w:rStyle w:val="Refdecomentrio"/>
+          <w:rFonts w:ascii="Times New Roman" w:hAnsi="Times New Roman" w:cs="Times New Roman"/>
         </w:rPr>
         <w:commentReference w:id="4"/>
       </w:r>
@@ -1187,6 +1329,7 @@
       </w:pPr>
       <w:r>
         <w:rPr>
+          <w:rFonts w:ascii="Times New Roman" w:hAnsi="Times New Roman" w:cs="Times New Roman"/>
           <w:noProof/>
         </w:rPr>
         <w:drawing>
@@ -1266,6 +1409,14 @@
           <w:sz w:val="24"/>
           <w:szCs w:val="24"/>
         </w:rPr>
+        <w:t xml:space="preserve">  </w:t>
+      </w:r>
+      <w:r>
+        <w:rPr>
+          <w:rFonts w:ascii="Times New Roman" w:eastAsia="Times New Roman" w:hAnsi="Times New Roman" w:cs="Times New Roman"/>
+          <w:sz w:val="24"/>
+          <w:szCs w:val="24"/>
+        </w:rPr>
         <w:t xml:space="preserve"> </w:t>
       </w:r>
       <w:r>
@@ -1466,7 +1617,7 @@
           <w:sz w:val="16"/>
           <w:szCs w:val="16"/>
         </w:rPr>
-        <w:t xml:space="preserve">Fonte: </w:t>
+        <w:t>Fonte: STALLINGS, 2011</w:t>
       </w:r>
       <w:r>
         <w:rPr>
@@ -1475,15 +1626,6 @@
           <w:sz w:val="16"/>
           <w:szCs w:val="16"/>
         </w:rPr>
-        <w:t>STALLINGS, 2011</w:t>
-      </w:r>
-      <w:r>
-        <w:rPr>
-          <w:rFonts w:ascii="Times New Roman" w:eastAsia="Times New Roman" w:hAnsi="Times New Roman" w:cs="Times New Roman"/>
-          <w:b w:val="0"/>
-          <w:sz w:val="16"/>
-          <w:szCs w:val="16"/>
-        </w:rPr>
         <w:t>, p. 10. (adaptado)</w:t>
       </w:r>
     </w:p>
@@ -1538,7 +1680,27 @@
           <w:sz w:val="28"/>
           <w:szCs w:val="28"/>
         </w:rPr>
-        <w:t>Processador Intel Quark SoC X1000</w:t>
+        <w:t xml:space="preserve">Processador Intel Quark </w:t>
+      </w:r>
+      <w:proofErr w:type="spellStart"/>
+      <w:r>
+        <w:rPr>
+          <w:rFonts w:ascii="Times New Roman" w:eastAsia="Times New Roman" w:hAnsi="Times New Roman" w:cs="Times New Roman"/>
+          <w:b/>
+          <w:sz w:val="28"/>
+          <w:szCs w:val="28"/>
+        </w:rPr>
+        <w:t>SoC</w:t>
+      </w:r>
+      <w:proofErr w:type="spellEnd"/>
+      <w:r>
+        <w:rPr>
+          <w:rFonts w:ascii="Times New Roman" w:eastAsia="Times New Roman" w:hAnsi="Times New Roman" w:cs="Times New Roman"/>
+          <w:b/>
+          <w:sz w:val="28"/>
+          <w:szCs w:val="28"/>
+        </w:rPr>
+        <w:t xml:space="preserve"> X1000</w:t>
       </w:r>
     </w:p>
     <w:p>
@@ -1658,7 +1820,7 @@
               </wp:inline>
             </w:drawing>
           </mc:Choice>
-          <mc:Fallback xmlns:w16se="http://schemas.microsoft.com/office/word/2015/wordml/symex" xmlns:cx1="http://schemas.microsoft.com/office/drawing/2015/9/8/chartex" xmlns:cx="http://schemas.microsoft.com/office/drawing/2014/chartex">
+          <mc:Fallback xmlns:cx="http://schemas.microsoft.com/office/drawing/2014/chartex" xmlns:cx1="http://schemas.microsoft.com/office/drawing/2015/9/8/chartex" xmlns:w16se="http://schemas.microsoft.com/office/word/2015/wordml/symex">
             <w:pict>
               <v:group w14:anchorId="04A9AB0B" id="Grupo 15" o:spid="_x0000_s1034" style="width:457pt;height:1pt;mso-position-horizontal-relative:char;mso-position-vertical-relative:line" coordorigin="24411,37707" coordsize="58096,158" o:gfxdata="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">
                 <v:group id="Grupo 7" o:spid="_x0000_s1035" style="position:absolute;left:24411;top:37707;width:58097;height:159" coordsize="9149,25" o:gfxdata="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">
@@ -1733,6 +1895,7 @@
       </w:pPr>
       <w:r>
         <w:rPr>
+          <w:rFonts w:ascii="Times New Roman" w:hAnsi="Times New Roman" w:cs="Times New Roman"/>
           <w:noProof/>
         </w:rPr>
         <w:drawing>
@@ -1786,7 +1949,27 @@
           <w:sz w:val="24"/>
           <w:szCs w:val="24"/>
         </w:rPr>
-        <w:t>Processador Intel Quark SoC X1000:</w:t>
+        <w:t xml:space="preserve">Processador Intel Quark </w:t>
+      </w:r>
+      <w:proofErr w:type="spellStart"/>
+      <w:r>
+        <w:rPr>
+          <w:rFonts w:ascii="Times New Roman" w:eastAsia="Times New Roman" w:hAnsi="Times New Roman" w:cs="Times New Roman"/>
+          <w:b/>
+          <w:sz w:val="24"/>
+          <w:szCs w:val="24"/>
+        </w:rPr>
+        <w:t>SoC</w:t>
+      </w:r>
+      <w:proofErr w:type="spellEnd"/>
+      <w:r>
+        <w:rPr>
+          <w:rFonts w:ascii="Times New Roman" w:eastAsia="Times New Roman" w:hAnsi="Times New Roman" w:cs="Times New Roman"/>
+          <w:b/>
+          <w:sz w:val="24"/>
+          <w:szCs w:val="24"/>
+        </w:rPr>
+        <w:t xml:space="preserve"> X1000:</w:t>
       </w:r>
       <w:r>
         <w:rPr>
@@ -1811,7 +1994,25 @@
           <w:sz w:val="24"/>
           <w:szCs w:val="24"/>
         </w:rPr>
-        <w:t xml:space="preserve"> processador Quark SoC X1000 possui um núcleo</w:t>
+        <w:t xml:space="preserve"> processador Quark </w:t>
+      </w:r>
+      <w:proofErr w:type="spellStart"/>
+      <w:r>
+        <w:rPr>
+          <w:rFonts w:ascii="Times New Roman" w:eastAsia="Times New Roman" w:hAnsi="Times New Roman" w:cs="Times New Roman"/>
+          <w:sz w:val="24"/>
+          <w:szCs w:val="24"/>
+        </w:rPr>
+        <w:t>SoC</w:t>
+      </w:r>
+      <w:proofErr w:type="spellEnd"/>
+      <w:r>
+        <w:rPr>
+          <w:rFonts w:ascii="Times New Roman" w:eastAsia="Times New Roman" w:hAnsi="Times New Roman" w:cs="Times New Roman"/>
+          <w:sz w:val="24"/>
+          <w:szCs w:val="24"/>
+        </w:rPr>
+        <w:t xml:space="preserve"> X1000 possui um núcleo</w:t>
       </w:r>
       <w:r>
         <w:rPr>
@@ -1873,6 +2074,7 @@
       <w:r>
         <w:rPr>
           <w:rStyle w:val="Refdecomentrio"/>
+          <w:rFonts w:ascii="Times New Roman" w:hAnsi="Times New Roman" w:cs="Times New Roman"/>
         </w:rPr>
         <w:commentReference w:id="5"/>
       </w:r>
@@ -2100,6 +2302,9 @@
         <w:t>um intervalo de tempo</w:t>
       </w:r>
       <w:r>
+        <w:rPr>
+          <w:rFonts w:ascii="Times New Roman" w:hAnsi="Times New Roman" w:cs="Times New Roman"/>
+        </w:rPr>
         <w:t>. O clock gera um sinal usado para determinar a frequência.</w:t>
       </w:r>
     </w:p>
@@ -2189,18 +2394,6 @@
         </w:rPr>
         <w:t>que estão contidos na memória RAM.</w:t>
       </w:r>
-    </w:p>
-    <w:p>
-      <w:pPr>
-        <w:spacing w:before="200"/>
-        <w:ind w:firstLine="0"/>
-        <w:rPr>
-          <w:rFonts w:ascii="Times New Roman" w:eastAsia="Times New Roman" w:hAnsi="Times New Roman" w:cs="Times New Roman"/>
-          <w:i/>
-          <w:sz w:val="27"/>
-          <w:szCs w:val="27"/>
-        </w:rPr>
-      </w:pPr>
     </w:p>
     <w:p>
       <w:pPr>
@@ -2373,7 +2566,7 @@
               </wp:inline>
             </w:drawing>
           </mc:Choice>
-          <mc:Fallback xmlns:w16se="http://schemas.microsoft.com/office/word/2015/wordml/symex" xmlns:cx1="http://schemas.microsoft.com/office/drawing/2015/9/8/chartex" xmlns:cx="http://schemas.microsoft.com/office/drawing/2014/chartex">
+          <mc:Fallback xmlns:cx="http://schemas.microsoft.com/office/drawing/2014/chartex" xmlns:cx1="http://schemas.microsoft.com/office/drawing/2015/9/8/chartex" xmlns:w16se="http://schemas.microsoft.com/office/word/2015/wordml/symex">
             <w:pict>
               <v:group w14:anchorId="66B145E3" id="Grupo 24" o:spid="_x0000_s1038" style="width:457pt;height:1pt;mso-position-horizontal-relative:char;mso-position-vertical-relative:line" coordorigin="24411,37707" coordsize="58096,158" o:gfxdata="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">
                 <v:group id="Grupo 11" o:spid="_x0000_s1039" style="position:absolute;left:24411;top:37707;width:58097;height:159" coordsize="9149,25" o:gfxdata="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">
@@ -2462,6 +2655,7 @@
       <w:r>
         <w:rPr>
           <w:rStyle w:val="Refdecomentrio"/>
+          <w:rFonts w:ascii="Times New Roman" w:hAnsi="Times New Roman" w:cs="Times New Roman"/>
         </w:rPr>
         <w:commentReference w:id="7"/>
       </w:r>
@@ -2486,6 +2680,7 @@
       <w:r>
         <w:rPr>
           <w:rStyle w:val="Refdecomentrio"/>
+          <w:rFonts w:ascii="Times New Roman" w:hAnsi="Times New Roman" w:cs="Times New Roman"/>
         </w:rPr>
         <w:commentReference w:id="8"/>
       </w:r>
@@ -2646,6 +2841,7 @@
       <w:r>
         <w:rPr>
           <w:rStyle w:val="Refdecomentrio"/>
+          <w:rFonts w:ascii="Times New Roman" w:hAnsi="Times New Roman" w:cs="Times New Roman"/>
         </w:rPr>
         <w:commentReference w:id="9"/>
       </w:r>
@@ -2673,15 +2869,7 @@
           <w:sz w:val="16"/>
           <w:szCs w:val="16"/>
         </w:rPr>
-        <w:t>Fonte: STALLINGS, 2011,</w:t>
-      </w:r>
-      <w:r>
-        <w:rPr>
-          <w:rFonts w:ascii="Times New Roman" w:eastAsia="Times New Roman" w:hAnsi="Times New Roman" w:cs="Times New Roman"/>
-          <w:sz w:val="16"/>
-          <w:szCs w:val="16"/>
-        </w:rPr>
-        <w:t xml:space="preserve"> p. 39.</w:t>
+        <w:t>Fonte: STALLINGS, 2011, p. 39.</w:t>
       </w:r>
     </w:p>
     <w:p>
@@ -2780,12 +2968,71 @@
           <w:sz w:val="24"/>
           <w:szCs w:val="24"/>
         </w:rPr>
-        <w:t>:</w:t>
-      </w:r>
-      <w:r>
-        <w:rPr>
-          <w:rFonts w:ascii="Times New Roman" w:eastAsia="Times New Roman" w:hAnsi="Times New Roman" w:cs="Times New Roman"/>
-          <w:b/>
+        <w:t xml:space="preserve">: </w:t>
+      </w:r>
+      <w:r>
+        <w:rPr>
+          <w:rFonts w:ascii="Times New Roman" w:eastAsia="Times New Roman" w:hAnsi="Times New Roman" w:cs="Times New Roman"/>
+          <w:sz w:val="24"/>
+          <w:szCs w:val="24"/>
+        </w:rPr>
+        <w:t>e</w:t>
+      </w:r>
+      <w:r>
+        <w:rPr>
+          <w:rFonts w:ascii="Times New Roman" w:eastAsia="Times New Roman" w:hAnsi="Times New Roman" w:cs="Times New Roman"/>
+          <w:sz w:val="24"/>
+          <w:szCs w:val="24"/>
+        </w:rPr>
+        <w:t>mbora o</w:t>
+      </w:r>
+      <w:r>
+        <w:rPr>
+          <w:rFonts w:ascii="Times New Roman" w:eastAsia="Times New Roman" w:hAnsi="Times New Roman" w:cs="Times New Roman"/>
+          <w:sz w:val="24"/>
+          <w:szCs w:val="24"/>
+        </w:rPr>
+        <w:t xml:space="preserve"> processador</w:t>
+      </w:r>
+      <w:r>
+        <w:rPr>
+          <w:rFonts w:ascii="Times New Roman" w:eastAsia="Times New Roman" w:hAnsi="Times New Roman" w:cs="Times New Roman"/>
+          <w:sz w:val="24"/>
+          <w:szCs w:val="24"/>
+        </w:rPr>
+        <w:t xml:space="preserve"> seja</w:t>
+      </w:r>
+      <w:r>
+        <w:rPr>
+          <w:rFonts w:ascii="Times New Roman" w:eastAsia="Times New Roman" w:hAnsi="Times New Roman" w:cs="Times New Roman"/>
+          <w:color w:val="191919" w:themeColor="text1"/>
+          <w:sz w:val="24"/>
+          <w:szCs w:val="24"/>
+        </w:rPr>
+        <w:t xml:space="preserve"> controlado por um</w:t>
+      </w:r>
+      <w:r>
+        <w:rPr>
+          <w:rFonts w:ascii="Times New Roman" w:eastAsia="Times New Roman" w:hAnsi="Times New Roman" w:cs="Times New Roman"/>
+          <w:color w:val="191919" w:themeColor="text1"/>
+          <w:sz w:val="24"/>
+          <w:szCs w:val="24"/>
+        </w:rPr>
+        <w:t>a unidade de controle</w:t>
+      </w:r>
+      <w:r>
+        <w:rPr>
+          <w:rFonts w:ascii="Times New Roman" w:eastAsia="Times New Roman" w:hAnsi="Times New Roman" w:cs="Times New Roman"/>
+          <w:color w:val="191919" w:themeColor="text1"/>
+          <w:sz w:val="24"/>
+          <w:szCs w:val="24"/>
+        </w:rPr>
+        <w:t>, é o clock</w:t>
+      </w:r>
+      <w:r>
+        <w:rPr>
+          <w:rFonts w:ascii="Times New Roman" w:eastAsia="Times New Roman" w:hAnsi="Times New Roman" w:cs="Times New Roman"/>
+          <w:color w:val="191919" w:themeColor="text1"/>
           <w:sz w:val="24"/>
           <w:szCs w:val="24"/>
         </w:rPr>
@@ -2797,63 +3044,104 @@
           <w:sz w:val="24"/>
           <w:szCs w:val="24"/>
         </w:rPr>
-        <w:t>e</w:t>
-      </w:r>
-      <w:r>
-        <w:rPr>
-          <w:rFonts w:ascii="Times New Roman" w:eastAsia="Times New Roman" w:hAnsi="Times New Roman" w:cs="Times New Roman"/>
-          <w:sz w:val="24"/>
-          <w:szCs w:val="24"/>
-        </w:rPr>
-        <w:t>mbora o</w:t>
-      </w:r>
-      <w:r>
-        <w:rPr>
-          <w:rFonts w:ascii="Times New Roman" w:eastAsia="Times New Roman" w:hAnsi="Times New Roman" w:cs="Times New Roman"/>
-          <w:sz w:val="24"/>
-          <w:szCs w:val="24"/>
-        </w:rPr>
-        <w:t xml:space="preserve"> processador</w:t>
-      </w:r>
-      <w:r>
-        <w:rPr>
-          <w:rFonts w:ascii="Times New Roman" w:eastAsia="Times New Roman" w:hAnsi="Times New Roman" w:cs="Times New Roman"/>
-          <w:sz w:val="24"/>
-          <w:szCs w:val="24"/>
-        </w:rPr>
-        <w:t xml:space="preserve"> seja</w:t>
-      </w:r>
-      <w:r>
-        <w:rPr>
-          <w:rFonts w:ascii="Times New Roman" w:eastAsia="Times New Roman" w:hAnsi="Times New Roman" w:cs="Times New Roman"/>
-          <w:color w:val="000000" w:themeColor="text1"/>
-          <w:sz w:val="24"/>
-          <w:szCs w:val="24"/>
-        </w:rPr>
-        <w:t xml:space="preserve"> controlado por um</w:t>
-      </w:r>
-      <w:r>
-        <w:rPr>
-          <w:rFonts w:ascii="Times New Roman" w:eastAsia="Times New Roman" w:hAnsi="Times New Roman" w:cs="Times New Roman"/>
-          <w:color w:val="000000" w:themeColor="text1"/>
-          <w:sz w:val="24"/>
-          <w:szCs w:val="24"/>
-        </w:rPr>
-        <w:t>a unidade de controle</w:t>
-      </w:r>
-      <w:r>
-        <w:rPr>
-          <w:rFonts w:ascii="Times New Roman" w:eastAsia="Times New Roman" w:hAnsi="Times New Roman" w:cs="Times New Roman"/>
-          <w:color w:val="000000" w:themeColor="text1"/>
-          <w:sz w:val="24"/>
-          <w:szCs w:val="24"/>
-        </w:rPr>
-        <w:t>, é o clock</w:t>
-      </w:r>
-      <w:r>
-        <w:rPr>
-          <w:rFonts w:ascii="Times New Roman" w:eastAsia="Times New Roman" w:hAnsi="Times New Roman" w:cs="Times New Roman"/>
-          <w:color w:val="000000" w:themeColor="text1"/>
+        <w:t xml:space="preserve">com uma frequência constante </w:t>
+      </w:r>
+      <w:r>
+        <w:rPr>
+          <w:rFonts w:ascii="Times New Roman" w:eastAsia="Times New Roman" w:hAnsi="Times New Roman" w:cs="Times New Roman"/>
+          <w:b/>
+          <w:sz w:val="24"/>
+          <w:szCs w:val="24"/>
+        </w:rPr>
+        <w:t>f</w:t>
+      </w:r>
+      <w:r>
+        <w:rPr>
+          <w:rFonts w:ascii="Times New Roman" w:eastAsia="Times New Roman" w:hAnsi="Times New Roman" w:cs="Times New Roman"/>
+          <w:sz w:val="24"/>
+          <w:szCs w:val="24"/>
+        </w:rPr>
+        <w:t>, que</w:t>
+      </w:r>
+      <w:r>
+        <w:rPr>
+          <w:rFonts w:ascii="Times New Roman" w:eastAsia="Times New Roman" w:hAnsi="Times New Roman" w:cs="Times New Roman"/>
+          <w:sz w:val="24"/>
+          <w:szCs w:val="24"/>
+        </w:rPr>
+        <w:t xml:space="preserve"> determina a taxa de execução por instrução, ou seja, é a média de ciclos que a instrução precisa para ser executada. Sendo </w:t>
+      </w:r>
+      <w:r>
+        <w:rPr>
+          <w:rFonts w:ascii="Times New Roman" w:eastAsia="Times New Roman" w:hAnsi="Times New Roman" w:cs="Times New Roman"/>
+          <w:b/>
+          <w:sz w:val="24"/>
+          <w:szCs w:val="24"/>
+        </w:rPr>
+        <w:t xml:space="preserve">f </w:t>
+      </w:r>
+      <w:r>
+        <w:rPr>
+          <w:rFonts w:ascii="Times New Roman" w:eastAsia="Times New Roman" w:hAnsi="Times New Roman" w:cs="Times New Roman"/>
+          <w:sz w:val="24"/>
+          <w:szCs w:val="24"/>
+        </w:rPr>
+        <w:t xml:space="preserve">uma medida </w:t>
+      </w:r>
+      <w:r>
+        <w:rPr>
+          <w:rFonts w:ascii="Times New Roman" w:eastAsia="Times New Roman" w:hAnsi="Times New Roman" w:cs="Times New Roman"/>
+          <w:sz w:val="24"/>
+          <w:szCs w:val="24"/>
+        </w:rPr>
+        <w:t>do número total de vibrações</w:t>
+      </w:r>
+      <w:r>
+        <w:rPr>
+          <w:rFonts w:ascii="Times New Roman" w:eastAsia="Times New Roman" w:hAnsi="Times New Roman" w:cs="Times New Roman"/>
+          <w:sz w:val="24"/>
+          <w:szCs w:val="24"/>
+        </w:rPr>
+        <w:t>,</w:t>
+      </w:r>
+      <w:r>
+        <w:rPr>
+          <w:rFonts w:ascii="Times New Roman" w:eastAsia="Times New Roman" w:hAnsi="Times New Roman" w:cs="Times New Roman"/>
+          <w:sz w:val="24"/>
+          <w:szCs w:val="24"/>
+        </w:rPr>
+        <w:t xml:space="preserve"> ou oscilações feitas dentro de um período determinado de tempo, ou, de modo equivalente, um tempo de ciclo constante </w:t>
+      </w:r>
+      <w:r>
+        <w:rPr>
+          <w:rFonts w:ascii="Times New Roman" w:eastAsia="Times New Roman" w:hAnsi="Times New Roman" w:cs="Times New Roman"/>
+          <w:b/>
+          <w:sz w:val="24"/>
+          <w:szCs w:val="24"/>
+        </w:rPr>
+        <w:t>τ</w:t>
+      </w:r>
+      <w:r>
+        <w:rPr>
+          <w:rFonts w:ascii="Times New Roman" w:eastAsia="Times New Roman" w:hAnsi="Times New Roman" w:cs="Times New Roman"/>
+          <w:sz w:val="24"/>
+          <w:szCs w:val="24"/>
+        </w:rPr>
+        <w:t xml:space="preserve">, onde </w:t>
+      </w:r>
+      <w:r>
+        <w:rPr>
+          <w:rFonts w:ascii="Times New Roman" w:eastAsia="Times New Roman" w:hAnsi="Times New Roman" w:cs="Times New Roman"/>
+          <w:b/>
+          <w:sz w:val="24"/>
+          <w:szCs w:val="24"/>
+        </w:rPr>
+        <w:t>τ = 1/f.</w:t>
+      </w:r>
+      <w:r>
+        <w:rPr>
+          <w:rFonts w:ascii="Times New Roman" w:eastAsia="Times New Roman" w:hAnsi="Times New Roman" w:cs="Times New Roman"/>
+          <w:b/>
           <w:sz w:val="24"/>
           <w:szCs w:val="24"/>
         </w:rPr>
@@ -2865,124 +3153,7 @@
           <w:sz w:val="24"/>
           <w:szCs w:val="24"/>
         </w:rPr>
-        <w:t xml:space="preserve">com uma frequência constante </w:t>
-      </w:r>
-      <w:r>
-        <w:rPr>
-          <w:rFonts w:ascii="Times New Roman" w:eastAsia="Times New Roman" w:hAnsi="Times New Roman" w:cs="Times New Roman"/>
-          <w:b/>
-          <w:sz w:val="24"/>
-          <w:szCs w:val="24"/>
-        </w:rPr>
-        <w:t>f</w:t>
-      </w:r>
-      <w:r>
-        <w:rPr>
-          <w:rFonts w:ascii="Times New Roman" w:eastAsia="Times New Roman" w:hAnsi="Times New Roman" w:cs="Times New Roman"/>
-          <w:sz w:val="24"/>
-          <w:szCs w:val="24"/>
-        </w:rPr>
-        <w:t>, que</w:t>
-      </w:r>
-      <w:r>
-        <w:rPr>
-          <w:rFonts w:ascii="Times New Roman" w:eastAsia="Times New Roman" w:hAnsi="Times New Roman" w:cs="Times New Roman"/>
-          <w:sz w:val="24"/>
-          <w:szCs w:val="24"/>
-        </w:rPr>
-        <w:t xml:space="preserve"> determina a taxa de execução por instrução, ou seja, é a média de ciclos que a instrução precisa para ser executada. Sendo </w:t>
-      </w:r>
-      <w:r>
-        <w:rPr>
-          <w:rFonts w:ascii="Times New Roman" w:eastAsia="Times New Roman" w:hAnsi="Times New Roman" w:cs="Times New Roman"/>
-          <w:b/>
-          <w:sz w:val="24"/>
-          <w:szCs w:val="24"/>
-        </w:rPr>
-        <w:t xml:space="preserve">f </w:t>
-      </w:r>
-      <w:r>
-        <w:rPr>
-          <w:rFonts w:ascii="Times New Roman" w:eastAsia="Times New Roman" w:hAnsi="Times New Roman" w:cs="Times New Roman"/>
-          <w:sz w:val="24"/>
-          <w:szCs w:val="24"/>
-        </w:rPr>
-        <w:t xml:space="preserve">uma medida </w:t>
-      </w:r>
-      <w:r>
-        <w:rPr>
-          <w:rFonts w:ascii="Times New Roman" w:eastAsia="Times New Roman" w:hAnsi="Times New Roman" w:cs="Times New Roman"/>
-          <w:sz w:val="24"/>
-          <w:szCs w:val="24"/>
-        </w:rPr>
-        <w:t>do número total de vibrações</w:t>
-      </w:r>
-      <w:r>
-        <w:rPr>
-          <w:rFonts w:ascii="Times New Roman" w:eastAsia="Times New Roman" w:hAnsi="Times New Roman" w:cs="Times New Roman"/>
-          <w:sz w:val="24"/>
-          <w:szCs w:val="24"/>
-        </w:rPr>
-        <w:t>,</w:t>
-      </w:r>
-      <w:r>
-        <w:rPr>
-          <w:rFonts w:ascii="Times New Roman" w:eastAsia="Times New Roman" w:hAnsi="Times New Roman" w:cs="Times New Roman"/>
-          <w:sz w:val="24"/>
-          <w:szCs w:val="24"/>
-        </w:rPr>
-        <w:t xml:space="preserve"> ou oscilações feitas dentro de um período determinado de tempo, ou, de modo equivalente, um tempo de ciclo constante </w:t>
-      </w:r>
-      <w:r>
-        <w:rPr>
-          <w:rFonts w:ascii="Times New Roman" w:eastAsia="Times New Roman" w:hAnsi="Times New Roman" w:cs="Times New Roman"/>
-          <w:b/>
-          <w:sz w:val="24"/>
-          <w:szCs w:val="24"/>
-        </w:rPr>
-        <w:t>τ</w:t>
-      </w:r>
-      <w:r>
-        <w:rPr>
-          <w:rFonts w:ascii="Times New Roman" w:eastAsia="Times New Roman" w:hAnsi="Times New Roman" w:cs="Times New Roman"/>
-          <w:sz w:val="24"/>
-          <w:szCs w:val="24"/>
-        </w:rPr>
-        <w:t xml:space="preserve">, onde </w:t>
-      </w:r>
-      <w:r>
-        <w:rPr>
-          <w:rFonts w:ascii="Times New Roman" w:eastAsia="Times New Roman" w:hAnsi="Times New Roman" w:cs="Times New Roman"/>
-          <w:b/>
-          <w:sz w:val="24"/>
-          <w:szCs w:val="24"/>
-        </w:rPr>
-        <w:t>τ = 1/f.</w:t>
-      </w:r>
-      <w:r>
-        <w:rPr>
-          <w:rFonts w:ascii="Times New Roman" w:eastAsia="Times New Roman" w:hAnsi="Times New Roman" w:cs="Times New Roman"/>
-          <w:b/>
-          <w:sz w:val="24"/>
-          <w:szCs w:val="24"/>
-        </w:rPr>
-        <w:t xml:space="preserve"> </w:t>
-      </w:r>
-      <w:r>
-        <w:rPr>
-          <w:rFonts w:ascii="Times New Roman" w:eastAsia="Times New Roman" w:hAnsi="Times New Roman" w:cs="Times New Roman"/>
-          <w:sz w:val="24"/>
-          <w:szCs w:val="24"/>
-        </w:rPr>
-        <w:t>Por exemplo</w:t>
-      </w:r>
-      <w:r>
-        <w:rPr>
-          <w:rFonts w:ascii="Times New Roman" w:eastAsia="Times New Roman" w:hAnsi="Times New Roman" w:cs="Times New Roman"/>
-          <w:sz w:val="24"/>
-          <w:szCs w:val="24"/>
-        </w:rPr>
-        <w:t xml:space="preserve"> </w:t>
+        <w:t xml:space="preserve">Por exemplo </w:t>
       </w:r>
       <w:r>
         <w:rPr>
@@ -3000,6 +3171,7 @@
         </w:rPr>
         <w:t xml:space="preserve"> frequência com o comando </w:t>
       </w:r>
+      <w:proofErr w:type="spellStart"/>
       <w:r>
         <w:rPr>
           <w:rFonts w:ascii="Times New Roman" w:eastAsia="Times New Roman" w:hAnsi="Times New Roman" w:cs="Times New Roman"/>
@@ -3009,6 +3181,7 @@
         </w:rPr>
         <w:t>delay</w:t>
       </w:r>
+      <w:proofErr w:type="spellEnd"/>
       <w:r>
         <w:rPr>
           <w:rFonts w:ascii="Times New Roman" w:eastAsia="Times New Roman" w:hAnsi="Times New Roman" w:cs="Times New Roman"/>
@@ -3033,8 +3206,6 @@
         </w:rPr>
         <w:t xml:space="preserve">. </w:t>
       </w:r>
-      <w:bookmarkStart w:id="10" w:name="_GoBack"/>
-      <w:bookmarkEnd w:id="10"/>
     </w:p>
     <w:p>
       <w:pPr>
@@ -3071,18 +3242,31 @@
           <w:szCs w:val="28"/>
         </w:rPr>
       </w:pPr>
-      <w:bookmarkStart w:id="11" w:name="_vqs0qv2o6yel" w:colFirst="0" w:colLast="0"/>
-      <w:bookmarkEnd w:id="11"/>
-      <w:r>
+      <w:bookmarkStart w:id="10" w:name="_vqs0qv2o6yel" w:colFirst="0" w:colLast="0"/>
+      <w:bookmarkEnd w:id="10"/>
+      <w:r>
+        <w:rPr>
+          <w:rFonts w:ascii="Times New Roman" w:hAnsi="Times New Roman" w:cs="Times New Roman"/>
+        </w:rPr>
         <w:t xml:space="preserve"> </w:t>
       </w:r>
+      <w:proofErr w:type="spellStart"/>
       <w:r>
         <w:rPr>
           <w:rFonts w:ascii="Times New Roman" w:eastAsia="Times New Roman" w:hAnsi="Times New Roman" w:cs="Times New Roman"/>
           <w:sz w:val="28"/>
           <w:szCs w:val="28"/>
         </w:rPr>
-        <w:t xml:space="preserve">Void Loop () – (Ciclo de Instrução)  </w:t>
+        <w:t>Void</w:t>
+      </w:r>
+      <w:proofErr w:type="spellEnd"/>
+      <w:r>
+        <w:rPr>
+          <w:rFonts w:ascii="Times New Roman" w:eastAsia="Times New Roman" w:hAnsi="Times New Roman" w:cs="Times New Roman"/>
+          <w:sz w:val="28"/>
+          <w:szCs w:val="28"/>
+        </w:rPr>
+        <w:t xml:space="preserve"> Loop () – (Ciclo de Instrução)  </w:t>
       </w:r>
     </w:p>
     <w:p>
@@ -3202,7 +3386,7 @@
               </wp:inline>
             </w:drawing>
           </mc:Choice>
-          <mc:Fallback xmlns:w16se="http://schemas.microsoft.com/office/word/2015/wordml/symex" xmlns:cx1="http://schemas.microsoft.com/office/drawing/2015/9/8/chartex" xmlns:cx="http://schemas.microsoft.com/office/drawing/2014/chartex">
+          <mc:Fallback xmlns:cx="http://schemas.microsoft.com/office/drawing/2014/chartex" xmlns:cx1="http://schemas.microsoft.com/office/drawing/2015/9/8/chartex" xmlns:w16se="http://schemas.microsoft.com/office/word/2015/wordml/symex">
             <w:pict>
               <v:group w14:anchorId="2C8C9777" id="Grupo 19" o:spid="_x0000_s1042" style="width:457pt;height:1pt;mso-position-horizontal-relative:char;mso-position-vertical-relative:line" coordorigin="24411,37707" coordsize="58096,158" o:gfxdata="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">
                 <v:group id="Grupo 16" o:spid="_x0000_s1043" style="position:absolute;left:24411;top:37707;width:58097;height:159" coordsize="9149,25" o:gfxdata="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">
@@ -3249,20 +3433,50 @@
         <w:rPr>
           <w:rFonts w:ascii="Times New Roman" w:eastAsia="Times New Roman" w:hAnsi="Times New Roman" w:cs="Times New Roman"/>
         </w:rPr>
-        <w:t xml:space="preserve">Intel Quark SoC X1000 </w:t>
+        <w:t xml:space="preserve">Intel Quark </w:t>
+      </w:r>
+      <w:proofErr w:type="spellStart"/>
+      <w:r>
+        <w:rPr>
+          <w:rFonts w:ascii="Times New Roman" w:eastAsia="Times New Roman" w:hAnsi="Times New Roman" w:cs="Times New Roman"/>
+        </w:rPr>
+        <w:t>SoC</w:t>
+      </w:r>
+      <w:proofErr w:type="spellEnd"/>
+      <w:r>
+        <w:rPr>
+          <w:rFonts w:ascii="Times New Roman" w:eastAsia="Times New Roman" w:hAnsi="Times New Roman" w:cs="Times New Roman"/>
+        </w:rPr>
+        <w:t xml:space="preserve"> X1000 </w:t>
       </w:r>
       <w:r>
         <w:rPr>
           <w:rFonts w:ascii="Times New Roman" w:eastAsia="Times New Roman" w:hAnsi="Times New Roman" w:cs="Times New Roman"/>
           <w:b w:val="0"/>
         </w:rPr>
-        <w:t xml:space="preserve">no Galileo.  A função é executada em uma estrutura de repetição, sendo interrompida apenas por uma chamada de </w:t>
-      </w:r>
+        <w:t xml:space="preserve">no </w:t>
+      </w:r>
+      <w:proofErr w:type="spellStart"/>
       <w:r>
         <w:rPr>
           <w:rFonts w:ascii="Times New Roman" w:eastAsia="Times New Roman" w:hAnsi="Times New Roman" w:cs="Times New Roman"/>
           <w:b w:val="0"/>
         </w:rPr>
+        <w:t>Galileo</w:t>
+      </w:r>
+      <w:proofErr w:type="spellEnd"/>
+      <w:r>
+        <w:rPr>
+          <w:rFonts w:ascii="Times New Roman" w:eastAsia="Times New Roman" w:hAnsi="Times New Roman" w:cs="Times New Roman"/>
+          <w:b w:val="0"/>
+        </w:rPr>
+        <w:t xml:space="preserve">.  A função é executada em uma estrutura de repetição, sendo interrompida apenas por uma chamada de </w:t>
+      </w:r>
+      <w:r>
+        <w:rPr>
+          <w:rFonts w:ascii="Times New Roman" w:eastAsia="Times New Roman" w:hAnsi="Times New Roman" w:cs="Times New Roman"/>
+          <w:b w:val="0"/>
+        </w:rPr>
         <w:t>sub-rotina</w:t>
       </w:r>
       <w:r>
@@ -3323,21 +3537,7 @@
           <w:rFonts w:ascii="Times New Roman" w:eastAsia="Times New Roman" w:hAnsi="Times New Roman" w:cs="Times New Roman"/>
           <w:b w:val="0"/>
         </w:rPr>
-        <w:t xml:space="preserve">Segundo </w:t>
-      </w:r>
-      <w:r>
-        <w:rPr>
-          <w:rFonts w:ascii="Times New Roman" w:eastAsia="Times New Roman" w:hAnsi="Times New Roman" w:cs="Times New Roman"/>
-          <w:b w:val="0"/>
-        </w:rPr>
-        <w:t xml:space="preserve">STALLINGS </w:t>
-      </w:r>
-      <w:r>
-        <w:rPr>
-          <w:rFonts w:ascii="Times New Roman" w:eastAsia="Times New Roman" w:hAnsi="Times New Roman" w:cs="Times New Roman"/>
-          <w:b w:val="0"/>
-        </w:rPr>
-        <w:t>“</w:t>
+        <w:t>Segundo STALLINGS “</w:t>
       </w:r>
       <w:r>
         <w:rPr>
@@ -3352,29 +3552,24 @@
           <w:rFonts w:ascii="Times New Roman" w:eastAsia="Times New Roman" w:hAnsi="Times New Roman" w:cs="Times New Roman"/>
           <w:b w:val="0"/>
         </w:rPr>
-        <w:t>”</w:t>
+        <w:t>”.</w:t>
       </w:r>
       <w:r>
         <w:rPr>
           <w:rFonts w:ascii="Times New Roman" w:eastAsia="Times New Roman" w:hAnsi="Times New Roman" w:cs="Times New Roman"/>
           <w:b w:val="0"/>
         </w:rPr>
-        <w:t>.</w:t>
-      </w:r>
+        <w:t xml:space="preserve"> De forma geral essas </w:t>
+      </w:r>
+      <w:proofErr w:type="spellStart"/>
       <w:r>
         <w:rPr>
           <w:rFonts w:ascii="Times New Roman" w:eastAsia="Times New Roman" w:hAnsi="Times New Roman" w:cs="Times New Roman"/>
           <w:b w:val="0"/>
         </w:rPr>
-        <w:t xml:space="preserve"> De forma geral essas </w:t>
-      </w:r>
-      <w:r>
-        <w:rPr>
-          <w:rFonts w:ascii="Times New Roman" w:eastAsia="Times New Roman" w:hAnsi="Times New Roman" w:cs="Times New Roman"/>
-          <w:b w:val="0"/>
-        </w:rPr>
         <w:t>microoperações</w:t>
       </w:r>
+      <w:proofErr w:type="spellEnd"/>
       <w:r>
         <w:rPr>
           <w:rFonts w:ascii="Times New Roman" w:eastAsia="Times New Roman" w:hAnsi="Times New Roman" w:cs="Times New Roman"/>
@@ -3398,8 +3593,11 @@
           <w:numId w:val="8"/>
         </w:numPr>
         <w:spacing w:before="120"/>
-      </w:pPr>
-      <w:commentRangeStart w:id="12"/>
+        <w:rPr>
+          <w:rFonts w:ascii="Times New Roman" w:hAnsi="Times New Roman" w:cs="Times New Roman"/>
+        </w:rPr>
+      </w:pPr>
+      <w:commentRangeStart w:id="11"/>
       <w:r>
         <w:rPr>
           <w:rFonts w:ascii="Times New Roman" w:eastAsia="Times New Roman" w:hAnsi="Times New Roman" w:cs="Times New Roman"/>
@@ -3425,6 +3623,7 @@
         </w:rPr>
         <w:t xml:space="preserve">IAC, do inglês </w:t>
       </w:r>
+      <w:proofErr w:type="spellStart"/>
       <w:r>
         <w:rPr>
           <w:rFonts w:ascii="Times New Roman" w:eastAsia="Times New Roman" w:hAnsi="Times New Roman" w:cs="Times New Roman"/>
@@ -3436,8 +3635,17 @@
           <w:rFonts w:ascii="Times New Roman" w:eastAsia="Times New Roman" w:hAnsi="Times New Roman" w:cs="Times New Roman"/>
           <w:b w:val="0"/>
         </w:rPr>
-        <w:t xml:space="preserve">nstruction </w:t>
-      </w:r>
+        <w:t>nstruction</w:t>
+      </w:r>
+      <w:proofErr w:type="spellEnd"/>
+      <w:r>
+        <w:rPr>
+          <w:rFonts w:ascii="Times New Roman" w:eastAsia="Times New Roman" w:hAnsi="Times New Roman" w:cs="Times New Roman"/>
+          <w:b w:val="0"/>
+        </w:rPr>
+        <w:t xml:space="preserve"> </w:t>
+      </w:r>
+      <w:proofErr w:type="spellStart"/>
       <w:r>
         <w:rPr>
           <w:rFonts w:ascii="Times New Roman" w:eastAsia="Times New Roman" w:hAnsi="Times New Roman" w:cs="Times New Roman"/>
@@ -3449,8 +3657,17 @@
           <w:rFonts w:ascii="Times New Roman" w:eastAsia="Times New Roman" w:hAnsi="Times New Roman" w:cs="Times New Roman"/>
           <w:b w:val="0"/>
         </w:rPr>
-        <w:t xml:space="preserve">ddress </w:t>
-      </w:r>
+        <w:t>ddress</w:t>
+      </w:r>
+      <w:proofErr w:type="spellEnd"/>
+      <w:r>
+        <w:rPr>
+          <w:rFonts w:ascii="Times New Roman" w:eastAsia="Times New Roman" w:hAnsi="Times New Roman" w:cs="Times New Roman"/>
+          <w:b w:val="0"/>
+        </w:rPr>
+        <w:t xml:space="preserve"> </w:t>
+      </w:r>
+      <w:proofErr w:type="spellStart"/>
       <w:r>
         <w:rPr>
           <w:rFonts w:ascii="Times New Roman" w:eastAsia="Times New Roman" w:hAnsi="Times New Roman" w:cs="Times New Roman"/>
@@ -3462,7 +3679,15 @@
           <w:rFonts w:ascii="Times New Roman" w:eastAsia="Times New Roman" w:hAnsi="Times New Roman" w:cs="Times New Roman"/>
           <w:b w:val="0"/>
         </w:rPr>
-        <w:t>alculation): determina o endereço da próxima instrução a ser executada. Normalmente, isso envolve acrescentar um número fixo ao endereço da instrução anterior.</w:t>
+        <w:t>alculation</w:t>
+      </w:r>
+      <w:proofErr w:type="spellEnd"/>
+      <w:r>
+        <w:rPr>
+          <w:rFonts w:ascii="Times New Roman" w:eastAsia="Times New Roman" w:hAnsi="Times New Roman" w:cs="Times New Roman"/>
+          <w:b w:val="0"/>
+        </w:rPr>
+        <w:t>): determina o endereço da próxima instrução a ser executada. Normalmente, isso envolve acrescentar um número fixo ao endereço da instrução anterior.</w:t>
       </w:r>
     </w:p>
     <w:p>
@@ -3502,6 +3727,7 @@
         </w:rPr>
         <w:t xml:space="preserve">(IF, do inglês </w:t>
       </w:r>
+      <w:proofErr w:type="spellStart"/>
       <w:r>
         <w:rPr>
           <w:rFonts w:ascii="Times New Roman" w:eastAsia="Times New Roman" w:hAnsi="Times New Roman" w:cs="Times New Roman"/>
@@ -3513,8 +3739,17 @@
           <w:rFonts w:ascii="Times New Roman" w:eastAsia="Times New Roman" w:hAnsi="Times New Roman" w:cs="Times New Roman"/>
           <w:b w:val="0"/>
         </w:rPr>
-        <w:t xml:space="preserve">nstruction </w:t>
-      </w:r>
+        <w:t>nstruction</w:t>
+      </w:r>
+      <w:proofErr w:type="spellEnd"/>
+      <w:r>
+        <w:rPr>
+          <w:rFonts w:ascii="Times New Roman" w:eastAsia="Times New Roman" w:hAnsi="Times New Roman" w:cs="Times New Roman"/>
+          <w:b w:val="0"/>
+        </w:rPr>
+        <w:t xml:space="preserve"> </w:t>
+      </w:r>
+      <w:proofErr w:type="spellStart"/>
       <w:r>
         <w:rPr>
           <w:rFonts w:ascii="Times New Roman" w:eastAsia="Times New Roman" w:hAnsi="Times New Roman" w:cs="Times New Roman"/>
@@ -3526,7 +3761,15 @@
           <w:rFonts w:ascii="Times New Roman" w:eastAsia="Times New Roman" w:hAnsi="Times New Roman" w:cs="Times New Roman"/>
           <w:b w:val="0"/>
         </w:rPr>
-        <w:t xml:space="preserve">etch): lê a instrução do seu local da memória para o processador. </w:t>
+        <w:t>etch</w:t>
+      </w:r>
+      <w:proofErr w:type="spellEnd"/>
+      <w:r>
+        <w:rPr>
+          <w:rFonts w:ascii="Times New Roman" w:eastAsia="Times New Roman" w:hAnsi="Times New Roman" w:cs="Times New Roman"/>
+          <w:b w:val="0"/>
+        </w:rPr>
+        <w:t xml:space="preserve">): lê a instrução do seu local da memória para o processador. </w:t>
       </w:r>
       <w:r>
         <w:rPr>
@@ -3580,6 +3823,7 @@
         </w:rPr>
         <w:t xml:space="preserve"> (IOD, do inglês </w:t>
       </w:r>
+      <w:proofErr w:type="spellStart"/>
       <w:r>
         <w:rPr>
           <w:rFonts w:ascii="Times New Roman" w:eastAsia="Times New Roman" w:hAnsi="Times New Roman" w:cs="Times New Roman"/>
@@ -3595,8 +3839,18 @@
           <w:sz w:val="24"/>
           <w:szCs w:val="24"/>
         </w:rPr>
-        <w:t xml:space="preserve">nstruction </w:t>
-      </w:r>
+        <w:t>nstruction</w:t>
+      </w:r>
+      <w:proofErr w:type="spellEnd"/>
+      <w:r>
+        <w:rPr>
+          <w:rFonts w:ascii="Times New Roman" w:eastAsia="Times New Roman" w:hAnsi="Times New Roman" w:cs="Times New Roman"/>
+          <w:sz w:val="24"/>
+          <w:szCs w:val="24"/>
+        </w:rPr>
+        <w:t xml:space="preserve"> </w:t>
+      </w:r>
+      <w:proofErr w:type="spellStart"/>
       <w:r>
         <w:rPr>
           <w:rFonts w:ascii="Times New Roman" w:eastAsia="Times New Roman" w:hAnsi="Times New Roman" w:cs="Times New Roman"/>
@@ -3612,8 +3866,18 @@
           <w:sz w:val="24"/>
           <w:szCs w:val="24"/>
         </w:rPr>
-        <w:t xml:space="preserve">peration </w:t>
-      </w:r>
+        <w:t>peration</w:t>
+      </w:r>
+      <w:proofErr w:type="spellEnd"/>
+      <w:r>
+        <w:rPr>
+          <w:rFonts w:ascii="Times New Roman" w:eastAsia="Times New Roman" w:hAnsi="Times New Roman" w:cs="Times New Roman"/>
+          <w:sz w:val="24"/>
+          <w:szCs w:val="24"/>
+        </w:rPr>
+        <w:t xml:space="preserve"> </w:t>
+      </w:r>
+      <w:proofErr w:type="spellStart"/>
       <w:r>
         <w:rPr>
           <w:rFonts w:ascii="Times New Roman" w:eastAsia="Times New Roman" w:hAnsi="Times New Roman" w:cs="Times New Roman"/>
@@ -3629,7 +3893,16 @@
           <w:sz w:val="24"/>
           <w:szCs w:val="24"/>
         </w:rPr>
-        <w:t>ecoding): analisa a instrução para determinar o tipo de operação a ser realizad</w:t>
+        <w:t>ecoding</w:t>
+      </w:r>
+      <w:proofErr w:type="spellEnd"/>
+      <w:r>
+        <w:rPr>
+          <w:rFonts w:ascii="Times New Roman" w:eastAsia="Times New Roman" w:hAnsi="Times New Roman" w:cs="Times New Roman"/>
+          <w:sz w:val="24"/>
+          <w:szCs w:val="24"/>
+        </w:rPr>
+        <w:t>): analisa a instrução para determinar o tipo de operação a ser realizad</w:t>
       </w:r>
       <w:r>
         <w:rPr>
@@ -3668,7 +3941,6 @@
           <w:sz w:val="24"/>
           <w:szCs w:val="24"/>
         </w:rPr>
-        <w:lastRenderedPageBreak/>
         <w:t>Cálculo do endereço do operando</w:t>
       </w:r>
       <w:r>
@@ -3688,6 +3960,7 @@
         </w:rPr>
         <w:t xml:space="preserve"> (OAC, do inglês </w:t>
       </w:r>
+      <w:proofErr w:type="spellStart"/>
       <w:r>
         <w:rPr>
           <w:rFonts w:ascii="Times New Roman" w:eastAsia="Times New Roman" w:hAnsi="Times New Roman" w:cs="Times New Roman"/>
@@ -3703,8 +3976,18 @@
           <w:sz w:val="24"/>
           <w:szCs w:val="24"/>
         </w:rPr>
-        <w:t xml:space="preserve">peration </w:t>
-      </w:r>
+        <w:t>peration</w:t>
+      </w:r>
+      <w:proofErr w:type="spellEnd"/>
+      <w:r>
+        <w:rPr>
+          <w:rFonts w:ascii="Times New Roman" w:eastAsia="Times New Roman" w:hAnsi="Times New Roman" w:cs="Times New Roman"/>
+          <w:sz w:val="24"/>
+          <w:szCs w:val="24"/>
+        </w:rPr>
+        <w:t xml:space="preserve"> </w:t>
+      </w:r>
+      <w:proofErr w:type="spellStart"/>
       <w:r>
         <w:rPr>
           <w:rFonts w:ascii="Times New Roman" w:eastAsia="Times New Roman" w:hAnsi="Times New Roman" w:cs="Times New Roman"/>
@@ -3720,8 +4003,18 @@
           <w:sz w:val="24"/>
           <w:szCs w:val="24"/>
         </w:rPr>
-        <w:t xml:space="preserve">ddress </w:t>
-      </w:r>
+        <w:t>ddress</w:t>
+      </w:r>
+      <w:proofErr w:type="spellEnd"/>
+      <w:r>
+        <w:rPr>
+          <w:rFonts w:ascii="Times New Roman" w:eastAsia="Times New Roman" w:hAnsi="Times New Roman" w:cs="Times New Roman"/>
+          <w:sz w:val="24"/>
+          <w:szCs w:val="24"/>
+        </w:rPr>
+        <w:t xml:space="preserve"> </w:t>
+      </w:r>
+      <w:proofErr w:type="spellStart"/>
       <w:r>
         <w:rPr>
           <w:rFonts w:ascii="Times New Roman" w:eastAsia="Times New Roman" w:hAnsi="Times New Roman" w:cs="Times New Roman"/>
@@ -3737,7 +4030,16 @@
           <w:sz w:val="24"/>
           <w:szCs w:val="24"/>
         </w:rPr>
-        <w:t xml:space="preserve">alculation): se a operação envolve referência a um operando na memória ou disponível via E/S, então determina o endereço do operando.  </w:t>
+        <w:t>alculation</w:t>
+      </w:r>
+      <w:proofErr w:type="spellEnd"/>
+      <w:r>
+        <w:rPr>
+          <w:rFonts w:ascii="Times New Roman" w:eastAsia="Times New Roman" w:hAnsi="Times New Roman" w:cs="Times New Roman"/>
+          <w:sz w:val="24"/>
+          <w:szCs w:val="24"/>
+        </w:rPr>
+        <w:t xml:space="preserve">): se a operação envolve referência a um operando na memória ou disponível via E/S, então determina o endereço do operando.  </w:t>
       </w:r>
     </w:p>
     <w:p>
@@ -3779,6 +4081,7 @@
         </w:rPr>
         <w:t xml:space="preserve"> (OF, do inglês </w:t>
       </w:r>
+      <w:proofErr w:type="spellStart"/>
       <w:r>
         <w:rPr>
           <w:rFonts w:ascii="Times New Roman" w:eastAsia="Times New Roman" w:hAnsi="Times New Roman" w:cs="Times New Roman"/>
@@ -3794,8 +4097,18 @@
           <w:sz w:val="24"/>
           <w:szCs w:val="24"/>
         </w:rPr>
-        <w:t xml:space="preserve">peration </w:t>
-      </w:r>
+        <w:t>peration</w:t>
+      </w:r>
+      <w:proofErr w:type="spellEnd"/>
+      <w:r>
+        <w:rPr>
+          <w:rFonts w:ascii="Times New Roman" w:eastAsia="Times New Roman" w:hAnsi="Times New Roman" w:cs="Times New Roman"/>
+          <w:sz w:val="24"/>
+          <w:szCs w:val="24"/>
+        </w:rPr>
+        <w:t xml:space="preserve"> </w:t>
+      </w:r>
+      <w:proofErr w:type="spellStart"/>
       <w:r>
         <w:rPr>
           <w:rFonts w:ascii="Times New Roman" w:eastAsia="Times New Roman" w:hAnsi="Times New Roman" w:cs="Times New Roman"/>
@@ -3811,7 +4124,16 @@
           <w:sz w:val="24"/>
           <w:szCs w:val="24"/>
         </w:rPr>
-        <w:t xml:space="preserve">etch): busca o operando da memória ou o lê da E/S.  </w:t>
+        <w:t>etch</w:t>
+      </w:r>
+      <w:proofErr w:type="spellEnd"/>
+      <w:r>
+        <w:rPr>
+          <w:rFonts w:ascii="Times New Roman" w:eastAsia="Times New Roman" w:hAnsi="Times New Roman" w:cs="Times New Roman"/>
+          <w:sz w:val="24"/>
+          <w:szCs w:val="24"/>
+        </w:rPr>
+        <w:t xml:space="preserve">): busca o operando da memória ou o lê da E/S.  </w:t>
       </w:r>
     </w:p>
     <w:p>
@@ -3870,6 +4192,7 @@
         </w:rPr>
         <w:t xml:space="preserve">ata </w:t>
       </w:r>
+      <w:proofErr w:type="spellStart"/>
       <w:r>
         <w:rPr>
           <w:rFonts w:ascii="Times New Roman" w:eastAsia="Times New Roman" w:hAnsi="Times New Roman" w:cs="Times New Roman"/>
@@ -3885,7 +4208,16 @@
           <w:sz w:val="24"/>
           <w:szCs w:val="24"/>
         </w:rPr>
-        <w:t xml:space="preserve">peration): realiza a operação indicada na instrução.  </w:t>
+        <w:t>peration</w:t>
+      </w:r>
+      <w:proofErr w:type="spellEnd"/>
+      <w:r>
+        <w:rPr>
+          <w:rFonts w:ascii="Times New Roman" w:eastAsia="Times New Roman" w:hAnsi="Times New Roman" w:cs="Times New Roman"/>
+          <w:sz w:val="24"/>
+          <w:szCs w:val="24"/>
+        </w:rPr>
+        <w:t xml:space="preserve">): realiza a operação indicada na instrução.  </w:t>
       </w:r>
     </w:p>
     <w:p>
@@ -3927,6 +4259,7 @@
         </w:rPr>
         <w:t xml:space="preserve"> (OS, do inglês </w:t>
       </w:r>
+      <w:proofErr w:type="spellStart"/>
       <w:r>
         <w:rPr>
           <w:rFonts w:ascii="Times New Roman" w:eastAsia="Times New Roman" w:hAnsi="Times New Roman" w:cs="Times New Roman"/>
@@ -3942,8 +4275,18 @@
           <w:sz w:val="24"/>
           <w:szCs w:val="24"/>
         </w:rPr>
-        <w:t xml:space="preserve">perand </w:t>
-      </w:r>
+        <w:t>perand</w:t>
+      </w:r>
+      <w:proofErr w:type="spellEnd"/>
+      <w:r>
+        <w:rPr>
+          <w:rFonts w:ascii="Times New Roman" w:eastAsia="Times New Roman" w:hAnsi="Times New Roman" w:cs="Times New Roman"/>
+          <w:sz w:val="24"/>
+          <w:szCs w:val="24"/>
+        </w:rPr>
+        <w:t xml:space="preserve"> </w:t>
+      </w:r>
+      <w:proofErr w:type="spellStart"/>
       <w:r>
         <w:rPr>
           <w:rFonts w:ascii="Times New Roman" w:eastAsia="Times New Roman" w:hAnsi="Times New Roman" w:cs="Times New Roman"/>
@@ -3959,14 +4302,24 @@
           <w:sz w:val="24"/>
           <w:szCs w:val="24"/>
         </w:rPr>
-        <w:t>tore): escreve o resultado na memória ou envia para a E/S.</w:t>
-      </w:r>
-      <w:commentRangeEnd w:id="12"/>
+        <w:t>tore</w:t>
+      </w:r>
+      <w:proofErr w:type="spellEnd"/>
+      <w:r>
+        <w:rPr>
+          <w:rFonts w:ascii="Times New Roman" w:eastAsia="Times New Roman" w:hAnsi="Times New Roman" w:cs="Times New Roman"/>
+          <w:sz w:val="24"/>
+          <w:szCs w:val="24"/>
+        </w:rPr>
+        <w:t>): escreve o resultado na memória ou envia para a E/S.</w:t>
+      </w:r>
+      <w:commentRangeEnd w:id="11"/>
       <w:r>
         <w:rPr>
           <w:rStyle w:val="Refdecomentrio"/>
-        </w:rPr>
-        <w:commentReference w:id="12"/>
+          <w:rFonts w:ascii="Times New Roman" w:hAnsi="Times New Roman" w:cs="Times New Roman"/>
+        </w:rPr>
+        <w:commentReference w:id="11"/>
       </w:r>
     </w:p>
     <w:p>
@@ -3991,17 +4344,27 @@
     </w:p>
     <w:p>
       <w:pPr>
-        <w:ind w:firstLine="720"/>
-        <w:rPr>
-          <w:rFonts w:ascii="Times New Roman" w:eastAsia="Times New Roman" w:hAnsi="Times New Roman" w:cs="Times New Roman"/>
-          <w:sz w:val="24"/>
-          <w:szCs w:val="24"/>
-        </w:rPr>
-      </w:pPr>
-    </w:p>
-    <w:p>
-      <w:pPr>
-        <w:ind w:firstLine="720"/>
+        <w:ind w:firstLine="0"/>
+        <w:rPr>
+          <w:rFonts w:ascii="Times New Roman" w:eastAsia="Times New Roman" w:hAnsi="Times New Roman" w:cs="Times New Roman"/>
+          <w:sz w:val="24"/>
+          <w:szCs w:val="24"/>
+        </w:rPr>
+      </w:pPr>
+    </w:p>
+    <w:p>
+      <w:pPr>
+        <w:ind w:firstLine="0"/>
+        <w:rPr>
+          <w:rFonts w:ascii="Times New Roman" w:eastAsia="Times New Roman" w:hAnsi="Times New Roman" w:cs="Times New Roman"/>
+          <w:sz w:val="24"/>
+          <w:szCs w:val="24"/>
+        </w:rPr>
+      </w:pPr>
+    </w:p>
+    <w:p>
+      <w:pPr>
+        <w:ind w:firstLine="0"/>
         <w:rPr>
           <w:rFonts w:ascii="Times New Roman" w:eastAsia="Times New Roman" w:hAnsi="Times New Roman" w:cs="Times New Roman"/>
           <w:sz w:val="24"/>
@@ -4155,7 +4518,7 @@
               </wp:inline>
             </w:drawing>
           </mc:Choice>
-          <mc:Fallback xmlns:w16se="http://schemas.microsoft.com/office/word/2015/wordml/symex" xmlns:cx1="http://schemas.microsoft.com/office/drawing/2015/9/8/chartex" xmlns:cx="http://schemas.microsoft.com/office/drawing/2014/chartex">
+          <mc:Fallback xmlns:cx="http://schemas.microsoft.com/office/drawing/2014/chartex" xmlns:cx1="http://schemas.microsoft.com/office/drawing/2015/9/8/chartex" xmlns:w16se="http://schemas.microsoft.com/office/word/2015/wordml/symex">
             <w:pict>
               <v:group w14:anchorId="6D4F9CC9" id="Grupo 22" o:spid="_x0000_s1046" style="width:457pt;height:1pt;mso-position-horizontal-relative:char;mso-position-vertical-relative:line" coordorigin="24411,37707" coordsize="58096,158" o:gfxdata="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">
                 <v:group id="Grupo 23" o:spid="_x0000_s1047" style="position:absolute;left:24411;top:37707;width:58097;height:159" coordsize="9149,25" o:gfxdata="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">
@@ -4185,44 +4548,57 @@
     <w:p>
       <w:pPr>
         <w:ind w:firstLine="0"/>
-      </w:pPr>
-      <w:r>
+        <w:rPr>
+          <w:rFonts w:ascii="Times New Roman" w:hAnsi="Times New Roman" w:cs="Times New Roman"/>
+        </w:rPr>
+      </w:pPr>
+      <w:r>
+        <w:rPr>
+          <w:rFonts w:ascii="Times New Roman" w:hAnsi="Times New Roman" w:cs="Times New Roman"/>
+        </w:rPr>
         <w:t xml:space="preserve">             </w:t>
       </w:r>
       <w:r>
+        <w:rPr>
+          <w:rFonts w:ascii="Times New Roman" w:hAnsi="Times New Roman" w:cs="Times New Roman"/>
+        </w:rPr>
         <w:t xml:space="preserve">  Para o primeiro projeto você conectará um LED a pinos digitais fazendo-</w:t>
       </w:r>
       <w:r>
+        <w:rPr>
+          <w:rFonts w:ascii="Times New Roman" w:hAnsi="Times New Roman" w:cs="Times New Roman"/>
+        </w:rPr>
         <w:t>o piscar</w:t>
       </w:r>
       <w:r>
+        <w:rPr>
+          <w:rFonts w:ascii="Times New Roman" w:hAnsi="Times New Roman" w:cs="Times New Roman"/>
+        </w:rPr>
         <w:t xml:space="preserve"> a cada segundo</w:t>
       </w:r>
       <w:r>
+        <w:rPr>
+          <w:rFonts w:ascii="Times New Roman" w:hAnsi="Times New Roman" w:cs="Times New Roman"/>
+        </w:rPr>
         <w:t xml:space="preserve"> em um loop (repetição), tendo como objetivo</w:t>
       </w:r>
       <w:r>
+        <w:rPr>
+          <w:rFonts w:ascii="Times New Roman" w:hAnsi="Times New Roman" w:cs="Times New Roman"/>
+        </w:rPr>
         <w:t xml:space="preserve"> ver na prática como funciona o ciclo de instrução</w:t>
       </w:r>
       <w:r>
+        <w:rPr>
+          <w:rFonts w:ascii="Times New Roman" w:hAnsi="Times New Roman" w:cs="Times New Roman"/>
+        </w:rPr>
         <w:t>.</w:t>
       </w:r>
       <w:r>
+        <w:rPr>
+          <w:rFonts w:ascii="Times New Roman" w:hAnsi="Times New Roman" w:cs="Times New Roman"/>
+        </w:rPr>
         <w:t xml:space="preserve">          </w:t>
-      </w:r>
-    </w:p>
-    <w:p>
-      <w:pPr>
-        <w:ind w:firstLine="0"/>
-        <w:rPr>
-          <w:color w:val="FF0000"/>
-        </w:rPr>
-      </w:pPr>
-      <w:r>
-        <w:rPr>
-          <w:color w:val="FF0000"/>
-        </w:rPr>
-        <w:t>O que foi visto nesta aula que será usado nesta prática?</w:t>
       </w:r>
     </w:p>
     <w:p>
@@ -4230,14 +4606,6 @@
         <w:pStyle w:val="Ttulo1"/>
         <w:spacing w:before="193" w:after="17"/>
         <w:ind w:left="0"/>
-        <w:rPr>
-          <w:rFonts w:ascii="Times New Roman" w:eastAsia="Times New Roman" w:hAnsi="Times New Roman" w:cs="Times New Roman"/>
-          <w:sz w:val="2"/>
-          <w:szCs w:val="2"/>
-        </w:rPr>
-      </w:pPr>
-      <w:commentRangeStart w:id="13"/>
-      <w:r>
         <w:rPr>
           <w:rFonts w:ascii="Times New Roman" w:eastAsia="Times New Roman" w:hAnsi="Times New Roman" w:cs="Times New Roman"/>
           <w:b w:val="0"/>
@@ -4245,71 +4613,124 @@
           <w:sz w:val="28"/>
           <w:szCs w:val="28"/>
         </w:rPr>
-        <w:t xml:space="preserve">Componentes necessários:  </w:t>
-      </w:r>
-      <w:commentRangeEnd w:id="13"/>
-      <w:r>
-        <w:rPr>
-          <w:rStyle w:val="Refdecomentrio"/>
+      </w:pPr>
+    </w:p>
+    <w:p>
+      <w:pPr>
+        <w:ind w:firstLine="0"/>
+        <w:rPr>
+          <w:rFonts w:ascii="Times New Roman" w:hAnsi="Times New Roman" w:cs="Times New Roman"/>
+        </w:rPr>
+      </w:pPr>
+    </w:p>
+    <w:p>
+      <w:pPr>
+        <w:ind w:firstLine="0"/>
+        <w:rPr>
+          <w:rFonts w:ascii="Times New Roman" w:hAnsi="Times New Roman" w:cs="Times New Roman"/>
+        </w:rPr>
+      </w:pPr>
+    </w:p>
+    <w:p>
+      <w:pPr>
+        <w:ind w:firstLine="0"/>
+        <w:rPr>
+          <w:rFonts w:ascii="Times New Roman" w:hAnsi="Times New Roman" w:cs="Times New Roman"/>
+        </w:rPr>
+      </w:pPr>
+    </w:p>
+    <w:p>
+      <w:pPr>
+        <w:ind w:firstLine="0"/>
+        <w:rPr>
+          <w:rFonts w:ascii="Times New Roman" w:hAnsi="Times New Roman" w:cs="Times New Roman"/>
+        </w:rPr>
+      </w:pPr>
+    </w:p>
+    <w:p>
+      <w:pPr>
+        <w:pStyle w:val="Ttulo1"/>
+        <w:spacing w:before="193" w:after="17"/>
+        <w:ind w:left="0"/>
+        <w:rPr>
+          <w:rFonts w:ascii="Times New Roman" w:eastAsia="Times New Roman" w:hAnsi="Times New Roman" w:cs="Times New Roman"/>
           <w:b w:val="0"/>
-        </w:rPr>
-        <w:commentReference w:id="13"/>
-      </w:r>
-    </w:p>
-    <w:p>
-      <w:pPr>
-        <w:spacing w:before="9"/>
-        <w:ind w:firstLine="0"/>
-        <w:rPr>
-          <w:rFonts w:ascii="Times New Roman" w:eastAsia="Times New Roman" w:hAnsi="Times New Roman" w:cs="Times New Roman"/>
           <w:i/>
           <w:sz w:val="28"/>
           <w:szCs w:val="28"/>
         </w:rPr>
       </w:pPr>
-      <w:r>
-        <w:rPr>
-          <w:rFonts w:ascii="Times New Roman" w:eastAsia="Times New Roman" w:hAnsi="Times New Roman" w:cs="Times New Roman"/>
+      <w:commentRangeStart w:id="12"/>
+      <w:r>
+        <w:rPr>
+          <w:rFonts w:ascii="Times New Roman" w:eastAsia="Times New Roman" w:hAnsi="Times New Roman" w:cs="Times New Roman"/>
+          <w:b w:val="0"/>
           <w:i/>
           <w:sz w:val="28"/>
           <w:szCs w:val="28"/>
         </w:rPr>
-        <w:t xml:space="preserve">                                                                                                                                                                                                                                                                                                                                                                                                                                                     </w:t>
-      </w:r>
-    </w:p>
-    <w:p>
-      <w:pPr>
+        <w:t xml:space="preserve">Componentes necessários:  </w:t>
+      </w:r>
+      <w:commentRangeEnd w:id="12"/>
+      <w:r>
+        <w:rPr>
+          <w:rStyle w:val="Refdecomentrio"/>
+          <w:rFonts w:ascii="Times New Roman" w:hAnsi="Times New Roman" w:cs="Times New Roman"/>
+          <w:b w:val="0"/>
+        </w:rPr>
+        <w:commentReference w:id="12"/>
+      </w:r>
+    </w:p>
+    <w:p>
+      <w:pPr>
+        <w:spacing w:before="9"/>
         <w:ind w:firstLine="0"/>
         <w:rPr>
           <w:rFonts w:ascii="Times New Roman" w:eastAsia="Times New Roman" w:hAnsi="Times New Roman" w:cs="Times New Roman"/>
-          <w:b/>
+          <w:i/>
           <w:sz w:val="28"/>
           <w:szCs w:val="28"/>
         </w:rPr>
       </w:pPr>
-    </w:p>
-    <w:p>
-      <w:pPr>
-        <w:spacing w:after="0"/>
-        <w:ind w:firstLine="0"/>
-        <w:rPr>
-          <w:rFonts w:ascii="Times New Roman" w:eastAsia="Times New Roman" w:hAnsi="Times New Roman" w:cs="Times New Roman"/>
-          <w:b/>
+      <w:r>
+        <w:rPr>
+          <w:rFonts w:ascii="Times New Roman" w:eastAsia="Times New Roman" w:hAnsi="Times New Roman" w:cs="Times New Roman"/>
+          <w:i/>
           <w:sz w:val="28"/>
           <w:szCs w:val="28"/>
         </w:rPr>
-      </w:pPr>
-    </w:p>
-    <w:p>
-      <w:pPr>
-        <w:pStyle w:val="Ttulo1"/>
-        <w:ind w:left="0"/>
-        <w:rPr>
-          <w:rFonts w:ascii="Times New Roman" w:eastAsia="Times New Roman" w:hAnsi="Times New Roman" w:cs="Times New Roman"/>
+        <w:t xml:space="preserve">      </w:t>
+      </w:r>
+    </w:p>
+    <w:p>
+      <w:pPr>
+        <w:spacing w:before="9"/>
+        <w:ind w:firstLine="0"/>
+        <w:rPr>
+          <w:rFonts w:ascii="Times New Roman" w:eastAsia="Times New Roman" w:hAnsi="Times New Roman" w:cs="Times New Roman"/>
+          <w:i/>
           <w:sz w:val="28"/>
           <w:szCs w:val="28"/>
         </w:rPr>
       </w:pPr>
+      <w:r>
+        <w:rPr>
+          <w:rFonts w:ascii="Times New Roman" w:eastAsia="Times New Roman" w:hAnsi="Times New Roman" w:cs="Times New Roman"/>
+          <w:i/>
+          <w:sz w:val="28"/>
+          <w:szCs w:val="28"/>
+        </w:rPr>
+        <w:t xml:space="preserve">                                                                                                                                                                                                                                                                                                                                                                                                            </w:t>
+      </w:r>
+      <w:r>
+        <w:rPr>
+          <w:rFonts w:ascii="Times New Roman" w:eastAsia="Times New Roman" w:hAnsi="Times New Roman" w:cs="Times New Roman"/>
+          <w:i/>
+          <w:sz w:val="28"/>
+          <w:szCs w:val="28"/>
+        </w:rPr>
+        <w:t xml:space="preserve">                              </w:t>
+      </w:r>
     </w:p>
     <w:p>
       <w:pPr>
@@ -4324,32 +4745,18 @@
           <w:sz w:val="16"/>
           <w:szCs w:val="16"/>
         </w:rPr>
-        <w:t xml:space="preserve">Figura </w:t>
-      </w:r>
+        <w:t xml:space="preserve">Figura 4 – Exemplo de </w:t>
+      </w:r>
+      <w:proofErr w:type="spellStart"/>
       <w:r>
         <w:rPr>
           <w:rFonts w:ascii="Times New Roman" w:eastAsia="Times New Roman" w:hAnsi="Times New Roman" w:cs="Times New Roman"/>
           <w:sz w:val="16"/>
           <w:szCs w:val="16"/>
         </w:rPr>
-        <w:t>4</w:t>
-      </w:r>
-      <w:r>
-        <w:rPr>
-          <w:rFonts w:ascii="Times New Roman" w:eastAsia="Times New Roman" w:hAnsi="Times New Roman" w:cs="Times New Roman"/>
-          <w:sz w:val="16"/>
-          <w:szCs w:val="16"/>
-        </w:rPr>
-        <w:t xml:space="preserve"> – Exemplo de </w:t>
-      </w:r>
-      <w:r>
-        <w:rPr>
-          <w:rFonts w:ascii="Times New Roman" w:eastAsia="Times New Roman" w:hAnsi="Times New Roman" w:cs="Times New Roman"/>
-          <w:sz w:val="16"/>
-          <w:szCs w:val="16"/>
-        </w:rPr>
         <w:t>protoboard</w:t>
       </w:r>
+      <w:proofErr w:type="spellEnd"/>
       <w:r>
         <w:rPr>
           <w:rFonts w:ascii="Times New Roman" w:eastAsia="Times New Roman" w:hAnsi="Times New Roman" w:cs="Times New Roman"/>
@@ -4371,6 +4778,7 @@
       </w:pPr>
       <w:r>
         <w:rPr>
+          <w:rFonts w:ascii="Times New Roman" w:hAnsi="Times New Roman" w:cs="Times New Roman"/>
           <w:noProof/>
         </w:rPr>
         <w:drawing>
@@ -4417,13 +4825,23 @@
           </wp:anchor>
         </w:drawing>
       </w:r>
+      <w:proofErr w:type="spellStart"/>
       <w:r>
         <w:rPr>
           <w:rFonts w:ascii="Times New Roman" w:eastAsia="Times New Roman" w:hAnsi="Times New Roman" w:cs="Times New Roman"/>
           <w:sz w:val="28"/>
           <w:szCs w:val="28"/>
         </w:rPr>
-        <w:t xml:space="preserve">Protoboard: </w:t>
+        <w:t>Protoboard</w:t>
+      </w:r>
+      <w:proofErr w:type="spellEnd"/>
+      <w:r>
+        <w:rPr>
+          <w:rFonts w:ascii="Times New Roman" w:eastAsia="Times New Roman" w:hAnsi="Times New Roman" w:cs="Times New Roman"/>
+          <w:sz w:val="28"/>
+          <w:szCs w:val="28"/>
+        </w:rPr>
+        <w:t xml:space="preserve">: </w:t>
       </w:r>
     </w:p>
     <w:p>
@@ -4475,7 +4893,25 @@
           <w:sz w:val="24"/>
           <w:szCs w:val="24"/>
         </w:rPr>
-        <w:t>Esta imagem de uma protoboard serve para indicar o sentido da corrente</w:t>
+        <w:t xml:space="preserve">Esta imagem de uma </w:t>
+      </w:r>
+      <w:proofErr w:type="spellStart"/>
+      <w:r>
+        <w:rPr>
+          <w:rFonts w:ascii="Times New Roman" w:eastAsia="Times New Roman" w:hAnsi="Times New Roman" w:cs="Times New Roman"/>
+          <w:sz w:val="24"/>
+          <w:szCs w:val="24"/>
+        </w:rPr>
+        <w:t>protoboard</w:t>
+      </w:r>
+      <w:proofErr w:type="spellEnd"/>
+      <w:r>
+        <w:rPr>
+          <w:rFonts w:ascii="Times New Roman" w:eastAsia="Times New Roman" w:hAnsi="Times New Roman" w:cs="Times New Roman"/>
+          <w:sz w:val="24"/>
+          <w:szCs w:val="24"/>
+        </w:rPr>
+        <w:t xml:space="preserve"> serve para indicar o sentido da corrente</w:t>
       </w:r>
     </w:p>
     <w:p>
@@ -4511,6 +4947,7 @@
           <w:lang w:val="en-US"/>
         </w:rPr>
       </w:pPr>
+      <w:proofErr w:type="spellStart"/>
       <w:r>
         <w:rPr>
           <w:rFonts w:ascii="Times New Roman" w:eastAsia="Times New Roman" w:hAnsi="Times New Roman" w:cs="Times New Roman"/>
@@ -4518,41 +4955,38 @@
           <w:szCs w:val="16"/>
           <w:lang w:val="en-US"/>
         </w:rPr>
-        <w:t>Fonte: McRoberts, 2011, p. 46</w:t>
-      </w:r>
-    </w:p>
-    <w:p>
-      <w:pPr>
-        <w:ind w:right="257" w:firstLine="0"/>
+        <w:t>Fonte</w:t>
+      </w:r>
+      <w:proofErr w:type="spellEnd"/>
+      <w:r>
         <w:rPr>
           <w:rFonts w:ascii="Times New Roman" w:eastAsia="Times New Roman" w:hAnsi="Times New Roman" w:cs="Times New Roman"/>
           <w:sz w:val="16"/>
           <w:szCs w:val="16"/>
           <w:lang w:val="en-US"/>
         </w:rPr>
-      </w:pPr>
-    </w:p>
-    <w:p>
-      <w:pPr>
-        <w:ind w:right="257" w:firstLine="0"/>
+        <w:t xml:space="preserve">: </w:t>
+      </w:r>
+      <w:proofErr w:type="spellStart"/>
+      <w:r>
         <w:rPr>
           <w:rFonts w:ascii="Times New Roman" w:eastAsia="Times New Roman" w:hAnsi="Times New Roman" w:cs="Times New Roman"/>
           <w:sz w:val="16"/>
           <w:szCs w:val="16"/>
           <w:lang w:val="en-US"/>
         </w:rPr>
-      </w:pPr>
-    </w:p>
-    <w:p>
-      <w:pPr>
-        <w:ind w:right="257" w:firstLine="0"/>
+        <w:t>McRoberts</w:t>
+      </w:r>
+      <w:proofErr w:type="spellEnd"/>
+      <w:r>
         <w:rPr>
           <w:rFonts w:ascii="Times New Roman" w:eastAsia="Times New Roman" w:hAnsi="Times New Roman" w:cs="Times New Roman"/>
           <w:sz w:val="16"/>
           <w:szCs w:val="16"/>
           <w:lang w:val="en-US"/>
         </w:rPr>
-      </w:pPr>
+        <w:t>, 2011, p. 46</w:t>
+      </w:r>
     </w:p>
     <w:p>
       <w:pPr>
@@ -4608,81 +5042,60 @@
           <w:lang w:val="en-US"/>
         </w:rPr>
       </w:pPr>
-    </w:p>
-    <w:p>
-      <w:pPr>
-        <w:ind w:right="257" w:firstLine="0"/>
+      <w:proofErr w:type="spellStart"/>
+      <w:r>
         <w:rPr>
           <w:rFonts w:ascii="Times New Roman" w:eastAsia="Times New Roman" w:hAnsi="Times New Roman" w:cs="Times New Roman"/>
           <w:sz w:val="16"/>
           <w:szCs w:val="16"/>
           <w:lang w:val="en-US"/>
         </w:rPr>
-      </w:pPr>
-    </w:p>
-    <w:p>
-      <w:pPr>
-        <w:ind w:right="257" w:firstLine="0"/>
+        <w:t>Figura</w:t>
+      </w:r>
+      <w:proofErr w:type="spellEnd"/>
+      <w:r>
         <w:rPr>
           <w:rFonts w:ascii="Times New Roman" w:eastAsia="Times New Roman" w:hAnsi="Times New Roman" w:cs="Times New Roman"/>
           <w:sz w:val="16"/>
           <w:szCs w:val="16"/>
           <w:lang w:val="en-US"/>
         </w:rPr>
-      </w:pPr>
-    </w:p>
-    <w:p>
-      <w:pPr>
-        <w:ind w:right="257" w:firstLine="0"/>
+        <w:t xml:space="preserve"> 5 – </w:t>
+      </w:r>
+      <w:commentRangeStart w:id="13"/>
+      <w:r>
         <w:rPr>
           <w:rFonts w:ascii="Times New Roman" w:eastAsia="Times New Roman" w:hAnsi="Times New Roman" w:cs="Times New Roman"/>
           <w:sz w:val="16"/>
           <w:szCs w:val="16"/>
           <w:lang w:val="en-US"/>
         </w:rPr>
-      </w:pPr>
-      <w:r>
-        <w:rPr>
-          <w:rFonts w:ascii="Times New Roman" w:eastAsia="Times New Roman" w:hAnsi="Times New Roman" w:cs="Times New Roman"/>
-          <w:sz w:val="16"/>
-          <w:szCs w:val="16"/>
+        <w:t>LED</w:t>
+      </w:r>
+      <w:commentRangeEnd w:id="13"/>
+      <w:r>
+        <w:rPr>
+          <w:rStyle w:val="Refdecomentrio"/>
+          <w:rFonts w:ascii="Times New Roman" w:hAnsi="Times New Roman" w:cs="Times New Roman"/>
+        </w:rPr>
+        <w:commentReference w:id="13"/>
+      </w:r>
+    </w:p>
+    <w:p>
+      <w:pPr>
+        <w:ind w:right="257" w:firstLine="0"/>
+        <w:rPr>
+          <w:rFonts w:ascii="Times New Roman" w:eastAsia="Times New Roman" w:hAnsi="Times New Roman" w:cs="Times New Roman"/>
           <w:lang w:val="en-US"/>
         </w:rPr>
-        <w:lastRenderedPageBreak/>
-        <w:t xml:space="preserve">Figura 5 – </w:t>
-      </w:r>
-      <w:commentRangeStart w:id="14"/>
-      <w:r>
-        <w:rPr>
-          <w:rFonts w:ascii="Times New Roman" w:eastAsia="Times New Roman" w:hAnsi="Times New Roman" w:cs="Times New Roman"/>
-          <w:sz w:val="16"/>
-          <w:szCs w:val="16"/>
-          <w:lang w:val="en-US"/>
-        </w:rPr>
-        <w:t>LED</w:t>
-      </w:r>
-      <w:commentRangeEnd w:id="14"/>
-      <w:r>
-        <w:rPr>
-          <w:rStyle w:val="Refdecomentrio"/>
-        </w:rPr>
-        <w:commentReference w:id="14"/>
-      </w:r>
-    </w:p>
-    <w:p>
-      <w:pPr>
-        <w:ind w:right="257" w:firstLine="0"/>
-        <w:rPr>
-          <w:rFonts w:ascii="Times New Roman" w:eastAsia="Times New Roman" w:hAnsi="Times New Roman" w:cs="Times New Roman"/>
-          <w:lang w:val="en-US"/>
-        </w:rPr>
-      </w:pPr>
-      <w:r>
-        <w:rPr>
+      </w:pPr>
+      <w:r>
+        <w:rPr>
+          <w:rFonts w:ascii="Times New Roman" w:hAnsi="Times New Roman" w:cs="Times New Roman"/>
           <w:noProof/>
         </w:rPr>
         <w:drawing>
-          <wp:anchor distT="0" distB="0" distL="114300" distR="114300" simplePos="0" relativeHeight="251682816" behindDoc="1" locked="0" layoutInCell="1" allowOverlap="1" wp14:anchorId="3256D606" wp14:editId="1C8308FA">
+          <wp:anchor distT="0" distB="0" distL="114300" distR="114300" simplePos="0" relativeHeight="251682816" behindDoc="1" locked="0" layoutInCell="1" allowOverlap="1" wp14:anchorId="3256D606" wp14:editId="36BBE8A4">
             <wp:simplePos x="0" y="0"/>
             <wp:positionH relativeFrom="margin">
               <wp:align>left</wp:align>
@@ -4814,6 +5227,7 @@
         </w:rPr>
         <w:t xml:space="preserve">ight </w:t>
       </w:r>
+      <w:proofErr w:type="spellStart"/>
       <w:r>
         <w:rPr>
           <w:rFonts w:ascii="Times New Roman" w:eastAsia="Times New Roman" w:hAnsi="Times New Roman" w:cs="Times New Roman"/>
@@ -4829,8 +5243,18 @@
           <w:sz w:val="24"/>
           <w:szCs w:val="24"/>
         </w:rPr>
-        <w:t xml:space="preserve">mitting </w:t>
-      </w:r>
+        <w:t>mitting</w:t>
+      </w:r>
+      <w:proofErr w:type="spellEnd"/>
+      <w:r>
+        <w:rPr>
+          <w:rFonts w:ascii="Times New Roman" w:eastAsia="Times New Roman" w:hAnsi="Times New Roman" w:cs="Times New Roman"/>
+          <w:sz w:val="24"/>
+          <w:szCs w:val="24"/>
+        </w:rPr>
+        <w:t xml:space="preserve"> </w:t>
+      </w:r>
+      <w:proofErr w:type="spellStart"/>
       <w:r>
         <w:rPr>
           <w:rFonts w:ascii="Times New Roman" w:eastAsia="Times New Roman" w:hAnsi="Times New Roman" w:cs="Times New Roman"/>
@@ -4846,7 +5270,16 @@
           <w:sz w:val="24"/>
           <w:szCs w:val="24"/>
         </w:rPr>
-        <w:t xml:space="preserve">iode em português </w:t>
+        <w:t>iode</w:t>
+      </w:r>
+      <w:proofErr w:type="spellEnd"/>
+      <w:r>
+        <w:rPr>
+          <w:rFonts w:ascii="Times New Roman" w:eastAsia="Times New Roman" w:hAnsi="Times New Roman" w:cs="Times New Roman"/>
+          <w:sz w:val="24"/>
+          <w:szCs w:val="24"/>
+        </w:rPr>
+        <w:t xml:space="preserve"> em português </w:t>
       </w:r>
       <w:r>
         <w:rPr>
@@ -4977,79 +5410,81 @@
           <w:sz w:val="16"/>
           <w:szCs w:val="16"/>
         </w:rPr>
-        <w:t xml:space="preserve"> McRoberts, 2011, p. 50</w:t>
-      </w:r>
-    </w:p>
-    <w:p>
-      <w:pPr>
-        <w:ind w:right="257" w:firstLine="0"/>
-        <w:rPr>
-          <w:rFonts w:ascii="Times New Roman" w:eastAsia="Times New Roman" w:hAnsi="Times New Roman" w:cs="Times New Roman"/>
-        </w:rPr>
-      </w:pPr>
-    </w:p>
-    <w:p>
-      <w:pPr>
-        <w:ind w:right="257" w:firstLine="0"/>
-        <w:rPr>
-          <w:rFonts w:ascii="Times New Roman" w:eastAsia="Times New Roman" w:hAnsi="Times New Roman" w:cs="Times New Roman"/>
-        </w:rPr>
-      </w:pPr>
-    </w:p>
-    <w:p>
-      <w:pPr>
-        <w:ind w:right="257" w:firstLine="0"/>
-        <w:rPr>
-          <w:rFonts w:ascii="Times New Roman" w:eastAsia="Times New Roman" w:hAnsi="Times New Roman" w:cs="Times New Roman"/>
-        </w:rPr>
-      </w:pPr>
-    </w:p>
-    <w:p>
-      <w:pPr>
-        <w:ind w:right="257" w:firstLine="0"/>
-        <w:rPr>
-          <w:rFonts w:ascii="Times New Roman" w:eastAsia="Times New Roman" w:hAnsi="Times New Roman" w:cs="Times New Roman"/>
-        </w:rPr>
-      </w:pPr>
-    </w:p>
-    <w:p>
-      <w:pPr>
-        <w:ind w:right="257" w:firstLine="0"/>
-        <w:rPr>
-          <w:rFonts w:ascii="Times New Roman" w:eastAsia="Times New Roman" w:hAnsi="Times New Roman" w:cs="Times New Roman"/>
-        </w:rPr>
-      </w:pPr>
+        <w:t xml:space="preserve"> </w:t>
+      </w:r>
+      <w:proofErr w:type="spellStart"/>
       <w:r>
         <w:rPr>
           <w:rFonts w:ascii="Times New Roman" w:eastAsia="Times New Roman" w:hAnsi="Times New Roman" w:cs="Times New Roman"/>
           <w:sz w:val="16"/>
           <w:szCs w:val="16"/>
         </w:rPr>
-        <w:t xml:space="preserve">Figura </w:t>
-      </w:r>
+        <w:t>McRoberts</w:t>
+      </w:r>
+      <w:proofErr w:type="spellEnd"/>
       <w:r>
         <w:rPr>
           <w:rFonts w:ascii="Times New Roman" w:eastAsia="Times New Roman" w:hAnsi="Times New Roman" w:cs="Times New Roman"/>
           <w:sz w:val="16"/>
           <w:szCs w:val="16"/>
         </w:rPr>
-        <w:t>6</w:t>
-      </w:r>
+        <w:t>, 2011, p. 50</w:t>
+      </w:r>
+    </w:p>
+    <w:p>
+      <w:pPr>
+        <w:ind w:right="257" w:firstLine="0"/>
+        <w:rPr>
+          <w:rFonts w:ascii="Times New Roman" w:eastAsia="Times New Roman" w:hAnsi="Times New Roman" w:cs="Times New Roman"/>
+        </w:rPr>
+      </w:pPr>
+    </w:p>
+    <w:p>
+      <w:pPr>
+        <w:ind w:right="257" w:firstLine="0"/>
+        <w:rPr>
+          <w:rFonts w:ascii="Times New Roman" w:eastAsia="Times New Roman" w:hAnsi="Times New Roman" w:cs="Times New Roman"/>
+        </w:rPr>
+      </w:pPr>
+    </w:p>
+    <w:p>
+      <w:pPr>
+        <w:ind w:right="257" w:firstLine="0"/>
+        <w:rPr>
+          <w:rFonts w:ascii="Times New Roman" w:eastAsia="Times New Roman" w:hAnsi="Times New Roman" w:cs="Times New Roman"/>
+        </w:rPr>
+      </w:pPr>
+    </w:p>
+    <w:p>
+      <w:pPr>
+        <w:ind w:right="257" w:firstLine="0"/>
+        <w:rPr>
+          <w:rFonts w:ascii="Times New Roman" w:eastAsia="Times New Roman" w:hAnsi="Times New Roman" w:cs="Times New Roman"/>
+        </w:rPr>
+      </w:pPr>
+    </w:p>
+    <w:p>
+      <w:pPr>
+        <w:ind w:right="257" w:firstLine="0"/>
+        <w:rPr>
+          <w:rFonts w:ascii="Times New Roman" w:eastAsia="Times New Roman" w:hAnsi="Times New Roman" w:cs="Times New Roman"/>
+        </w:rPr>
+      </w:pPr>
+    </w:p>
+    <w:p>
+      <w:pPr>
+        <w:ind w:right="257" w:firstLine="0"/>
+        <w:rPr>
+          <w:rFonts w:ascii="Times New Roman" w:eastAsia="Times New Roman" w:hAnsi="Times New Roman" w:cs="Times New Roman"/>
+        </w:rPr>
+      </w:pPr>
       <w:r>
         <w:rPr>
           <w:rFonts w:ascii="Times New Roman" w:eastAsia="Times New Roman" w:hAnsi="Times New Roman" w:cs="Times New Roman"/>
           <w:sz w:val="16"/>
           <w:szCs w:val="16"/>
         </w:rPr>
-        <w:t xml:space="preserve"> –</w:t>
-      </w:r>
-      <w:r>
-        <w:rPr>
-          <w:rFonts w:ascii="Times New Roman" w:eastAsia="Times New Roman" w:hAnsi="Times New Roman" w:cs="Times New Roman"/>
-          <w:sz w:val="16"/>
-          <w:szCs w:val="16"/>
-        </w:rPr>
-        <w:t>resistor</w:t>
+        <w:t>Figura 6 –resistor</w:t>
       </w:r>
     </w:p>
     <w:p>
@@ -5063,6 +5498,7 @@
       </w:pPr>
       <w:r>
         <w:rPr>
+          <w:rFonts w:ascii="Times New Roman" w:hAnsi="Times New Roman" w:cs="Times New Roman"/>
           <w:noProof/>
         </w:rPr>
         <w:drawing>
@@ -5109,7 +5545,7 @@
           </wp:anchor>
         </w:drawing>
       </w:r>
-      <w:commentRangeStart w:id="15"/>
+      <w:commentRangeStart w:id="14"/>
       <w:r>
         <w:rPr>
           <w:rFonts w:ascii="Times New Roman" w:eastAsia="Times New Roman" w:hAnsi="Times New Roman" w:cs="Times New Roman"/>
@@ -5118,13 +5554,14 @@
         </w:rPr>
         <w:t>Resistor:</w:t>
       </w:r>
-      <w:commentRangeEnd w:id="15"/>
+      <w:commentRangeEnd w:id="14"/>
       <w:r>
         <w:rPr>
           <w:rStyle w:val="Refdecomentrio"/>
+          <w:rFonts w:ascii="Times New Roman" w:hAnsi="Times New Roman" w:cs="Times New Roman"/>
           <w:b w:val="0"/>
         </w:rPr>
-        <w:commentReference w:id="15"/>
+        <w:commentReference w:id="14"/>
       </w:r>
     </w:p>
     <w:p>
@@ -5148,6 +5585,7 @@
         </w:rPr>
         <w:t xml:space="preserve">É um dispositivo projetado para provocar resistência a uma corrente elétrica, transformando </w:t>
       </w:r>
+      <w:proofErr w:type="spellStart"/>
       <w:r>
         <w:rPr>
           <w:rFonts w:ascii="Times New Roman" w:eastAsia="Times New Roman" w:hAnsi="Times New Roman" w:cs="Times New Roman"/>
@@ -5156,6 +5594,7 @@
         </w:rPr>
         <w:t>esta</w:t>
       </w:r>
+      <w:proofErr w:type="spellEnd"/>
       <w:r>
         <w:rPr>
           <w:rFonts w:ascii="Times New Roman" w:eastAsia="Times New Roman" w:hAnsi="Times New Roman" w:cs="Times New Roman"/>
@@ -5306,6 +5745,7 @@
         </w:rPr>
         <w:t xml:space="preserve"> </w:t>
       </w:r>
+      <w:proofErr w:type="spellStart"/>
       <w:r>
         <w:rPr>
           <w:rFonts w:ascii="Times New Roman" w:eastAsia="Times New Roman" w:hAnsi="Times New Roman" w:cs="Times New Roman"/>
@@ -5314,93 +5754,70 @@
         </w:rPr>
         <w:t>McRoberts</w:t>
       </w:r>
+      <w:proofErr w:type="spellEnd"/>
       <w:r>
         <w:rPr>
           <w:rFonts w:ascii="Times New Roman" w:eastAsia="Times New Roman" w:hAnsi="Times New Roman" w:cs="Times New Roman"/>
           <w:sz w:val="16"/>
           <w:szCs w:val="16"/>
         </w:rPr>
-        <w:t>, 2011,</w:t>
-      </w:r>
+        <w:t>, 2011, p. 49</w:t>
+      </w:r>
+    </w:p>
+    <w:p>
+      <w:pPr>
+        <w:ind w:right="257" w:firstLine="0"/>
+        <w:rPr>
+          <w:rFonts w:ascii="Times New Roman" w:eastAsia="Times New Roman" w:hAnsi="Times New Roman" w:cs="Times New Roman"/>
+        </w:rPr>
+      </w:pPr>
+    </w:p>
+    <w:p>
+      <w:pPr>
+        <w:ind w:right="257" w:firstLine="0"/>
+        <w:rPr>
+          <w:rFonts w:ascii="Times New Roman" w:eastAsia="Times New Roman" w:hAnsi="Times New Roman" w:cs="Times New Roman"/>
+        </w:rPr>
+      </w:pPr>
+    </w:p>
+    <w:p>
+      <w:pPr>
+        <w:ind w:right="257" w:firstLine="0"/>
+        <w:rPr>
+          <w:rFonts w:ascii="Times New Roman" w:eastAsia="Times New Roman" w:hAnsi="Times New Roman" w:cs="Times New Roman"/>
+        </w:rPr>
+      </w:pPr>
+    </w:p>
+    <w:p>
+      <w:pPr>
+        <w:ind w:right="257" w:firstLine="0"/>
+        <w:rPr>
+          <w:rFonts w:ascii="Times New Roman" w:eastAsia="Times New Roman" w:hAnsi="Times New Roman" w:cs="Times New Roman"/>
+        </w:rPr>
+      </w:pPr>
+    </w:p>
+    <w:p>
+      <w:pPr>
+        <w:ind w:right="257" w:firstLine="0"/>
+        <w:rPr>
+          <w:rFonts w:ascii="Times New Roman" w:eastAsia="Times New Roman" w:hAnsi="Times New Roman" w:cs="Times New Roman"/>
+        </w:rPr>
+      </w:pPr>
+    </w:p>
+    <w:p>
+      <w:pPr>
+        <w:ind w:right="257" w:firstLine="0"/>
+        <w:rPr>
+          <w:rFonts w:ascii="Times New Roman" w:eastAsia="Times New Roman" w:hAnsi="Times New Roman" w:cs="Times New Roman"/>
+        </w:rPr>
+      </w:pPr>
       <w:r>
         <w:rPr>
           <w:rFonts w:ascii="Times New Roman" w:eastAsia="Times New Roman" w:hAnsi="Times New Roman" w:cs="Times New Roman"/>
           <w:sz w:val="16"/>
           <w:szCs w:val="16"/>
         </w:rPr>
-        <w:t xml:space="preserve"> p. </w:t>
-      </w:r>
-      <w:r>
-        <w:rPr>
-          <w:rFonts w:ascii="Times New Roman" w:eastAsia="Times New Roman" w:hAnsi="Times New Roman" w:cs="Times New Roman"/>
-          <w:sz w:val="16"/>
-          <w:szCs w:val="16"/>
-        </w:rPr>
-        <w:t>49</w:t>
-      </w:r>
-    </w:p>
-    <w:p>
-      <w:pPr>
-        <w:ind w:right="257" w:firstLine="0"/>
-        <w:rPr>
-          <w:rFonts w:ascii="Times New Roman" w:eastAsia="Times New Roman" w:hAnsi="Times New Roman" w:cs="Times New Roman"/>
-        </w:rPr>
-      </w:pPr>
-    </w:p>
-    <w:p>
-      <w:pPr>
-        <w:ind w:right="257" w:firstLine="0"/>
-        <w:rPr>
-          <w:rFonts w:ascii="Times New Roman" w:eastAsia="Times New Roman" w:hAnsi="Times New Roman" w:cs="Times New Roman"/>
-        </w:rPr>
-      </w:pPr>
-    </w:p>
-    <w:p>
-      <w:pPr>
-        <w:ind w:right="257" w:firstLine="0"/>
-        <w:rPr>
-          <w:rFonts w:ascii="Times New Roman" w:eastAsia="Times New Roman" w:hAnsi="Times New Roman" w:cs="Times New Roman"/>
-        </w:rPr>
-      </w:pPr>
-    </w:p>
-    <w:p>
-      <w:pPr>
-        <w:ind w:right="257" w:firstLine="0"/>
-        <w:rPr>
-          <w:rFonts w:ascii="Times New Roman" w:eastAsia="Times New Roman" w:hAnsi="Times New Roman" w:cs="Times New Roman"/>
-        </w:rPr>
-      </w:pPr>
-      <w:r>
-        <w:rPr>
-          <w:rFonts w:ascii="Times New Roman" w:eastAsia="Times New Roman" w:hAnsi="Times New Roman" w:cs="Times New Roman"/>
-          <w:sz w:val="16"/>
-          <w:szCs w:val="16"/>
-        </w:rPr>
-        <w:t xml:space="preserve">Figura </w:t>
-      </w:r>
-      <w:r>
-        <w:rPr>
-          <w:rFonts w:ascii="Times New Roman" w:eastAsia="Times New Roman" w:hAnsi="Times New Roman" w:cs="Times New Roman"/>
-          <w:sz w:val="16"/>
-          <w:szCs w:val="16"/>
-        </w:rPr>
-        <w:t>7</w:t>
-      </w:r>
-      <w:r>
-        <w:rPr>
-          <w:rFonts w:ascii="Times New Roman" w:eastAsia="Times New Roman" w:hAnsi="Times New Roman" w:cs="Times New Roman"/>
-          <w:sz w:val="16"/>
-          <w:szCs w:val="16"/>
-        </w:rPr>
-        <w:t xml:space="preserve"> –</w:t>
-      </w:r>
-      <w:r>
-        <w:rPr>
-          <w:rFonts w:ascii="Times New Roman" w:eastAsia="Times New Roman" w:hAnsi="Times New Roman" w:cs="Times New Roman"/>
-          <w:sz w:val="16"/>
-          <w:szCs w:val="16"/>
-        </w:rPr>
-        <w:t xml:space="preserve"> Fio jumper</w:t>
+        <w:t>Figura 7 – Fio jumper</w:t>
       </w:r>
       <w:r>
         <w:rPr>
@@ -5434,6 +5851,7 @@
       </w:pPr>
       <w:r>
         <w:rPr>
+          <w:rFonts w:ascii="Times New Roman" w:hAnsi="Times New Roman" w:cs="Times New Roman"/>
           <w:noProof/>
         </w:rPr>
         <w:drawing>
@@ -5569,6 +5987,9 @@
       <w:pPr>
         <w:pStyle w:val="PargrafodaLista"/>
         <w:ind w:left="1571" w:firstLine="0"/>
+        <w:rPr>
+          <w:rFonts w:ascii="Times New Roman" w:hAnsi="Times New Roman" w:cs="Times New Roman"/>
+        </w:rPr>
       </w:pPr>
     </w:p>
     <w:p>
@@ -5586,87 +6007,12 @@
           <w:sz w:val="16"/>
           <w:szCs w:val="16"/>
         </w:rPr>
-        <w:t>Fonte: Página da internet</w:t>
-      </w:r>
-      <w:r>
-        <w:rPr>
-          <w:rFonts w:ascii="Times New Roman" w:eastAsia="Times New Roman" w:hAnsi="Times New Roman" w:cs="Times New Roman"/>
-          <w:sz w:val="16"/>
-          <w:szCs w:val="16"/>
-        </w:rPr>
-        <w:t>²</w:t>
-      </w:r>
-      <w:r>
-        <w:rPr>
-          <w:rFonts w:ascii="Times New Roman" w:eastAsia="Times New Roman" w:hAnsi="Times New Roman" w:cs="Times New Roman"/>
-          <w:sz w:val="16"/>
-          <w:szCs w:val="16"/>
-        </w:rPr>
-        <w:t xml:space="preserve"> disponível em: </w:t>
-      </w:r>
-      <w:r>
-        <w:rPr>
-          <w:rFonts w:ascii="Times New Roman" w:eastAsia="Times New Roman" w:hAnsi="Times New Roman" w:cs="Times New Roman"/>
-          <w:sz w:val="16"/>
-          <w:szCs w:val="16"/>
-        </w:rPr>
-        <w:t>http://www.dreaminc.com.br/sala_de_aula/fios-e-cabos/</w:t>
-      </w:r>
-      <w:r>
-        <w:rPr>
-          <w:rFonts w:ascii="Times New Roman" w:eastAsia="Times New Roman" w:hAnsi="Times New Roman" w:cs="Times New Roman"/>
-          <w:sz w:val="16"/>
-          <w:szCs w:val="16"/>
-        </w:rPr>
-        <w:t xml:space="preserve"> acesso em fev. 2018.</w:t>
-      </w:r>
-    </w:p>
-    <w:p/>
-    <w:p>
-      <w:pPr>
-        <w:pStyle w:val="Ttulo1"/>
-        <w:rPr>
-          <w:rFonts w:ascii="Times New Roman" w:eastAsia="Times New Roman" w:hAnsi="Times New Roman" w:cs="Times New Roman"/>
-          <w:sz w:val="28"/>
-          <w:szCs w:val="28"/>
-        </w:rPr>
-      </w:pPr>
-      <w:r>
-        <w:rPr>
-          <w:rFonts w:ascii="Times New Roman" w:eastAsia="Times New Roman" w:hAnsi="Times New Roman" w:cs="Times New Roman"/>
-          <w:sz w:val="28"/>
-          <w:szCs w:val="28"/>
-        </w:rPr>
-        <w:t xml:space="preserve">   </w:t>
-      </w:r>
-    </w:p>
-    <w:p>
-      <w:pPr>
-        <w:ind w:right="257" w:firstLine="0"/>
-        <w:rPr>
-          <w:rFonts w:ascii="Times New Roman" w:eastAsia="Times New Roman" w:hAnsi="Times New Roman" w:cs="Times New Roman"/>
-        </w:rPr>
-      </w:pPr>
-    </w:p>
-    <w:p>
-      <w:pPr>
-        <w:ind w:right="257" w:firstLine="0"/>
-        <w:rPr>
-          <w:rFonts w:ascii="Times New Roman" w:eastAsia="Times New Roman" w:hAnsi="Times New Roman" w:cs="Times New Roman"/>
-        </w:rPr>
-      </w:pPr>
-    </w:p>
-    <w:p>
-      <w:pPr>
-        <w:ind w:right="257" w:firstLine="0"/>
-        <w:rPr>
-          <w:rFonts w:ascii="Times New Roman" w:eastAsia="Times New Roman" w:hAnsi="Times New Roman" w:cs="Times New Roman"/>
-        </w:rPr>
-      </w:pPr>
-    </w:p>
-    <w:p>
-      <w:pPr>
-        <w:ind w:right="257" w:firstLine="0"/>
+        <w:t>Fonte: Página da internet² disponível em: http://www.dreaminc.com.br/sala_de_aula/fios-e-cabos/ acesso em fev. 2018.</w:t>
+      </w:r>
+    </w:p>
+    <w:p>
+      <w:pPr>
+        <w:ind w:firstLine="0"/>
         <w:rPr>
           <w:rFonts w:ascii="Times New Roman" w:eastAsia="Times New Roman" w:hAnsi="Times New Roman" w:cs="Times New Roman"/>
           <w:i/>
@@ -5674,12 +6020,16 @@
           <w:szCs w:val="28"/>
         </w:rPr>
       </w:pPr>
-      <w:r>
-        <w:rPr>
-          <w:rFonts w:ascii="Times New Roman" w:eastAsia="Times New Roman" w:hAnsi="Times New Roman" w:cs="Times New Roman"/>
-        </w:rPr>
-        <w:t xml:space="preserve">   </w:t>
-      </w:r>
+    </w:p>
+    <w:p>
+      <w:pPr>
+        <w:ind w:firstLine="0"/>
+        <w:rPr>
+          <w:rFonts w:ascii="Times New Roman" w:eastAsia="Times New Roman" w:hAnsi="Times New Roman" w:cs="Times New Roman"/>
+          <w:sz w:val="16"/>
+          <w:szCs w:val="16"/>
+        </w:rPr>
+      </w:pPr>
       <w:r>
         <w:rPr>
           <w:rFonts w:ascii="Times New Roman" w:eastAsia="Times New Roman" w:hAnsi="Times New Roman" w:cs="Times New Roman"/>
@@ -5700,8 +6050,20 @@
           <w:szCs w:val="24"/>
         </w:rPr>
       </w:pPr>
-      <w:r>
-        <w:rPr>
+    </w:p>
+    <w:p>
+      <w:pPr>
+        <w:ind w:firstLine="0"/>
+        <w:rPr>
+          <w:rFonts w:ascii="Times New Roman" w:eastAsia="Times New Roman" w:hAnsi="Times New Roman" w:cs="Times New Roman"/>
+          <w:b/>
+          <w:sz w:val="24"/>
+          <w:szCs w:val="24"/>
+        </w:rPr>
+      </w:pPr>
+      <w:r>
+        <w:rPr>
+          <w:rFonts w:ascii="Times New Roman" w:hAnsi="Times New Roman" w:cs="Times New Roman"/>
           <w:noProof/>
         </w:rPr>
         <w:drawing>
@@ -5780,25 +6142,36 @@
       <w:r>
         <w:rPr>
           <w:rFonts w:ascii="Times New Roman" w:eastAsia="Times New Roman" w:hAnsi="Times New Roman" w:cs="Times New Roman"/>
-          <w:color w:val="000000" w:themeColor="text1"/>
+          <w:color w:val="191919" w:themeColor="text1"/>
           <w:sz w:val="24"/>
           <w:szCs w:val="24"/>
         </w:rPr>
         <w:t xml:space="preserve">certifique-se de que o </w:t>
       </w:r>
-      <w:r>
-        <w:rPr>
-          <w:rFonts w:ascii="Times New Roman" w:eastAsia="Times New Roman" w:hAnsi="Times New Roman" w:cs="Times New Roman"/>
-          <w:color w:val="000000" w:themeColor="text1"/>
-          <w:sz w:val="24"/>
-          <w:szCs w:val="24"/>
-        </w:rPr>
-        <w:t xml:space="preserve">Galileo esteja </w:t>
-      </w:r>
-      <w:r>
-        <w:rPr>
-          <w:rFonts w:ascii="Times New Roman" w:eastAsia="Times New Roman" w:hAnsi="Times New Roman" w:cs="Times New Roman"/>
-          <w:color w:val="000000" w:themeColor="text1"/>
+      <w:proofErr w:type="spellStart"/>
+      <w:r>
+        <w:rPr>
+          <w:rFonts w:ascii="Times New Roman" w:eastAsia="Times New Roman" w:hAnsi="Times New Roman" w:cs="Times New Roman"/>
+          <w:color w:val="191919" w:themeColor="text1"/>
+          <w:sz w:val="24"/>
+          <w:szCs w:val="24"/>
+        </w:rPr>
+        <w:t>Galileo</w:t>
+      </w:r>
+      <w:proofErr w:type="spellEnd"/>
+      <w:r>
+        <w:rPr>
+          <w:rFonts w:ascii="Times New Roman" w:eastAsia="Times New Roman" w:hAnsi="Times New Roman" w:cs="Times New Roman"/>
+          <w:color w:val="191919" w:themeColor="text1"/>
+          <w:sz w:val="24"/>
+          <w:szCs w:val="24"/>
+        </w:rPr>
+        <w:t xml:space="preserve"> esteja </w:t>
+      </w:r>
+      <w:r>
+        <w:rPr>
+          <w:rFonts w:ascii="Times New Roman" w:eastAsia="Times New Roman" w:hAnsi="Times New Roman" w:cs="Times New Roman"/>
+          <w:color w:val="191919" w:themeColor="text1"/>
           <w:sz w:val="24"/>
           <w:szCs w:val="24"/>
         </w:rPr>
@@ -5807,7 +6180,7 @@
       <w:r>
         <w:rPr>
           <w:rFonts w:ascii="Times New Roman" w:eastAsia="Times New Roman" w:hAnsi="Times New Roman" w:cs="Times New Roman"/>
-          <w:color w:val="000000" w:themeColor="text1"/>
+          <w:color w:val="191919" w:themeColor="text1"/>
           <w:sz w:val="24"/>
           <w:szCs w:val="24"/>
         </w:rPr>
@@ -5816,7 +6189,7 @@
       <w:r>
         <w:rPr>
           <w:rFonts w:ascii="Times New Roman" w:eastAsia="Times New Roman" w:hAnsi="Times New Roman" w:cs="Times New Roman"/>
-          <w:color w:val="000000" w:themeColor="text1"/>
+          <w:color w:val="191919" w:themeColor="text1"/>
           <w:sz w:val="24"/>
           <w:szCs w:val="24"/>
         </w:rPr>
@@ -6008,6 +6381,7 @@
         </w:rPr>
         <w:t>abra seu IDE (</w:t>
       </w:r>
+      <w:proofErr w:type="spellStart"/>
       <w:r>
         <w:rPr>
           <w:rFonts w:ascii="Times New Roman" w:eastAsia="Times New Roman" w:hAnsi="Times New Roman" w:cs="Times New Roman"/>
@@ -6023,8 +6397,18 @@
           <w:sz w:val="24"/>
           <w:szCs w:val="24"/>
         </w:rPr>
-        <w:t xml:space="preserve">ntegrated </w:t>
-      </w:r>
+        <w:t>ntegrated</w:t>
+      </w:r>
+      <w:proofErr w:type="spellEnd"/>
+      <w:r>
+        <w:rPr>
+          <w:rFonts w:ascii="Times New Roman" w:eastAsia="Times New Roman" w:hAnsi="Times New Roman" w:cs="Times New Roman"/>
+          <w:sz w:val="24"/>
+          <w:szCs w:val="24"/>
+        </w:rPr>
+        <w:t xml:space="preserve"> </w:t>
+      </w:r>
+      <w:proofErr w:type="spellStart"/>
       <w:r>
         <w:rPr>
           <w:rFonts w:ascii="Times New Roman" w:eastAsia="Times New Roman" w:hAnsi="Times New Roman" w:cs="Times New Roman"/>
@@ -6040,8 +6424,18 @@
           <w:sz w:val="24"/>
           <w:szCs w:val="24"/>
         </w:rPr>
-        <w:t xml:space="preserve">evelopment </w:t>
-      </w:r>
+        <w:t>evelopment</w:t>
+      </w:r>
+      <w:proofErr w:type="spellEnd"/>
+      <w:r>
+        <w:rPr>
+          <w:rFonts w:ascii="Times New Roman" w:eastAsia="Times New Roman" w:hAnsi="Times New Roman" w:cs="Times New Roman"/>
+          <w:sz w:val="24"/>
+          <w:szCs w:val="24"/>
+        </w:rPr>
+        <w:t xml:space="preserve"> </w:t>
+      </w:r>
+      <w:proofErr w:type="spellStart"/>
       <w:r>
         <w:rPr>
           <w:rFonts w:ascii="Times New Roman" w:eastAsia="Times New Roman" w:hAnsi="Times New Roman" w:cs="Times New Roman"/>
@@ -6057,7 +6451,34 @@
           <w:sz w:val="24"/>
           <w:szCs w:val="24"/>
         </w:rPr>
-        <w:t xml:space="preserve">nvironment, ou Ambiente de Desenvolvimento Integrado) do Arduino. </w:t>
+        <w:t>nvironment</w:t>
+      </w:r>
+      <w:proofErr w:type="spellEnd"/>
+      <w:r>
+        <w:rPr>
+          <w:rFonts w:ascii="Times New Roman" w:eastAsia="Times New Roman" w:hAnsi="Times New Roman" w:cs="Times New Roman"/>
+          <w:sz w:val="24"/>
+          <w:szCs w:val="24"/>
+        </w:rPr>
+        <w:t xml:space="preserve">, ou Ambiente de Desenvolvimento Integrado) do </w:t>
+      </w:r>
+      <w:proofErr w:type="spellStart"/>
+      <w:r>
+        <w:rPr>
+          <w:rFonts w:ascii="Times New Roman" w:eastAsia="Times New Roman" w:hAnsi="Times New Roman" w:cs="Times New Roman"/>
+          <w:sz w:val="24"/>
+          <w:szCs w:val="24"/>
+        </w:rPr>
+        <w:t>Arduino</w:t>
+      </w:r>
+      <w:proofErr w:type="spellEnd"/>
+      <w:r>
+        <w:rPr>
+          <w:rFonts w:ascii="Times New Roman" w:eastAsia="Times New Roman" w:hAnsi="Times New Roman" w:cs="Times New Roman"/>
+          <w:sz w:val="24"/>
+          <w:szCs w:val="24"/>
+        </w:rPr>
+        <w:t xml:space="preserve">. </w:t>
       </w:r>
     </w:p>
     <w:p>
@@ -6092,31 +6513,7 @@
           <w:sz w:val="24"/>
           <w:szCs w:val="24"/>
         </w:rPr>
-        <w:t xml:space="preserve"> </w:t>
-      </w:r>
-      <w:r>
-        <w:rPr>
-          <w:rFonts w:ascii="Times New Roman" w:eastAsia="Times New Roman" w:hAnsi="Times New Roman" w:cs="Times New Roman"/>
-          <w:sz w:val="24"/>
-          <w:szCs w:val="24"/>
-        </w:rPr>
-        <w:t>como aprendido na aula passada: (</w:t>
-      </w:r>
-      <w:r>
-        <w:rPr>
-          <w:rFonts w:ascii="Times New Roman" w:eastAsia="Times New Roman" w:hAnsi="Times New Roman" w:cs="Times New Roman"/>
-          <w:sz w:val="24"/>
-          <w:szCs w:val="24"/>
-        </w:rPr>
-        <w:t>o código que será analisado posteriormente</w:t>
-      </w:r>
-      <w:r>
-        <w:rPr>
-          <w:rFonts w:ascii="Times New Roman" w:eastAsia="Times New Roman" w:hAnsi="Times New Roman" w:cs="Times New Roman"/>
-          <w:sz w:val="24"/>
-          <w:szCs w:val="24"/>
-        </w:rPr>
-        <w:t>)</w:t>
+        <w:t xml:space="preserve"> como aprendido na aula passada: (o código que será analisado posteriormente)</w:t>
       </w:r>
     </w:p>
     <w:p>
@@ -6138,27 +6535,7 @@
           <w:sz w:val="28"/>
           <w:szCs w:val="28"/>
         </w:rPr>
-        <w:t xml:space="preserve"> (TROCAR IMAGEM</w:t>
-      </w:r>
-      <w:r>
-        <w:rPr>
-          <w:rFonts w:ascii="Times New Roman" w:eastAsia="Times New Roman" w:hAnsi="Times New Roman" w:cs="Times New Roman"/>
-          <w:i/>
-          <w:color w:val="FF0000"/>
-          <w:sz w:val="28"/>
-          <w:szCs w:val="28"/>
-        </w:rPr>
-        <w:t>.</w:t>
-      </w:r>
-      <w:r>
-        <w:rPr>
-          <w:rFonts w:ascii="Times New Roman" w:eastAsia="Times New Roman" w:hAnsi="Times New Roman" w:cs="Times New Roman"/>
-          <w:i/>
-          <w:color w:val="FF0000"/>
-          <w:sz w:val="28"/>
-          <w:szCs w:val="28"/>
-        </w:rPr>
-        <w:t>)</w:t>
+        <w:t xml:space="preserve"> </w:t>
       </w:r>
     </w:p>
     <w:p>
@@ -6212,8 +6589,19 @@
           <w:sz w:val="24"/>
           <w:szCs w:val="24"/>
         </w:rPr>
-        <w:t>// Projeto 1 - LED pisca led</w:t>
-      </w:r>
+        <w:t xml:space="preserve">// Projeto 1 - LED pisca </w:t>
+      </w:r>
+      <w:proofErr w:type="spellStart"/>
+      <w:r>
+        <w:rPr>
+          <w:rFonts w:ascii="Times New Roman" w:eastAsia="Times New Roman" w:hAnsi="Times New Roman" w:cs="Times New Roman"/>
+          <w:b/>
+          <w:sz w:val="24"/>
+          <w:szCs w:val="24"/>
+        </w:rPr>
+        <w:t>led</w:t>
+      </w:r>
+      <w:proofErr w:type="spellEnd"/>
     </w:p>
     <w:p>
       <w:pPr>
@@ -6227,6 +6615,7 @@
           <w:szCs w:val="24"/>
         </w:rPr>
       </w:pPr>
+      <w:proofErr w:type="spellStart"/>
       <w:proofErr w:type="gramStart"/>
       <w:r>
         <w:rPr>
@@ -6237,6 +6626,7 @@
         </w:rPr>
         <w:t>int</w:t>
       </w:r>
+      <w:proofErr w:type="spellEnd"/>
       <w:proofErr w:type="gramEnd"/>
       <w:r>
         <w:rPr>
@@ -6245,7 +6635,27 @@
           <w:sz w:val="24"/>
           <w:szCs w:val="24"/>
         </w:rPr>
-        <w:t xml:space="preserve"> ledPin = 10; // define variável com valor inteiro</w:t>
+        <w:t xml:space="preserve"> </w:t>
+      </w:r>
+      <w:proofErr w:type="spellStart"/>
+      <w:r>
+        <w:rPr>
+          <w:rFonts w:ascii="Times New Roman" w:eastAsia="Times New Roman" w:hAnsi="Times New Roman" w:cs="Times New Roman"/>
+          <w:b/>
+          <w:sz w:val="24"/>
+          <w:szCs w:val="24"/>
+        </w:rPr>
+        <w:t>ledPin</w:t>
+      </w:r>
+      <w:proofErr w:type="spellEnd"/>
+      <w:r>
+        <w:rPr>
+          <w:rFonts w:ascii="Times New Roman" w:eastAsia="Times New Roman" w:hAnsi="Times New Roman" w:cs="Times New Roman"/>
+          <w:b/>
+          <w:sz w:val="24"/>
+          <w:szCs w:val="24"/>
+        </w:rPr>
+        <w:t xml:space="preserve"> = 10; // define variável com valor inteiro</w:t>
       </w:r>
       <w:r>
         <w:rPr>
@@ -6268,6 +6678,7 @@
           <w:szCs w:val="24"/>
         </w:rPr>
       </w:pPr>
+      <w:proofErr w:type="spellStart"/>
       <w:proofErr w:type="gramStart"/>
       <w:r>
         <w:rPr>
@@ -6278,6 +6689,7 @@
         </w:rPr>
         <w:t>void</w:t>
       </w:r>
+      <w:proofErr w:type="spellEnd"/>
       <w:proofErr w:type="gramEnd"/>
       <w:r>
         <w:rPr>
@@ -6307,8 +6719,19 @@
           <w:sz w:val="24"/>
           <w:szCs w:val="24"/>
         </w:rPr>
-        <w:t>// função de configuração do microcontrolador</w:t>
-      </w:r>
+        <w:t xml:space="preserve">// função de configuração do </w:t>
+      </w:r>
+      <w:proofErr w:type="spellStart"/>
+      <w:r>
+        <w:rPr>
+          <w:rFonts w:ascii="Times New Roman" w:eastAsia="Times New Roman" w:hAnsi="Times New Roman" w:cs="Times New Roman"/>
+          <w:b/>
+          <w:sz w:val="24"/>
+          <w:szCs w:val="24"/>
+        </w:rPr>
+        <w:t>microcontrolador</w:t>
+      </w:r>
+      <w:proofErr w:type="spellEnd"/>
     </w:p>
     <w:p>
       <w:pPr>
@@ -6322,6 +6745,7 @@
           <w:szCs w:val="24"/>
         </w:rPr>
       </w:pPr>
+      <w:proofErr w:type="spellStart"/>
       <w:proofErr w:type="gramStart"/>
       <w:r>
         <w:rPr>
@@ -6330,8 +6754,19 @@
           <w:sz w:val="24"/>
           <w:szCs w:val="24"/>
         </w:rPr>
-        <w:t>pinMode(</w:t>
-      </w:r>
+        <w:t>pinMode</w:t>
+      </w:r>
+      <w:proofErr w:type="spellEnd"/>
+      <w:r>
+        <w:rPr>
+          <w:rFonts w:ascii="Times New Roman" w:eastAsia="Times New Roman" w:hAnsi="Times New Roman" w:cs="Times New Roman"/>
+          <w:b/>
+          <w:sz w:val="24"/>
+          <w:szCs w:val="24"/>
+        </w:rPr>
+        <w:t>(</w:t>
+      </w:r>
+      <w:proofErr w:type="spellStart"/>
       <w:proofErr w:type="gramEnd"/>
       <w:r>
         <w:rPr>
@@ -6340,7 +6775,17 @@
           <w:sz w:val="24"/>
           <w:szCs w:val="24"/>
         </w:rPr>
-        <w:t>ledPin, OUTPUT);</w:t>
+        <w:t>ledPin</w:t>
+      </w:r>
+      <w:proofErr w:type="spellEnd"/>
+      <w:r>
+        <w:rPr>
+          <w:rFonts w:ascii="Times New Roman" w:eastAsia="Times New Roman" w:hAnsi="Times New Roman" w:cs="Times New Roman"/>
+          <w:b/>
+          <w:sz w:val="24"/>
+          <w:szCs w:val="24"/>
+        </w:rPr>
+        <w:t>, OUTPUT);</w:t>
       </w:r>
       <w:r>
         <w:rPr>
@@ -6417,14 +6862,25 @@
           <w:szCs w:val="24"/>
         </w:rPr>
       </w:pPr>
-      <w:r>
-        <w:rPr>
-          <w:rFonts w:ascii="Times New Roman" w:eastAsia="Times New Roman" w:hAnsi="Times New Roman" w:cs="Times New Roman"/>
-          <w:b/>
-          <w:sz w:val="24"/>
-          <w:szCs w:val="24"/>
-        </w:rPr>
-        <w:t>void loop() {</w:t>
+      <w:proofErr w:type="spellStart"/>
+      <w:r>
+        <w:rPr>
+          <w:rFonts w:ascii="Times New Roman" w:eastAsia="Times New Roman" w:hAnsi="Times New Roman" w:cs="Times New Roman"/>
+          <w:b/>
+          <w:sz w:val="24"/>
+          <w:szCs w:val="24"/>
+        </w:rPr>
+        <w:t>void</w:t>
+      </w:r>
+      <w:proofErr w:type="spellEnd"/>
+      <w:r>
+        <w:rPr>
+          <w:rFonts w:ascii="Times New Roman" w:eastAsia="Times New Roman" w:hAnsi="Times New Roman" w:cs="Times New Roman"/>
+          <w:b/>
+          <w:sz w:val="24"/>
+          <w:szCs w:val="24"/>
+        </w:rPr>
+        <w:t xml:space="preserve"> loop() {</w:t>
       </w:r>
     </w:p>
     <w:p>
@@ -6438,6 +6894,7 @@
           <w:szCs w:val="24"/>
         </w:rPr>
       </w:pPr>
+      <w:proofErr w:type="spellStart"/>
       <w:proofErr w:type="gramStart"/>
       <w:r>
         <w:rPr>
@@ -6446,8 +6903,19 @@
           <w:sz w:val="24"/>
           <w:szCs w:val="24"/>
         </w:rPr>
-        <w:t>digitalWrite(</w:t>
-      </w:r>
+        <w:t>digitalWrite</w:t>
+      </w:r>
+      <w:proofErr w:type="spellEnd"/>
+      <w:r>
+        <w:rPr>
+          <w:rFonts w:ascii="Times New Roman" w:eastAsia="Times New Roman" w:hAnsi="Times New Roman" w:cs="Times New Roman"/>
+          <w:b/>
+          <w:sz w:val="24"/>
+          <w:szCs w:val="24"/>
+        </w:rPr>
+        <w:t>(</w:t>
+      </w:r>
+      <w:proofErr w:type="spellStart"/>
       <w:proofErr w:type="gramEnd"/>
       <w:r>
         <w:rPr>
@@ -6456,7 +6924,17 @@
           <w:sz w:val="24"/>
           <w:szCs w:val="24"/>
         </w:rPr>
-        <w:t xml:space="preserve">ledPin, </w:t>
+        <w:t>ledPin</w:t>
+      </w:r>
+      <w:proofErr w:type="spellEnd"/>
+      <w:r>
+        <w:rPr>
+          <w:rFonts w:ascii="Times New Roman" w:eastAsia="Times New Roman" w:hAnsi="Times New Roman" w:cs="Times New Roman"/>
+          <w:b/>
+          <w:sz w:val="24"/>
+          <w:szCs w:val="24"/>
+        </w:rPr>
+        <w:t xml:space="preserve">, </w:t>
       </w:r>
       <w:r>
         <w:rPr>
@@ -6521,6 +6999,7 @@
           <w:szCs w:val="24"/>
         </w:rPr>
       </w:pPr>
+      <w:proofErr w:type="spellStart"/>
       <w:proofErr w:type="gramStart"/>
       <w:r>
         <w:rPr>
@@ -6529,8 +7008,9 @@
           <w:sz w:val="24"/>
           <w:szCs w:val="24"/>
         </w:rPr>
-        <w:t>delay(</w:t>
-      </w:r>
+        <w:t>delay</w:t>
+      </w:r>
+      <w:proofErr w:type="spellEnd"/>
       <w:proofErr w:type="gramEnd"/>
       <w:r>
         <w:rPr>
@@ -6539,7 +7019,7 @@
           <w:sz w:val="24"/>
           <w:szCs w:val="24"/>
         </w:rPr>
-        <w:t>1000);</w:t>
+        <w:t>(1000);</w:t>
       </w:r>
     </w:p>
     <w:p>
@@ -6553,14 +7033,45 @@
           <w:szCs w:val="24"/>
         </w:rPr>
       </w:pPr>
-      <w:r>
-        <w:rPr>
-          <w:rFonts w:ascii="Times New Roman" w:eastAsia="Times New Roman" w:hAnsi="Times New Roman" w:cs="Times New Roman"/>
-          <w:b/>
-          <w:sz w:val="24"/>
-          <w:szCs w:val="24"/>
-        </w:rPr>
-        <w:t>digitalWrite(ledPin, LOW); // ativa o E/S digital com nível lógico baixo</w:t>
+      <w:proofErr w:type="spellStart"/>
+      <w:r>
+        <w:rPr>
+          <w:rFonts w:ascii="Times New Roman" w:eastAsia="Times New Roman" w:hAnsi="Times New Roman" w:cs="Times New Roman"/>
+          <w:b/>
+          <w:sz w:val="24"/>
+          <w:szCs w:val="24"/>
+        </w:rPr>
+        <w:t>digitalWrite</w:t>
+      </w:r>
+      <w:proofErr w:type="spellEnd"/>
+      <w:r>
+        <w:rPr>
+          <w:rFonts w:ascii="Times New Roman" w:eastAsia="Times New Roman" w:hAnsi="Times New Roman" w:cs="Times New Roman"/>
+          <w:b/>
+          <w:sz w:val="24"/>
+          <w:szCs w:val="24"/>
+        </w:rPr>
+        <w:t>(</w:t>
+      </w:r>
+      <w:proofErr w:type="spellStart"/>
+      <w:r>
+        <w:rPr>
+          <w:rFonts w:ascii="Times New Roman" w:eastAsia="Times New Roman" w:hAnsi="Times New Roman" w:cs="Times New Roman"/>
+          <w:b/>
+          <w:sz w:val="24"/>
+          <w:szCs w:val="24"/>
+        </w:rPr>
+        <w:t>ledPin</w:t>
+      </w:r>
+      <w:proofErr w:type="spellEnd"/>
+      <w:r>
+        <w:rPr>
+          <w:rFonts w:ascii="Times New Roman" w:eastAsia="Times New Roman" w:hAnsi="Times New Roman" w:cs="Times New Roman"/>
+          <w:b/>
+          <w:sz w:val="24"/>
+          <w:szCs w:val="24"/>
+        </w:rPr>
+        <w:t>, LOW); // ativa o E/S digital com nível lógico baixo</w:t>
       </w:r>
     </w:p>
     <w:p>
@@ -6574,14 +7085,25 @@
           <w:szCs w:val="24"/>
         </w:rPr>
       </w:pPr>
-      <w:r>
-        <w:rPr>
-          <w:rFonts w:ascii="Times New Roman" w:eastAsia="Times New Roman" w:hAnsi="Times New Roman" w:cs="Times New Roman"/>
-          <w:b/>
-          <w:sz w:val="24"/>
-          <w:szCs w:val="24"/>
-        </w:rPr>
-        <w:t>delay(1000);</w:t>
+      <w:proofErr w:type="spellStart"/>
+      <w:r>
+        <w:rPr>
+          <w:rFonts w:ascii="Times New Roman" w:eastAsia="Times New Roman" w:hAnsi="Times New Roman" w:cs="Times New Roman"/>
+          <w:b/>
+          <w:sz w:val="24"/>
+          <w:szCs w:val="24"/>
+        </w:rPr>
+        <w:t>delay</w:t>
+      </w:r>
+      <w:proofErr w:type="spellEnd"/>
+      <w:r>
+        <w:rPr>
+          <w:rFonts w:ascii="Times New Roman" w:eastAsia="Times New Roman" w:hAnsi="Times New Roman" w:cs="Times New Roman"/>
+          <w:b/>
+          <w:sz w:val="24"/>
+          <w:szCs w:val="24"/>
+        </w:rPr>
+        <w:t>(1000);</w:t>
       </w:r>
     </w:p>
     <w:p>
@@ -6655,6 +7177,7 @@
         </w:rPr>
         <w:t xml:space="preserve">pressione o botão </w:t>
       </w:r>
+      <w:proofErr w:type="spellStart"/>
       <w:r>
         <w:rPr>
           <w:rFonts w:ascii="Times New Roman" w:eastAsia="Times New Roman" w:hAnsi="Times New Roman" w:cs="Times New Roman"/>
@@ -6662,16 +7185,45 @@
           <w:sz w:val="24"/>
           <w:szCs w:val="24"/>
         </w:rPr>
-        <w:t>Verify/Compile</w:t>
-      </w:r>
-      <w:r>
-        <w:rPr>
-          <w:rFonts w:ascii="Times New Roman" w:eastAsia="Times New Roman" w:hAnsi="Times New Roman" w:cs="Times New Roman"/>
-          <w:sz w:val="24"/>
-          <w:szCs w:val="24"/>
-        </w:rPr>
-        <w:t xml:space="preserve"> no topo do IDE para certificar-se de que não há erros em seu código. Se não houver erros, clique no botão Upload para fazer o upload do código ao seu Arduino. Caso tudo esteja correto, agora você deverá ver o LED vermelho, na </w:t>
-      </w:r>
+        <w:t>Verify</w:t>
+      </w:r>
+      <w:proofErr w:type="spellEnd"/>
+      <w:r>
+        <w:rPr>
+          <w:rFonts w:ascii="Times New Roman" w:eastAsia="Times New Roman" w:hAnsi="Times New Roman" w:cs="Times New Roman"/>
+          <w:i/>
+          <w:sz w:val="24"/>
+          <w:szCs w:val="24"/>
+        </w:rPr>
+        <w:t>/Compile</w:t>
+      </w:r>
+      <w:r>
+        <w:rPr>
+          <w:rFonts w:ascii="Times New Roman" w:eastAsia="Times New Roman" w:hAnsi="Times New Roman" w:cs="Times New Roman"/>
+          <w:sz w:val="24"/>
+          <w:szCs w:val="24"/>
+        </w:rPr>
+        <w:t xml:space="preserve"> no topo do IDE para certificar-se de que não há erros em seu código. Se não houver erros, clique no botão Upload para fazer o upload do código ao seu </w:t>
+      </w:r>
+      <w:proofErr w:type="spellStart"/>
+      <w:r>
+        <w:rPr>
+          <w:rFonts w:ascii="Times New Roman" w:eastAsia="Times New Roman" w:hAnsi="Times New Roman" w:cs="Times New Roman"/>
+          <w:sz w:val="24"/>
+          <w:szCs w:val="24"/>
+        </w:rPr>
+        <w:t>Arduino</w:t>
+      </w:r>
+      <w:proofErr w:type="spellEnd"/>
+      <w:r>
+        <w:rPr>
+          <w:rFonts w:ascii="Times New Roman" w:eastAsia="Times New Roman" w:hAnsi="Times New Roman" w:cs="Times New Roman"/>
+          <w:sz w:val="24"/>
+          <w:szCs w:val="24"/>
+        </w:rPr>
+        <w:t xml:space="preserve">. Caso tudo esteja correto, agora você deverá ver o LED vermelho, na </w:t>
+      </w:r>
+      <w:proofErr w:type="spellStart"/>
       <w:r>
         <w:rPr>
           <w:rFonts w:ascii="Times New Roman" w:eastAsia="Times New Roman" w:hAnsi="Times New Roman" w:cs="Times New Roman"/>
@@ -6680,6 +7232,7 @@
         </w:rPr>
         <w:t>Protoboard</w:t>
       </w:r>
+      <w:proofErr w:type="spellEnd"/>
       <w:r>
         <w:rPr>
           <w:rFonts w:ascii="Times New Roman" w:eastAsia="Times New Roman" w:hAnsi="Times New Roman" w:cs="Times New Roman"/>
@@ -6702,6 +7255,7 @@
         </w:rPr>
       </w:pPr>
     </w:p>
+    <w:p/>
     <w:p>
       <w:pPr>
         <w:pStyle w:val="Ttulo1"/>
@@ -6726,7 +7280,13 @@
         <w:t xml:space="preserve">Análise do Código: </w:t>
       </w:r>
     </w:p>
-    <w:p/>
+    <w:p>
+      <w:pPr>
+        <w:rPr>
+          <w:rFonts w:ascii="Times New Roman" w:hAnsi="Times New Roman" w:cs="Times New Roman"/>
+        </w:rPr>
+      </w:pPr>
+    </w:p>
     <w:p>
       <w:pPr>
         <w:ind w:firstLine="0"/>
@@ -6812,14 +7372,45 @@
         </w:rPr>
         <w:t xml:space="preserve"> </w:t>
       </w:r>
-      <w:r>
-        <w:rPr>
-          <w:rFonts w:ascii="Times New Roman" w:eastAsia="Times New Roman" w:hAnsi="Times New Roman" w:cs="Times New Roman"/>
-          <w:b/>
-          <w:sz w:val="24"/>
-          <w:szCs w:val="24"/>
-        </w:rPr>
-        <w:t>int ledPin = 10;</w:t>
+      <w:proofErr w:type="spellStart"/>
+      <w:r>
+        <w:rPr>
+          <w:rFonts w:ascii="Times New Roman" w:eastAsia="Times New Roman" w:hAnsi="Times New Roman" w:cs="Times New Roman"/>
+          <w:b/>
+          <w:sz w:val="24"/>
+          <w:szCs w:val="24"/>
+        </w:rPr>
+        <w:t>int</w:t>
+      </w:r>
+      <w:proofErr w:type="spellEnd"/>
+      <w:r>
+        <w:rPr>
+          <w:rFonts w:ascii="Times New Roman" w:eastAsia="Times New Roman" w:hAnsi="Times New Roman" w:cs="Times New Roman"/>
+          <w:b/>
+          <w:sz w:val="24"/>
+          <w:szCs w:val="24"/>
+        </w:rPr>
+        <w:t xml:space="preserve"> </w:t>
+      </w:r>
+      <w:proofErr w:type="spellStart"/>
+      <w:r>
+        <w:rPr>
+          <w:rFonts w:ascii="Times New Roman" w:eastAsia="Times New Roman" w:hAnsi="Times New Roman" w:cs="Times New Roman"/>
+          <w:b/>
+          <w:sz w:val="24"/>
+          <w:szCs w:val="24"/>
+        </w:rPr>
+        <w:t>ledPin</w:t>
+      </w:r>
+      <w:proofErr w:type="spellEnd"/>
+      <w:r>
+        <w:rPr>
+          <w:rFonts w:ascii="Times New Roman" w:eastAsia="Times New Roman" w:hAnsi="Times New Roman" w:cs="Times New Roman"/>
+          <w:b/>
+          <w:sz w:val="24"/>
+          <w:szCs w:val="24"/>
+        </w:rPr>
+        <w:t xml:space="preserve"> = 10;</w:t>
       </w:r>
     </w:p>
     <w:p>
@@ -6838,7 +7429,25 @@
           <w:sz w:val="24"/>
           <w:szCs w:val="24"/>
         </w:rPr>
-        <w:t>Isso é que chamamos de variável. Uma variável é um local em que podemos armazenar dados. Nesse caso, você está definindo uma variável de tipo int. O valor 10 define qual pino no Galileo você utilizará para conectar o LED.</w:t>
+        <w:t xml:space="preserve">Isso é que chamamos de variável. Uma variável é um local em que podemos armazenar dados. Nesse caso, você está definindo uma variável de tipo int. O valor 10 define qual pino no </w:t>
+      </w:r>
+      <w:proofErr w:type="spellStart"/>
+      <w:r>
+        <w:rPr>
+          <w:rFonts w:ascii="Times New Roman" w:eastAsia="Times New Roman" w:hAnsi="Times New Roman" w:cs="Times New Roman"/>
+          <w:sz w:val="24"/>
+          <w:szCs w:val="24"/>
+        </w:rPr>
+        <w:t>Galileo</w:t>
+      </w:r>
+      <w:proofErr w:type="spellEnd"/>
+      <w:r>
+        <w:rPr>
+          <w:rFonts w:ascii="Times New Roman" w:eastAsia="Times New Roman" w:hAnsi="Times New Roman" w:cs="Times New Roman"/>
+          <w:sz w:val="24"/>
+          <w:szCs w:val="24"/>
+        </w:rPr>
+        <w:t xml:space="preserve"> você utilizará para conectar o LED.</w:t>
       </w:r>
     </w:p>
     <w:p>
@@ -6942,6 +7551,7 @@
         </w:rPr>
         <w:t xml:space="preserve">  </w:t>
       </w:r>
+      <w:proofErr w:type="spellStart"/>
       <w:proofErr w:type="gramStart"/>
       <w:r>
         <w:rPr>
@@ -6951,8 +7561,20 @@
           <w:szCs w:val="24"/>
           <w:lang w:val="en-US"/>
         </w:rPr>
-        <w:t>pinMode(</w:t>
-      </w:r>
+        <w:t>pinMode</w:t>
+      </w:r>
+      <w:proofErr w:type="spellEnd"/>
+      <w:r>
+        <w:rPr>
+          <w:rFonts w:ascii="Times New Roman" w:eastAsia="Times New Roman" w:hAnsi="Times New Roman" w:cs="Times New Roman"/>
+          <w:b/>
+          <w:sz w:val="24"/>
+          <w:szCs w:val="24"/>
+          <w:lang w:val="en-US"/>
+        </w:rPr>
+        <w:t>(</w:t>
+      </w:r>
+      <w:proofErr w:type="spellStart"/>
       <w:proofErr w:type="gramEnd"/>
       <w:r>
         <w:rPr>
@@ -6962,7 +7584,18 @@
           <w:szCs w:val="24"/>
           <w:lang w:val="en-US"/>
         </w:rPr>
-        <w:t>ledPin, OUTPUT);</w:t>
+        <w:t>ledPin</w:t>
+      </w:r>
+      <w:proofErr w:type="spellEnd"/>
+      <w:r>
+        <w:rPr>
+          <w:rFonts w:ascii="Times New Roman" w:eastAsia="Times New Roman" w:hAnsi="Times New Roman" w:cs="Times New Roman"/>
+          <w:b/>
+          <w:sz w:val="24"/>
+          <w:szCs w:val="24"/>
+          <w:lang w:val="en-US"/>
+        </w:rPr>
+        <w:t>, OUTPUT);</w:t>
       </w:r>
     </w:p>
     <w:p>
@@ -7035,6 +7668,17 @@
     </w:p>
     <w:p>
       <w:pPr>
+        <w:spacing w:before="193" w:after="17"/>
+        <w:ind w:firstLine="0"/>
+        <w:rPr>
+          <w:rFonts w:ascii="Times New Roman" w:eastAsia="Times New Roman" w:hAnsi="Times New Roman" w:cs="Times New Roman"/>
+          <w:sz w:val="24"/>
+          <w:szCs w:val="24"/>
+        </w:rPr>
+      </w:pPr>
+    </w:p>
+    <w:p>
+      <w:pPr>
         <w:spacing w:before="0" w:after="0"/>
         <w:ind w:firstLine="0"/>
         <w:rPr>
@@ -7099,6 +7743,7 @@
         </w:rPr>
         <w:t xml:space="preserve">  </w:t>
       </w:r>
+      <w:proofErr w:type="spellStart"/>
       <w:proofErr w:type="gramStart"/>
       <w:r>
         <w:rPr>
@@ -7108,8 +7753,20 @@
           <w:szCs w:val="24"/>
           <w:lang w:val="en-US"/>
         </w:rPr>
-        <w:t>digitalWrite(</w:t>
-      </w:r>
+        <w:t>digitalWrite</w:t>
+      </w:r>
+      <w:proofErr w:type="spellEnd"/>
+      <w:r>
+        <w:rPr>
+          <w:rFonts w:ascii="Times New Roman" w:eastAsia="Times New Roman" w:hAnsi="Times New Roman" w:cs="Times New Roman"/>
+          <w:b/>
+          <w:sz w:val="24"/>
+          <w:szCs w:val="24"/>
+          <w:lang w:val="en-US"/>
+        </w:rPr>
+        <w:t>(</w:t>
+      </w:r>
+      <w:proofErr w:type="spellStart"/>
       <w:proofErr w:type="gramEnd"/>
       <w:r>
         <w:rPr>
@@ -7119,7 +7776,18 @@
           <w:szCs w:val="24"/>
           <w:lang w:val="en-US"/>
         </w:rPr>
-        <w:t>ledPin, HIGH);</w:t>
+        <w:t>ledPin</w:t>
+      </w:r>
+      <w:proofErr w:type="spellEnd"/>
+      <w:r>
+        <w:rPr>
+          <w:rFonts w:ascii="Times New Roman" w:eastAsia="Times New Roman" w:hAnsi="Times New Roman" w:cs="Times New Roman"/>
+          <w:b/>
+          <w:sz w:val="24"/>
+          <w:szCs w:val="24"/>
+          <w:lang w:val="en-US"/>
+        </w:rPr>
+        <w:t>, HIGH);</w:t>
       </w:r>
     </w:p>
     <w:p>
@@ -7189,6 +7857,7 @@
         </w:rPr>
         <w:t xml:space="preserve">  </w:t>
       </w:r>
+      <w:proofErr w:type="spellStart"/>
       <w:proofErr w:type="gramStart"/>
       <w:r>
         <w:rPr>
@@ -7198,8 +7867,20 @@
           <w:szCs w:val="24"/>
           <w:lang w:val="en-US"/>
         </w:rPr>
-        <w:t>digitalWrite(</w:t>
-      </w:r>
+        <w:t>digitalWrite</w:t>
+      </w:r>
+      <w:proofErr w:type="spellEnd"/>
+      <w:r>
+        <w:rPr>
+          <w:rFonts w:ascii="Times New Roman" w:eastAsia="Times New Roman" w:hAnsi="Times New Roman" w:cs="Times New Roman"/>
+          <w:b/>
+          <w:sz w:val="24"/>
+          <w:szCs w:val="24"/>
+          <w:lang w:val="en-US"/>
+        </w:rPr>
+        <w:t>(</w:t>
+      </w:r>
+      <w:proofErr w:type="spellStart"/>
       <w:proofErr w:type="gramEnd"/>
       <w:r>
         <w:rPr>
@@ -7209,7 +7890,18 @@
           <w:szCs w:val="24"/>
           <w:lang w:val="en-US"/>
         </w:rPr>
-        <w:t>ledPin, LOW);</w:t>
+        <w:t>ledPin</w:t>
+      </w:r>
+      <w:proofErr w:type="spellEnd"/>
+      <w:r>
+        <w:rPr>
+          <w:rFonts w:ascii="Times New Roman" w:eastAsia="Times New Roman" w:hAnsi="Times New Roman" w:cs="Times New Roman"/>
+          <w:b/>
+          <w:sz w:val="24"/>
+          <w:szCs w:val="24"/>
+          <w:lang w:val="en-US"/>
+        </w:rPr>
+        <w:t>, LOW);</w:t>
       </w:r>
     </w:p>
     <w:p>
@@ -7304,7 +7996,26 @@
           <w:sz w:val="24"/>
           <w:szCs w:val="24"/>
         </w:rPr>
-        <w:t xml:space="preserve">  A função </w:t>
+        <w:t xml:space="preserve"> </w:t>
+      </w:r>
+    </w:p>
+    <w:p>
+      <w:pPr>
+        <w:spacing w:before="193" w:after="17"/>
+        <w:ind w:firstLine="525"/>
+        <w:rPr>
+          <w:rFonts w:ascii="Times New Roman" w:eastAsia="Times New Roman" w:hAnsi="Times New Roman" w:cs="Times New Roman"/>
+          <w:sz w:val="24"/>
+          <w:szCs w:val="24"/>
+        </w:rPr>
+      </w:pPr>
+      <w:r>
+        <w:rPr>
+          <w:rFonts w:ascii="Times New Roman" w:eastAsia="Times New Roman" w:hAnsi="Times New Roman" w:cs="Times New Roman"/>
+          <w:sz w:val="24"/>
+          <w:szCs w:val="24"/>
+        </w:rPr>
+        <w:t xml:space="preserve"> A função </w:t>
       </w:r>
       <w:r>
         <w:rPr>
@@ -7320,7 +8031,25 @@
           <w:sz w:val="24"/>
           <w:szCs w:val="24"/>
         </w:rPr>
-        <w:t xml:space="preserve">) é a função principal do programa e executa continuamente enquanto o Galileo estiver ligado. Todas as declarações dentro da função </w:t>
+        <w:t xml:space="preserve">) é a função principal do programa e executa continuamente enquanto o </w:t>
+      </w:r>
+      <w:proofErr w:type="spellStart"/>
+      <w:r>
+        <w:rPr>
+          <w:rFonts w:ascii="Times New Roman" w:eastAsia="Times New Roman" w:hAnsi="Times New Roman" w:cs="Times New Roman"/>
+          <w:sz w:val="24"/>
+          <w:szCs w:val="24"/>
+        </w:rPr>
+        <w:t>Galileo</w:t>
+      </w:r>
+      <w:proofErr w:type="spellEnd"/>
+      <w:r>
+        <w:rPr>
+          <w:rFonts w:ascii="Times New Roman" w:eastAsia="Times New Roman" w:hAnsi="Times New Roman" w:cs="Times New Roman"/>
+          <w:sz w:val="24"/>
+          <w:szCs w:val="24"/>
+        </w:rPr>
+        <w:t xml:space="preserve"> estiver ligado. Todas as declarações dentro da função </w:t>
       </w:r>
       <w:r>
         <w:rPr>
@@ -7336,7 +8065,25 @@
           <w:sz w:val="24"/>
           <w:szCs w:val="24"/>
         </w:rPr>
-        <w:t>) (dentro das chaves) são executadas uma de cada vez, passo a passo, até que se alcance o fim da função; nesse ponto, o loop reinicia desde o princípio e assim infinitamente, ou até que o Galileo seja desligado ou o botão Reset pressionado.</w:t>
+        <w:t xml:space="preserve">) (dentro das chaves) são executadas uma de cada vez, passo a passo, até que se alcance o fim da função; nesse ponto, o loop reinicia desde o princípio e assim infinitamente, ou até que o </w:t>
+      </w:r>
+      <w:proofErr w:type="spellStart"/>
+      <w:r>
+        <w:rPr>
+          <w:rFonts w:ascii="Times New Roman" w:eastAsia="Times New Roman" w:hAnsi="Times New Roman" w:cs="Times New Roman"/>
+          <w:sz w:val="24"/>
+          <w:szCs w:val="24"/>
+        </w:rPr>
+        <w:t>Galileo</w:t>
+      </w:r>
+      <w:proofErr w:type="spellEnd"/>
+      <w:r>
+        <w:rPr>
+          <w:rFonts w:ascii="Times New Roman" w:eastAsia="Times New Roman" w:hAnsi="Times New Roman" w:cs="Times New Roman"/>
+          <w:sz w:val="24"/>
+          <w:szCs w:val="24"/>
+        </w:rPr>
+        <w:t xml:space="preserve"> seja desligado ou o botão Reset pressionado.</w:t>
       </w:r>
     </w:p>
     <w:p>
@@ -7377,14 +8124,45 @@
         </w:rPr>
         <w:t xml:space="preserve">  </w:t>
       </w:r>
-      <w:r>
-        <w:rPr>
-          <w:rFonts w:ascii="Times New Roman" w:eastAsia="Times New Roman" w:hAnsi="Times New Roman" w:cs="Times New Roman"/>
-          <w:b/>
-          <w:sz w:val="24"/>
-          <w:szCs w:val="24"/>
-        </w:rPr>
-        <w:t xml:space="preserve">digitalWrite(ledPin, HIGH); </w:t>
+      <w:proofErr w:type="spellStart"/>
+      <w:r>
+        <w:rPr>
+          <w:rFonts w:ascii="Times New Roman" w:eastAsia="Times New Roman" w:hAnsi="Times New Roman" w:cs="Times New Roman"/>
+          <w:b/>
+          <w:sz w:val="24"/>
+          <w:szCs w:val="24"/>
+        </w:rPr>
+        <w:t>digitalWrite</w:t>
+      </w:r>
+      <w:proofErr w:type="spellEnd"/>
+      <w:r>
+        <w:rPr>
+          <w:rFonts w:ascii="Times New Roman" w:eastAsia="Times New Roman" w:hAnsi="Times New Roman" w:cs="Times New Roman"/>
+          <w:b/>
+          <w:sz w:val="24"/>
+          <w:szCs w:val="24"/>
+        </w:rPr>
+        <w:t>(</w:t>
+      </w:r>
+      <w:proofErr w:type="spellStart"/>
+      <w:r>
+        <w:rPr>
+          <w:rFonts w:ascii="Times New Roman" w:eastAsia="Times New Roman" w:hAnsi="Times New Roman" w:cs="Times New Roman"/>
+          <w:b/>
+          <w:sz w:val="24"/>
+          <w:szCs w:val="24"/>
+        </w:rPr>
+        <w:t>ledPin</w:t>
+      </w:r>
+      <w:proofErr w:type="spellEnd"/>
+      <w:r>
+        <w:rPr>
+          <w:rFonts w:ascii="Times New Roman" w:eastAsia="Times New Roman" w:hAnsi="Times New Roman" w:cs="Times New Roman"/>
+          <w:b/>
+          <w:sz w:val="24"/>
+          <w:szCs w:val="24"/>
+        </w:rPr>
+        <w:t xml:space="preserve">, HIGH); </w:t>
       </w:r>
     </w:p>
     <w:p>
@@ -7403,7 +8181,25 @@
           <w:sz w:val="24"/>
           <w:szCs w:val="24"/>
         </w:rPr>
-        <w:t xml:space="preserve">  Ela escreve um valor HIGH (ligado) ou LOW (desligado) para o pino dentro da instrução (nesse caso ledPin, que é o pino digital 10). Quando define como LOW, o pino se torna </w:t>
+        <w:t xml:space="preserve">  Ela escreve um valor HIGH (ligado) ou LOW (desligado) para o pino dentro da instrução (nesse caso </w:t>
+      </w:r>
+      <w:proofErr w:type="spellStart"/>
+      <w:r>
+        <w:rPr>
+          <w:rFonts w:ascii="Times New Roman" w:eastAsia="Times New Roman" w:hAnsi="Times New Roman" w:cs="Times New Roman"/>
+          <w:sz w:val="24"/>
+          <w:szCs w:val="24"/>
+        </w:rPr>
+        <w:t>ledPin</w:t>
+      </w:r>
+      <w:proofErr w:type="spellEnd"/>
+      <w:r>
+        <w:rPr>
+          <w:rFonts w:ascii="Times New Roman" w:eastAsia="Times New Roman" w:hAnsi="Times New Roman" w:cs="Times New Roman"/>
+          <w:sz w:val="24"/>
+          <w:szCs w:val="24"/>
+        </w:rPr>
+        <w:t xml:space="preserve">, que é o pino digital 10). Quando define como LOW, o pino se torna </w:t>
       </w:r>
       <w:r>
         <w:rPr>
@@ -7441,14 +8237,25 @@
         </w:rPr>
         <w:t xml:space="preserve">   </w:t>
       </w:r>
-      <w:r>
-        <w:rPr>
-          <w:rFonts w:ascii="Times New Roman" w:eastAsia="Times New Roman" w:hAnsi="Times New Roman" w:cs="Times New Roman"/>
-          <w:b/>
-          <w:sz w:val="24"/>
-          <w:szCs w:val="24"/>
-        </w:rPr>
-        <w:t>delay(1000);</w:t>
+      <w:proofErr w:type="spellStart"/>
+      <w:r>
+        <w:rPr>
+          <w:rFonts w:ascii="Times New Roman" w:eastAsia="Times New Roman" w:hAnsi="Times New Roman" w:cs="Times New Roman"/>
+          <w:b/>
+          <w:sz w:val="24"/>
+          <w:szCs w:val="24"/>
+        </w:rPr>
+        <w:t>delay</w:t>
+      </w:r>
+      <w:proofErr w:type="spellEnd"/>
+      <w:r>
+        <w:rPr>
+          <w:rFonts w:ascii="Times New Roman" w:eastAsia="Times New Roman" w:hAnsi="Times New Roman" w:cs="Times New Roman"/>
+          <w:b/>
+          <w:sz w:val="24"/>
+          <w:szCs w:val="24"/>
+        </w:rPr>
+        <w:t>(1000);</w:t>
       </w:r>
     </w:p>
     <w:p>
@@ -7489,14 +8296,45 @@
         </w:rPr>
         <w:t xml:space="preserve">  </w:t>
       </w:r>
-      <w:r>
-        <w:rPr>
-          <w:rFonts w:ascii="Times New Roman" w:eastAsia="Times New Roman" w:hAnsi="Times New Roman" w:cs="Times New Roman"/>
-          <w:b/>
-          <w:sz w:val="24"/>
-          <w:szCs w:val="24"/>
-        </w:rPr>
-        <w:t>digitalWrite(ledPin, LOW);</w:t>
+      <w:proofErr w:type="spellStart"/>
+      <w:r>
+        <w:rPr>
+          <w:rFonts w:ascii="Times New Roman" w:eastAsia="Times New Roman" w:hAnsi="Times New Roman" w:cs="Times New Roman"/>
+          <w:b/>
+          <w:sz w:val="24"/>
+          <w:szCs w:val="24"/>
+        </w:rPr>
+        <w:t>digitalWrite</w:t>
+      </w:r>
+      <w:proofErr w:type="spellEnd"/>
+      <w:r>
+        <w:rPr>
+          <w:rFonts w:ascii="Times New Roman" w:eastAsia="Times New Roman" w:hAnsi="Times New Roman" w:cs="Times New Roman"/>
+          <w:b/>
+          <w:sz w:val="24"/>
+          <w:szCs w:val="24"/>
+        </w:rPr>
+        <w:t>(</w:t>
+      </w:r>
+      <w:proofErr w:type="spellStart"/>
+      <w:r>
+        <w:rPr>
+          <w:rFonts w:ascii="Times New Roman" w:eastAsia="Times New Roman" w:hAnsi="Times New Roman" w:cs="Times New Roman"/>
+          <w:b/>
+          <w:sz w:val="24"/>
+          <w:szCs w:val="24"/>
+        </w:rPr>
+        <w:t>ledPin</w:t>
+      </w:r>
+      <w:proofErr w:type="spellEnd"/>
+      <w:r>
+        <w:rPr>
+          <w:rFonts w:ascii="Times New Roman" w:eastAsia="Times New Roman" w:hAnsi="Times New Roman" w:cs="Times New Roman"/>
+          <w:b/>
+          <w:sz w:val="24"/>
+          <w:szCs w:val="24"/>
+        </w:rPr>
+        <w:t>, LOW);</w:t>
       </w:r>
     </w:p>
     <w:p>
@@ -7515,7 +8353,25 @@
           <w:sz w:val="24"/>
           <w:szCs w:val="24"/>
         </w:rPr>
-        <w:t xml:space="preserve">  Que desliga o pino 10, logo apaga o LED. Então, há outra instrução de espera e por fim a função termina.</w:t>
+        <w:t xml:space="preserve">  Que desliga o pino 10, logo apaga o LED. Então, há outra instrução de espera e </w:t>
+      </w:r>
+      <w:proofErr w:type="spellStart"/>
+      <w:r>
+        <w:rPr>
+          <w:rFonts w:ascii="Times New Roman" w:eastAsia="Times New Roman" w:hAnsi="Times New Roman" w:cs="Times New Roman"/>
+          <w:sz w:val="24"/>
+          <w:szCs w:val="24"/>
+        </w:rPr>
+        <w:t>por</w:t>
+      </w:r>
+      <w:proofErr w:type="spellEnd"/>
+      <w:r>
+        <w:rPr>
+          <w:rFonts w:ascii="Times New Roman" w:eastAsia="Times New Roman" w:hAnsi="Times New Roman" w:cs="Times New Roman"/>
+          <w:sz w:val="24"/>
+          <w:szCs w:val="24"/>
+        </w:rPr>
+        <w:t xml:space="preserve"> fim a função termina.</w:t>
       </w:r>
     </w:p>
     <w:p>
@@ -7534,20 +8390,19 @@
         <w:t xml:space="preserve"> </w:t>
       </w:r>
     </w:p>
-    <w:p/>
+    <w:p>
+      <w:pPr>
+        <w:rPr>
+          <w:rFonts w:ascii="Times New Roman" w:hAnsi="Times New Roman" w:cs="Times New Roman"/>
+        </w:rPr>
+      </w:pPr>
+    </w:p>
     <w:p>
       <w:pPr>
         <w:ind w:firstLine="0"/>
-      </w:pPr>
-    </w:p>
-    <w:p>
-      <w:pPr>
-        <w:ind w:firstLine="0"/>
-      </w:pPr>
-    </w:p>
-    <w:p>
-      <w:pPr>
-        <w:ind w:firstLine="0"/>
+        <w:rPr>
+          <w:rFonts w:ascii="Times New Roman" w:hAnsi="Times New Roman" w:cs="Times New Roman"/>
+        </w:rPr>
       </w:pPr>
     </w:p>
     <w:p>
@@ -7573,7 +8428,17 @@
           <w:sz w:val="28"/>
           <w:szCs w:val="28"/>
         </w:rPr>
-        <w:t>EXERCÍCIO COM DISCUSSÃO EM DUPLAS</w:t>
+        <w:t>EXERCÍ</w:t>
+      </w:r>
+      <w:bookmarkStart w:id="15" w:name="_GoBack"/>
+      <w:bookmarkEnd w:id="15"/>
+      <w:r>
+        <w:rPr>
+          <w:rFonts w:ascii="Times New Roman" w:eastAsia="Times New Roman" w:hAnsi="Times New Roman" w:cs="Times New Roman"/>
+          <w:sz w:val="28"/>
+          <w:szCs w:val="28"/>
+        </w:rPr>
+        <w:t>CIO COM DISCUSSÃO EM DUPLAS</w:t>
       </w:r>
     </w:p>
     <w:p>
@@ -7693,7 +8558,7 @@
               </wp:inline>
             </w:drawing>
           </mc:Choice>
-          <mc:Fallback xmlns:w16se="http://schemas.microsoft.com/office/word/2015/wordml/symex" xmlns:cx1="http://schemas.microsoft.com/office/drawing/2015/9/8/chartex" xmlns:cx="http://schemas.microsoft.com/office/drawing/2014/chartex">
+          <mc:Fallback xmlns:cx="http://schemas.microsoft.com/office/drawing/2014/chartex" xmlns:cx1="http://schemas.microsoft.com/office/drawing/2015/9/8/chartex" xmlns:w16se="http://schemas.microsoft.com/office/word/2015/wordml/symex">
             <w:pict>
               <v:group w14:anchorId="252E4524" id="Grupo 31" o:spid="_x0000_s1050" style="width:457pt;height:1pt;mso-position-horizontal-relative:char;mso-position-vertical-relative:line" coordorigin="24411,37707" coordsize="58096,158" o:gfxdata="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">
                 <v:group id="Grupo 32" o:spid="_x0000_s1051" style="position:absolute;left:24411;top:37707;width:58097;height:159" coordsize="9149,25" o:gfxdata="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">
@@ -7722,6 +8587,17 @@
     </w:p>
     <w:p>
       <w:pPr>
+        <w:spacing w:before="0" w:line="30" w:lineRule="auto"/>
+        <w:ind w:left="86" w:firstLine="0"/>
+        <w:rPr>
+          <w:rFonts w:ascii="Times New Roman" w:eastAsia="Times New Roman" w:hAnsi="Times New Roman" w:cs="Times New Roman"/>
+          <w:sz w:val="2"/>
+          <w:szCs w:val="2"/>
+        </w:rPr>
+      </w:pPr>
+    </w:p>
+    <w:p>
+      <w:pPr>
         <w:ind w:firstLine="0"/>
         <w:rPr>
           <w:rFonts w:ascii="Times New Roman" w:eastAsia="Times New Roman" w:hAnsi="Times New Roman" w:cs="Times New Roman"/>
@@ -7735,7 +8611,6 @@
           <w:sz w:val="24"/>
           <w:szCs w:val="24"/>
         </w:rPr>
-        <w:lastRenderedPageBreak/>
         <w:t xml:space="preserve"> </w:t>
       </w:r>
       <w:r>
@@ -7802,9 +8677,27 @@
         </w:rPr>
       </w:pPr>
     </w:p>
-    <w:p/>
-    <w:p/>
-    <w:p/>
+    <w:p>
+      <w:pPr>
+        <w:rPr>
+          <w:rFonts w:ascii="Times New Roman" w:hAnsi="Times New Roman" w:cs="Times New Roman"/>
+        </w:rPr>
+      </w:pPr>
+    </w:p>
+    <w:p>
+      <w:pPr>
+        <w:rPr>
+          <w:rFonts w:ascii="Times New Roman" w:hAnsi="Times New Roman" w:cs="Times New Roman"/>
+        </w:rPr>
+      </w:pPr>
+    </w:p>
+    <w:p>
+      <w:pPr>
+        <w:rPr>
+          <w:rFonts w:ascii="Times New Roman" w:hAnsi="Times New Roman" w:cs="Times New Roman"/>
+        </w:rPr>
+      </w:pPr>
+    </w:p>
     <w:p>
       <w:pPr>
         <w:pStyle w:val="Ttulo1"/>
@@ -7815,41 +8708,6 @@
           <w:szCs w:val="28"/>
         </w:rPr>
       </w:pPr>
-      <w:r>
-        <w:rPr>
-          <w:rFonts w:ascii="Times New Roman" w:eastAsia="Times New Roman" w:hAnsi="Times New Roman" w:cs="Times New Roman"/>
-          <w:sz w:val="28"/>
-          <w:szCs w:val="28"/>
-        </w:rPr>
-        <w:t xml:space="preserve"> </w:t>
-      </w:r>
-      <w:r>
-        <w:rPr>
-          <w:rFonts w:ascii="Times New Roman" w:eastAsia="Times New Roman" w:hAnsi="Times New Roman" w:cs="Times New Roman"/>
-          <w:sz w:val="28"/>
-          <w:szCs w:val="28"/>
-        </w:rPr>
-        <w:t>EXERCÍCIOS EXTRA-CLASSE</w:t>
-      </w:r>
-    </w:p>
-    <w:p>
-      <w:pPr>
-        <w:spacing w:before="0" w:line="30" w:lineRule="auto"/>
-        <w:ind w:left="86" w:firstLine="0"/>
-        <w:rPr>
-          <w:rFonts w:ascii="Times New Roman" w:eastAsia="Times New Roman" w:hAnsi="Times New Roman" w:cs="Times New Roman"/>
-          <w:sz w:val="2"/>
-          <w:szCs w:val="2"/>
-        </w:rPr>
-      </w:pPr>
-      <w:r>
-        <w:rPr>
-          <w:rFonts w:ascii="Times New Roman" w:eastAsia="Times New Roman" w:hAnsi="Times New Roman" w:cs="Times New Roman"/>
-          <w:sz w:val="2"/>
-          <w:szCs w:val="2"/>
-        </w:rPr>
-        <w:t xml:space="preserve"> </w:t>
-      </w:r>
       <w:r>
         <w:rPr>
           <w:rFonts w:ascii="Times New Roman" w:eastAsia="Times New Roman" w:hAnsi="Times New Roman" w:cs="Times New Roman"/>
@@ -7860,9 +8718,17 @@
         <mc:AlternateContent>
           <mc:Choice Requires="wpg">
             <w:drawing>
-              <wp:inline distT="0" distB="0" distL="0" distR="0" wp14:anchorId="3C61FA17" wp14:editId="15C42371">
+              <wp:anchor distT="0" distB="0" distL="114300" distR="114300" simplePos="0" relativeHeight="251683840" behindDoc="0" locked="0" layoutInCell="1" allowOverlap="1" wp14:anchorId="099DC455" wp14:editId="3610FD97">
+                <wp:simplePos x="0" y="0"/>
+                <wp:positionH relativeFrom="page">
+                  <wp:align>center</wp:align>
+                </wp:positionH>
+                <wp:positionV relativeFrom="paragraph">
+                  <wp:posOffset>267970</wp:posOffset>
+                </wp:positionV>
                 <wp:extent cx="5803900" cy="12700"/>
-                <wp:effectExtent l="0" t="0" r="0" b="0"/>
+                <wp:effectExtent l="0" t="95250" r="0" b="82550"/>
+                <wp:wrapNone/>
                 <wp:docPr id="39" name="Grupo 39"/>
                 <wp:cNvGraphicFramePr/>
                 <a:graphic xmlns:a="http://schemas.openxmlformats.org/drawingml/2006/main">
@@ -7946,12 +8812,12 @@
                     </wpg:wgp>
                   </a:graphicData>
                 </a:graphic>
-              </wp:inline>
+              </wp:anchor>
             </w:drawing>
           </mc:Choice>
-          <mc:Fallback xmlns:w16se="http://schemas.microsoft.com/office/word/2015/wordml/symex" xmlns:cx1="http://schemas.microsoft.com/office/drawing/2015/9/8/chartex" xmlns:cx="http://schemas.microsoft.com/office/drawing/2014/chartex">
+          <mc:Fallback>
             <w:pict>
-              <v:group w14:anchorId="3C61FA17" id="Grupo 39" o:spid="_x0000_s1054" style="width:457pt;height:1pt;mso-position-horizontal-relative:char;mso-position-vertical-relative:line" coordorigin="24411,37707" coordsize="58096,158" o:gfxdata="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">
+              <v:group w14:anchorId="099DC455" id="Grupo 39" o:spid="_x0000_s1054" style="position:absolute;left:0;text-align:left;margin-left:0;margin-top:21.1pt;width:457pt;height:1pt;z-index:251683840;mso-position-horizontal:center;mso-position-horizontal-relative:page;mso-position-vertical-relative:text" coordorigin="24411,37707" coordsize="58096,158" o:gfxdata="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">
                 <v:group id="Grupo 40" o:spid="_x0000_s1055" style="position:absolute;left:24411;top:37707;width:58097;height:159" coordsize="9149,25" o:gfxdata="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">
                   <v:rect id="Retângulo 41" o:spid="_x0000_s1056" style="position:absolute;width:9125;height:25;visibility:visible;mso-wrap-style:square;v-text-anchor:middle" o:gfxdata="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" filled="f" stroked="f">
                     <v:textbox inset="2.53958mm,2.53958mm,2.53958mm,2.53958mm">
@@ -7967,35 +8833,73 @@
                       </w:txbxContent>
                     </v:textbox>
                   </v:rect>
+                  <v:shapetype id="_x0000_t32" coordsize="21600,21600" o:spt="32" o:oned="t" path="m,l21600,21600e" filled="f">
+                    <v:path arrowok="t" fillok="f" o:connecttype="none"/>
+                    <o:lock v:ext="edit" shapetype="t"/>
+                  </v:shapetype>
                   <v:shape id="Conector de seta reta 42" o:spid="_x0000_s1057" type="#_x0000_t32" style="position:absolute;top:14;width:9149;height:0;visibility:visible;mso-wrap-style:square" o:connectortype="straight" o:gfxdata="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" strokeweight=".50764mm"/>
                 </v:group>
-                <w10:anchorlock/>
+                <w10:wrap anchorx="page"/>
               </v:group>
             </w:pict>
           </mc:Fallback>
         </mc:AlternateContent>
       </w:r>
-    </w:p>
-    <w:p>
-      <w:pPr>
-        <w:spacing w:before="10"/>
-        <w:rPr>
-          <w:rFonts w:ascii="Times New Roman" w:eastAsia="Times New Roman" w:hAnsi="Times New Roman" w:cs="Times New Roman"/>
-          <w:b/>
-          <w:sz w:val="16"/>
-          <w:szCs w:val="16"/>
-        </w:rPr>
-      </w:pPr>
-    </w:p>
-    <w:p>
-      <w:pPr>
-        <w:spacing w:before="10"/>
-        <w:ind w:firstLine="0"/>
-        <w:rPr>
-          <w:rFonts w:ascii="Times New Roman" w:eastAsia="Times New Roman" w:hAnsi="Times New Roman" w:cs="Times New Roman"/>
-          <w:b/>
-          <w:sz w:val="16"/>
-          <w:szCs w:val="16"/>
+      <w:r>
+        <w:rPr>
+          <w:rFonts w:ascii="Times New Roman" w:eastAsia="Times New Roman" w:hAnsi="Times New Roman" w:cs="Times New Roman"/>
+          <w:sz w:val="28"/>
+          <w:szCs w:val="28"/>
+        </w:rPr>
+        <w:t xml:space="preserve"> </w:t>
+      </w:r>
+      <w:r>
+        <w:rPr>
+          <w:rFonts w:ascii="Times New Roman" w:eastAsia="Times New Roman" w:hAnsi="Times New Roman" w:cs="Times New Roman"/>
+          <w:sz w:val="28"/>
+          <w:szCs w:val="28"/>
+        </w:rPr>
+        <w:t>EXERCÍCIOS EXTRA-CLASSE</w:t>
+      </w:r>
+    </w:p>
+    <w:p>
+      <w:pPr>
+        <w:spacing w:before="0" w:line="30" w:lineRule="auto"/>
+        <w:ind w:left="86" w:firstLine="0"/>
+        <w:rPr>
+          <w:rFonts w:ascii="Times New Roman" w:eastAsia="Times New Roman" w:hAnsi="Times New Roman" w:cs="Times New Roman"/>
+          <w:sz w:val="2"/>
+          <w:szCs w:val="2"/>
+        </w:rPr>
+      </w:pPr>
+      <w:r>
+        <w:rPr>
+          <w:rFonts w:ascii="Times New Roman" w:eastAsia="Times New Roman" w:hAnsi="Times New Roman" w:cs="Times New Roman"/>
+          <w:sz w:val="2"/>
+          <w:szCs w:val="2"/>
+        </w:rPr>
+        <w:t xml:space="preserve"> </w:t>
+      </w:r>
+    </w:p>
+    <w:p>
+      <w:pPr>
+        <w:spacing w:before="0" w:line="30" w:lineRule="auto"/>
+        <w:ind w:left="86" w:firstLine="0"/>
+        <w:rPr>
+          <w:rFonts w:ascii="Times New Roman" w:eastAsia="Times New Roman" w:hAnsi="Times New Roman" w:cs="Times New Roman"/>
+          <w:sz w:val="2"/>
+          <w:szCs w:val="2"/>
+        </w:rPr>
+      </w:pPr>
+    </w:p>
+    <w:p>
+      <w:pPr>
+        <w:spacing w:before="0" w:line="30" w:lineRule="auto"/>
+        <w:ind w:left="86" w:firstLine="0"/>
+        <w:rPr>
+          <w:rFonts w:ascii="Times New Roman" w:eastAsia="Times New Roman" w:hAnsi="Times New Roman" w:cs="Times New Roman"/>
+          <w:sz w:val="2"/>
+          <w:szCs w:val="2"/>
         </w:rPr>
       </w:pPr>
     </w:p>
@@ -8010,6 +8914,9 @@
         </w:tabs>
         <w:spacing w:before="101" w:line="360" w:lineRule="auto"/>
         <w:ind w:right="227"/>
+        <w:rPr>
+          <w:rFonts w:ascii="Times New Roman" w:hAnsi="Times New Roman" w:cs="Times New Roman"/>
+        </w:rPr>
       </w:pPr>
       <w:r>
         <w:rPr>
@@ -8026,7 +8933,27 @@
           <w:sz w:val="24"/>
           <w:szCs w:val="24"/>
         </w:rPr>
-        <w:t>Seção 1 (IDE do Arduino)</w:t>
+        <w:t xml:space="preserve">Seção 1 (IDE do </w:t>
+      </w:r>
+      <w:proofErr w:type="spellStart"/>
+      <w:r>
+        <w:rPr>
+          <w:rFonts w:ascii="Times New Roman" w:eastAsia="Times New Roman" w:hAnsi="Times New Roman" w:cs="Times New Roman"/>
+          <w:b/>
+          <w:sz w:val="24"/>
+          <w:szCs w:val="24"/>
+        </w:rPr>
+        <w:t>Arduino</w:t>
+      </w:r>
+      <w:proofErr w:type="spellEnd"/>
+      <w:r>
+        <w:rPr>
+          <w:rFonts w:ascii="Times New Roman" w:eastAsia="Times New Roman" w:hAnsi="Times New Roman" w:cs="Times New Roman"/>
+          <w:b/>
+          <w:sz w:val="24"/>
+          <w:szCs w:val="24"/>
+        </w:rPr>
+        <w:t>)</w:t>
       </w:r>
       <w:r>
         <w:rPr>
@@ -8051,7 +8978,25 @@
           <w:sz w:val="24"/>
           <w:szCs w:val="24"/>
         </w:rPr>
-        <w:t xml:space="preserve"> do nosso livro-texto Arduino básico.</w:t>
+        <w:t xml:space="preserve"> do nosso livro-texto </w:t>
+      </w:r>
+      <w:proofErr w:type="spellStart"/>
+      <w:r>
+        <w:rPr>
+          <w:rFonts w:ascii="Times New Roman" w:eastAsia="Times New Roman" w:hAnsi="Times New Roman" w:cs="Times New Roman"/>
+          <w:sz w:val="24"/>
+          <w:szCs w:val="24"/>
+        </w:rPr>
+        <w:t>Arduino</w:t>
+      </w:r>
+      <w:proofErr w:type="spellEnd"/>
+      <w:r>
+        <w:rPr>
+          <w:rFonts w:ascii="Times New Roman" w:eastAsia="Times New Roman" w:hAnsi="Times New Roman" w:cs="Times New Roman"/>
+          <w:sz w:val="24"/>
+          <w:szCs w:val="24"/>
+        </w:rPr>
+        <w:t xml:space="preserve"> básico.</w:t>
       </w:r>
       <w:r>
         <w:rPr>
@@ -8145,6 +9090,9 @@
         </w:tabs>
         <w:spacing w:before="101" w:line="360" w:lineRule="auto"/>
         <w:ind w:right="227"/>
+        <w:rPr>
+          <w:rFonts w:ascii="Times New Roman" w:hAnsi="Times New Roman" w:cs="Times New Roman"/>
+        </w:rPr>
       </w:pPr>
       <w:r>
         <w:rPr>
@@ -8207,20 +9155,18 @@
         </w:rPr>
         <w:t xml:space="preserve"> </w:t>
       </w:r>
-      <w:hyperlink r:id="rId24">
-        <w:r>
-          <w:rPr>
-            <w:rFonts w:ascii="Times New Roman" w:eastAsia="Times New Roman" w:hAnsi="Times New Roman" w:cs="Times New Roman"/>
-            <w:b/>
-            <w:i/>
-            <w:color w:val="1155CC"/>
-            <w:sz w:val="24"/>
-            <w:szCs w:val="24"/>
-            <w:u w:val="single"/>
-          </w:rPr>
-          <w:t>https://www.tinkercad.com/circuits</w:t>
-        </w:r>
-      </w:hyperlink>
+      <w:r>
+        <w:rPr>
+          <w:rFonts w:ascii="Times New Roman" w:eastAsia="Times New Roman" w:hAnsi="Times New Roman" w:cs="Times New Roman"/>
+          <w:b/>
+          <w:i/>
+          <w:color w:val="1155CC"/>
+          <w:sz w:val="24"/>
+          <w:szCs w:val="24"/>
+          <w:u w:val="single"/>
+        </w:rPr>
+        <w:t>https://www.tinkercad.com/circuits</w:t>
+      </w:r>
       <w:r>
         <w:rPr>
           <w:rFonts w:ascii="Times New Roman" w:eastAsia="Times New Roman" w:hAnsi="Times New Roman" w:cs="Times New Roman"/>
@@ -8249,6 +9195,9 @@
           <w:tab w:val="left" w:pos="490"/>
         </w:tabs>
         <w:ind w:right="257"/>
+        <w:rPr>
+          <w:rFonts w:ascii="Times New Roman" w:hAnsi="Times New Roman" w:cs="Times New Roman"/>
+        </w:rPr>
       </w:pPr>
       <w:r>
         <w:rPr>
@@ -8273,7 +9222,25 @@
           <w:sz w:val="24"/>
           <w:szCs w:val="24"/>
         </w:rPr>
-        <w:t>de um semáforo de trânsito, usando três LEDs (</w:t>
+        <w:t xml:space="preserve">de um semáforo de trânsito, usando três </w:t>
+      </w:r>
+      <w:proofErr w:type="spellStart"/>
+      <w:r>
+        <w:rPr>
+          <w:rFonts w:ascii="Times New Roman" w:eastAsia="Times New Roman" w:hAnsi="Times New Roman" w:cs="Times New Roman"/>
+          <w:sz w:val="24"/>
+          <w:szCs w:val="24"/>
+        </w:rPr>
+        <w:t>LEDs</w:t>
+      </w:r>
+      <w:proofErr w:type="spellEnd"/>
+      <w:r>
+        <w:rPr>
+          <w:rFonts w:ascii="Times New Roman" w:eastAsia="Times New Roman" w:hAnsi="Times New Roman" w:cs="Times New Roman"/>
+          <w:sz w:val="24"/>
+          <w:szCs w:val="24"/>
+        </w:rPr>
+        <w:t xml:space="preserve"> (</w:t>
       </w:r>
       <w:r>
         <w:rPr>
@@ -8315,6 +9282,7 @@
         </w:tabs>
         <w:ind w:right="257" w:firstLine="0"/>
         <w:rPr>
+          <w:rFonts w:ascii="Times New Roman" w:hAnsi="Times New Roman" w:cs="Times New Roman"/>
           <w:color w:val="FF0000"/>
         </w:rPr>
       </w:pPr>
@@ -8326,6 +9294,7 @@
         </w:tabs>
         <w:ind w:right="257" w:firstLine="0"/>
         <w:rPr>
+          <w:rFonts w:ascii="Times New Roman" w:hAnsi="Times New Roman" w:cs="Times New Roman"/>
           <w:color w:val="FF0000"/>
         </w:rPr>
       </w:pPr>
@@ -8337,32 +9306,13 @@
         </w:tabs>
         <w:ind w:right="257" w:firstLine="0"/>
         <w:rPr>
+          <w:rFonts w:ascii="Times New Roman" w:hAnsi="Times New Roman" w:cs="Times New Roman"/>
           <w:color w:val="FF0000"/>
         </w:rPr>
       </w:pPr>
-      <w:r>
-        <w:rPr>
-          <w:color w:val="FF0000"/>
-        </w:rPr>
-        <w:t xml:space="preserve">- </w:t>
-      </w:r>
-      <w:proofErr w:type="gramStart"/>
-      <w:r>
-        <w:rPr>
-          <w:color w:val="FF0000"/>
-        </w:rPr>
-        <w:t>tamanho</w:t>
-      </w:r>
-      <w:proofErr w:type="gramEnd"/>
-      <w:r>
-        <w:rPr>
-          <w:color w:val="FF0000"/>
-        </w:rPr>
-        <w:t xml:space="preserve"> de fonte e estilo de fonte deve ser igual ao longo do texto</w:t>
-      </w:r>
     </w:p>
     <w:sectPr>
-      <w:footerReference w:type="default" r:id="rId25"/>
+      <w:footerReference w:type="default" r:id="rId24"/>
       <w:type w:val="continuous"/>
       <w:pgSz w:w="11900" w:h="16840"/>
       <w:pgMar w:top="780" w:right="1100" w:bottom="940" w:left="1320" w:header="360" w:footer="751" w:gutter="0"/>
@@ -8535,7 +9485,7 @@
       </w:r>
     </w:p>
   </w:comment>
-  <w:comment w:id="12" w:author="Daniela Cunha" w:date="2018-02-14T17:35:00Z" w:initials="DC">
+  <w:comment w:id="11" w:author="Daniela Cunha" w:date="2018-02-14T17:35:00Z" w:initials="DC">
     <w:p>
       <w:pPr>
         <w:pStyle w:val="Textodecomentrio"/>
@@ -8551,7 +9501,7 @@
       </w:r>
     </w:p>
   </w:comment>
-  <w:comment w:id="13" w:author="Daniela Vieira Cunha" w:date="2018-02-09T11:26:00Z" w:initials="DVC">
+  <w:comment w:id="12" w:author="Daniela Vieira Cunha" w:date="2018-02-09T11:26:00Z" w:initials="DVC">
     <w:p>
       <w:pPr>
         <w:pStyle w:val="Textodecomentrio"/>
@@ -8567,7 +9517,7 @@
       </w:r>
     </w:p>
   </w:comment>
-  <w:comment w:id="14" w:author="Daniela Cunha" w:date="2018-02-14T21:35:00Z" w:initials="DC">
+  <w:comment w:id="13" w:author="Daniela Cunha" w:date="2018-02-14T21:35:00Z" w:initials="DC">
     <w:p>
       <w:pPr>
         <w:pStyle w:val="Textodecomentrio"/>
@@ -8583,7 +9533,7 @@
       </w:r>
     </w:p>
   </w:comment>
-  <w:comment w:id="15" w:author="Daniela Cunha" w:date="2018-02-14T21:39:00Z" w:initials="DC">
+  <w:comment w:id="14" w:author="Daniela Cunha" w:date="2018-02-14T21:39:00Z" w:initials="DC">
     <w:p>
       <w:pPr>
         <w:pStyle w:val="Textodecomentrio"/>
@@ -8740,7 +9690,7 @@
 
 <file path=word/numbering.xml><?xml version="1.0" encoding="utf-8"?>
 <w:numbering xmlns:wpc="http://schemas.microsoft.com/office/word/2010/wordprocessingCanvas" xmlns:mc="http://schemas.openxmlformats.org/markup-compatibility/2006" xmlns:o="urn:schemas-microsoft-com:office:office" xmlns:r="http://schemas.openxmlformats.org/officeDocument/2006/relationships" xmlns:m="http://schemas.openxmlformats.org/officeDocument/2006/math" xmlns:v="urn:schemas-microsoft-com:vml" xmlns:wp14="http://schemas.microsoft.com/office/word/2010/wordprocessingDrawing" xmlns:wp="http://schemas.openxmlformats.org/drawingml/2006/wordprocessingDrawing" xmlns:w10="urn:schemas-microsoft-com:office:word" xmlns:w="http://schemas.openxmlformats.org/wordprocessingml/2006/main" xmlns:w14="http://schemas.microsoft.com/office/word/2010/wordml" xmlns:w15="http://schemas.microsoft.com/office/word/2012/wordml" xmlns:wpg="http://schemas.microsoft.com/office/word/2010/wordprocessingGroup" xmlns:wpi="http://schemas.microsoft.com/office/word/2010/wordprocessingInk" xmlns:wne="http://schemas.microsoft.com/office/word/2006/wordml" xmlns:wps="http://schemas.microsoft.com/office/word/2010/wordprocessingShape" mc:Ignorable="w14 w15 wp14">
-  <w:abstractNum w:abstractNumId="0" w15:restartNumberingAfterBreak="0">
+  <w:abstractNum w:abstractNumId="0">
     <w:nsid w:val="00BC5FB7"/>
     <w:multiLevelType w:val="hybridMultilevel"/>
     <w:tmpl w:val="94F4DF98"/>
@@ -8853,7 +9803,7 @@
       </w:rPr>
     </w:lvl>
   </w:abstractNum>
-  <w:abstractNum w:abstractNumId="1" w15:restartNumberingAfterBreak="0">
+  <w:abstractNum w:abstractNumId="1">
     <w:nsid w:val="0E9476D1"/>
     <w:multiLevelType w:val="hybridMultilevel"/>
     <w:tmpl w:val="02803A78"/>
@@ -8966,7 +9916,7 @@
       </w:rPr>
     </w:lvl>
   </w:abstractNum>
-  <w:abstractNum w:abstractNumId="2" w15:restartNumberingAfterBreak="0">
+  <w:abstractNum w:abstractNumId="2">
     <w:nsid w:val="15173B1E"/>
     <w:multiLevelType w:val="multilevel"/>
     <w:tmpl w:val="7E506558"/>
@@ -9055,7 +10005,7 @@
       </w:pPr>
     </w:lvl>
   </w:abstractNum>
-  <w:abstractNum w:abstractNumId="3" w15:restartNumberingAfterBreak="0">
+  <w:abstractNum w:abstractNumId="3">
     <w:nsid w:val="17AF5891"/>
     <w:multiLevelType w:val="multilevel"/>
     <w:tmpl w:val="08A021D2"/>
@@ -9146,7 +10096,7 @@
       </w:pPr>
     </w:lvl>
   </w:abstractNum>
-  <w:abstractNum w:abstractNumId="4" w15:restartNumberingAfterBreak="0">
+  <w:abstractNum w:abstractNumId="4">
     <w:nsid w:val="3D1A4C0A"/>
     <w:multiLevelType w:val="multilevel"/>
     <w:tmpl w:val="D9147106"/>
@@ -9259,7 +10209,7 @@
       </w:rPr>
     </w:lvl>
   </w:abstractNum>
-  <w:abstractNum w:abstractNumId="5" w15:restartNumberingAfterBreak="0">
+  <w:abstractNum w:abstractNumId="5">
     <w:nsid w:val="44D263CA"/>
     <w:multiLevelType w:val="multilevel"/>
     <w:tmpl w:val="F46A1C76"/>
@@ -9372,7 +10322,7 @@
       </w:rPr>
     </w:lvl>
   </w:abstractNum>
-  <w:abstractNum w:abstractNumId="6" w15:restartNumberingAfterBreak="0">
+  <w:abstractNum w:abstractNumId="6">
     <w:nsid w:val="5CA610CB"/>
     <w:multiLevelType w:val="multilevel"/>
     <w:tmpl w:val="BD3E7872"/>
@@ -9463,7 +10413,7 @@
       </w:pPr>
     </w:lvl>
   </w:abstractNum>
-  <w:abstractNum w:abstractNumId="7" w15:restartNumberingAfterBreak="0">
+  <w:abstractNum w:abstractNumId="7">
     <w:nsid w:val="62261F98"/>
     <w:multiLevelType w:val="hybridMultilevel"/>
     <w:tmpl w:val="90908A14"/>
@@ -10305,7 +11255,7 @@
   <a:themeElements>
     <a:clrScheme name="Office">
       <a:dk1>
-        <a:sysClr val="windowText" lastClr="000000"/>
+        <a:sysClr val="windowText" lastClr="191919"/>
       </a:dk1>
       <a:lt1>
         <a:sysClr val="window" lastClr="FFFFFF"/>
@@ -10625,7 +11575,7 @@
 </file>
 
 <file path=customXml/itemProps1.xml><?xml version="1.0" encoding="utf-8"?>
-<ds:datastoreItem xmlns:ds="http://schemas.openxmlformats.org/officeDocument/2006/customXml" ds:itemID="{81C6BC57-F06E-458B-8D35-E0A3E7775785}">
+<ds:datastoreItem xmlns:ds="http://schemas.openxmlformats.org/officeDocument/2006/customXml" ds:itemID="{0AF0C10E-889F-43F3-AFED-29E0C285480A}">
   <ds:schemaRefs>
     <ds:schemaRef ds:uri="http://schemas.openxmlformats.org/officeDocument/2006/bibliography"/>
   </ds:schemaRefs>

</xml_diff>

<commit_message>
terceiro commit resolvido formatação do led
</commit_message>
<xml_diff>
--- a/galileo 2fase.docx
+++ b/galileo 2fase.docx
@@ -2438,6 +2438,7 @@
           <w:sz w:val="28"/>
           <w:szCs w:val="28"/>
         </w:rPr>
+        <w:lastRenderedPageBreak/>
         <w:t xml:space="preserve"> </w:t>
       </w:r>
       <w:r>
@@ -3941,6 +3942,7 @@
           <w:sz w:val="24"/>
           <w:szCs w:val="24"/>
         </w:rPr>
+        <w:lastRenderedPageBreak/>
         <w:t>Cálculo do endereço do operando</w:t>
       </w:r>
       <w:r>
@@ -5039,30 +5041,33 @@
           <w:rFonts w:ascii="Times New Roman" w:eastAsia="Times New Roman" w:hAnsi="Times New Roman" w:cs="Times New Roman"/>
           <w:sz w:val="16"/>
           <w:szCs w:val="16"/>
+          <w:u w:val="single"/>
           <w:lang w:val="en-US"/>
         </w:rPr>
       </w:pPr>
-      <w:proofErr w:type="spellStart"/>
-      <w:r>
+    </w:p>
+    <w:p>
+      <w:pPr>
+        <w:ind w:right="257" w:firstLine="0"/>
         <w:rPr>
           <w:rFonts w:ascii="Times New Roman" w:eastAsia="Times New Roman" w:hAnsi="Times New Roman" w:cs="Times New Roman"/>
           <w:sz w:val="16"/>
           <w:szCs w:val="16"/>
           <w:lang w:val="en-US"/>
         </w:rPr>
-        <w:t>Figura</w:t>
-      </w:r>
-      <w:proofErr w:type="spellEnd"/>
-      <w:r>
+      </w:pPr>
+    </w:p>
+    <w:p>
+      <w:pPr>
+        <w:ind w:right="257" w:firstLine="0"/>
         <w:rPr>
           <w:rFonts w:ascii="Times New Roman" w:eastAsia="Times New Roman" w:hAnsi="Times New Roman" w:cs="Times New Roman"/>
           <w:sz w:val="16"/>
           <w:szCs w:val="16"/>
           <w:lang w:val="en-US"/>
         </w:rPr>
-        <w:t xml:space="preserve"> 5 – </w:t>
-      </w:r>
-      <w:commentRangeStart w:id="13"/>
+      </w:pPr>
+      <w:proofErr w:type="spellStart"/>
       <w:r>
         <w:rPr>
           <w:rFonts w:ascii="Times New Roman" w:eastAsia="Times New Roman" w:hAnsi="Times New Roman" w:cs="Times New Roman"/>
@@ -5070,15 +5075,47 @@
           <w:szCs w:val="16"/>
           <w:lang w:val="en-US"/>
         </w:rPr>
+        <w:lastRenderedPageBreak/>
+        <w:t>Fig</w:t>
+      </w:r>
+      <w:bookmarkStart w:id="13" w:name="_GoBack"/>
+      <w:bookmarkEnd w:id="13"/>
+      <w:r>
+        <w:rPr>
+          <w:rFonts w:ascii="Times New Roman" w:eastAsia="Times New Roman" w:hAnsi="Times New Roman" w:cs="Times New Roman"/>
+          <w:sz w:val="16"/>
+          <w:szCs w:val="16"/>
+          <w:lang w:val="en-US"/>
+        </w:rPr>
+        <w:t>ura</w:t>
+      </w:r>
+      <w:proofErr w:type="spellEnd"/>
+      <w:r>
+        <w:rPr>
+          <w:rFonts w:ascii="Times New Roman" w:eastAsia="Times New Roman" w:hAnsi="Times New Roman" w:cs="Times New Roman"/>
+          <w:sz w:val="16"/>
+          <w:szCs w:val="16"/>
+          <w:lang w:val="en-US"/>
+        </w:rPr>
+        <w:t xml:space="preserve"> 5 – </w:t>
+      </w:r>
+      <w:commentRangeStart w:id="14"/>
+      <w:r>
+        <w:rPr>
+          <w:rFonts w:ascii="Times New Roman" w:eastAsia="Times New Roman" w:hAnsi="Times New Roman" w:cs="Times New Roman"/>
+          <w:sz w:val="16"/>
+          <w:szCs w:val="16"/>
+          <w:lang w:val="en-US"/>
+        </w:rPr>
         <w:t>LED</w:t>
       </w:r>
-      <w:commentRangeEnd w:id="13"/>
+      <w:commentRangeEnd w:id="14"/>
       <w:r>
         <w:rPr>
           <w:rStyle w:val="Refdecomentrio"/>
           <w:rFonts w:ascii="Times New Roman" w:hAnsi="Times New Roman" w:cs="Times New Roman"/>
         </w:rPr>
-        <w:commentReference w:id="13"/>
+        <w:commentReference w:id="14"/>
       </w:r>
     </w:p>
     <w:p>
@@ -5545,7 +5582,7 @@
           </wp:anchor>
         </w:drawing>
       </w:r>
-      <w:commentRangeStart w:id="14"/>
+      <w:commentRangeStart w:id="15"/>
       <w:r>
         <w:rPr>
           <w:rFonts w:ascii="Times New Roman" w:eastAsia="Times New Roman" w:hAnsi="Times New Roman" w:cs="Times New Roman"/>
@@ -5554,14 +5591,14 @@
         </w:rPr>
         <w:t>Resistor:</w:t>
       </w:r>
-      <w:commentRangeEnd w:id="14"/>
+      <w:commentRangeEnd w:id="15"/>
       <w:r>
         <w:rPr>
           <w:rStyle w:val="Refdecomentrio"/>
           <w:rFonts w:ascii="Times New Roman" w:hAnsi="Times New Roman" w:cs="Times New Roman"/>
           <w:b w:val="0"/>
         </w:rPr>
-        <w:commentReference w:id="14"/>
+        <w:commentReference w:id="15"/>
       </w:r>
     </w:p>
     <w:p>
@@ -5727,6 +5764,7 @@
           <w:sz w:val="16"/>
           <w:szCs w:val="16"/>
         </w:rPr>
+        <w:lastRenderedPageBreak/>
         <w:t>Fonte</w:t>
       </w:r>
       <w:r>
@@ -6015,28 +6053,18 @@
         <w:ind w:firstLine="0"/>
         <w:rPr>
           <w:rFonts w:ascii="Times New Roman" w:eastAsia="Times New Roman" w:hAnsi="Times New Roman" w:cs="Times New Roman"/>
+          <w:sz w:val="16"/>
+          <w:szCs w:val="16"/>
+        </w:rPr>
+      </w:pPr>
+      <w:r>
+        <w:rPr>
+          <w:rFonts w:ascii="Times New Roman" w:eastAsia="Times New Roman" w:hAnsi="Times New Roman" w:cs="Times New Roman"/>
           <w:i/>
           <w:sz w:val="28"/>
           <w:szCs w:val="28"/>
         </w:rPr>
-      </w:pPr>
-    </w:p>
-    <w:p>
-      <w:pPr>
-        <w:ind w:firstLine="0"/>
-        <w:rPr>
-          <w:rFonts w:ascii="Times New Roman" w:eastAsia="Times New Roman" w:hAnsi="Times New Roman" w:cs="Times New Roman"/>
-          <w:sz w:val="16"/>
-          <w:szCs w:val="16"/>
-        </w:rPr>
-      </w:pPr>
-      <w:r>
-        <w:rPr>
-          <w:rFonts w:ascii="Times New Roman" w:eastAsia="Times New Roman" w:hAnsi="Times New Roman" w:cs="Times New Roman"/>
-          <w:i/>
-          <w:sz w:val="28"/>
-          <w:szCs w:val="28"/>
-        </w:rPr>
+        <w:lastRenderedPageBreak/>
         <w:t>Conectando os componentes:</w:t>
       </w:r>
     </w:p>
@@ -7277,6 +7305,7 @@
           <w:sz w:val="28"/>
           <w:szCs w:val="28"/>
         </w:rPr>
+        <w:lastRenderedPageBreak/>
         <w:t xml:space="preserve">Análise do Código: </w:t>
       </w:r>
     </w:p>
@@ -7551,7 +7580,6 @@
         </w:rPr>
         <w:t xml:space="preserve">  </w:t>
       </w:r>
-      <w:proofErr w:type="spellStart"/>
       <w:proofErr w:type="gramStart"/>
       <w:r>
         <w:rPr>
@@ -7561,9 +7589,9 @@
           <w:szCs w:val="24"/>
           <w:lang w:val="en-US"/>
         </w:rPr>
-        <w:t>pinMode</w:t>
-      </w:r>
-      <w:proofErr w:type="spellEnd"/>
+        <w:t>pinMode(</w:t>
+      </w:r>
+      <w:proofErr w:type="gramEnd"/>
       <w:r>
         <w:rPr>
           <w:rFonts w:ascii="Times New Roman" w:eastAsia="Times New Roman" w:hAnsi="Times New Roman" w:cs="Times New Roman"/>
@@ -7572,30 +7600,7 @@
           <w:szCs w:val="24"/>
           <w:lang w:val="en-US"/>
         </w:rPr>
-        <w:t>(</w:t>
-      </w:r>
-      <w:proofErr w:type="spellStart"/>
-      <w:proofErr w:type="gramEnd"/>
-      <w:r>
-        <w:rPr>
-          <w:rFonts w:ascii="Times New Roman" w:eastAsia="Times New Roman" w:hAnsi="Times New Roman" w:cs="Times New Roman"/>
-          <w:b/>
-          <w:sz w:val="24"/>
-          <w:szCs w:val="24"/>
-          <w:lang w:val="en-US"/>
-        </w:rPr>
-        <w:t>ledPin</w:t>
-      </w:r>
-      <w:proofErr w:type="spellEnd"/>
-      <w:r>
-        <w:rPr>
-          <w:rFonts w:ascii="Times New Roman" w:eastAsia="Times New Roman" w:hAnsi="Times New Roman" w:cs="Times New Roman"/>
-          <w:b/>
-          <w:sz w:val="24"/>
-          <w:szCs w:val="24"/>
-          <w:lang w:val="en-US"/>
-        </w:rPr>
-        <w:t>, OUTPUT);</w:t>
+        <w:t>ledPin, OUTPUT);</w:t>
       </w:r>
     </w:p>
     <w:p>
@@ -8420,6 +8425,7 @@
         <w:rPr>
           <w:rFonts w:ascii="Times New Roman" w:eastAsia="Times New Roman" w:hAnsi="Times New Roman" w:cs="Times New Roman"/>
         </w:rPr>
+        <w:lastRenderedPageBreak/>
         <w:t xml:space="preserve"> </w:t>
       </w:r>
       <w:r>
@@ -8428,17 +8434,7 @@
           <w:sz w:val="28"/>
           <w:szCs w:val="28"/>
         </w:rPr>
-        <w:t>EXERCÍ</w:t>
-      </w:r>
-      <w:bookmarkStart w:id="15" w:name="_GoBack"/>
-      <w:bookmarkEnd w:id="15"/>
-      <w:r>
-        <w:rPr>
-          <w:rFonts w:ascii="Times New Roman" w:eastAsia="Times New Roman" w:hAnsi="Times New Roman" w:cs="Times New Roman"/>
-          <w:sz w:val="28"/>
-          <w:szCs w:val="28"/>
-        </w:rPr>
-        <w:t>CIO COM DISCUSSÃO EM DUPLAS</w:t>
+        <w:t>EXERCÍCIO COM DISCUSSÃO EM DUPLAS</w:t>
       </w:r>
     </w:p>
     <w:p>
@@ -9517,7 +9513,7 @@
       </w:r>
     </w:p>
   </w:comment>
-  <w:comment w:id="13" w:author="Daniela Cunha" w:date="2018-02-14T21:35:00Z" w:initials="DC">
+  <w:comment w:id="14" w:author="Daniela Cunha" w:date="2018-02-14T21:35:00Z" w:initials="DC">
     <w:p>
       <w:pPr>
         <w:pStyle w:val="Textodecomentrio"/>
@@ -9533,7 +9529,7 @@
       </w:r>
     </w:p>
   </w:comment>
-  <w:comment w:id="14" w:author="Daniela Cunha" w:date="2018-02-14T21:39:00Z" w:initials="DC">
+  <w:comment w:id="15" w:author="Daniela Cunha" w:date="2018-02-14T21:39:00Z" w:initials="DC">
     <w:p>
       <w:pPr>
         <w:pStyle w:val="Textodecomentrio"/>
@@ -11575,7 +11571,7 @@
 </file>
 
 <file path=customXml/itemProps1.xml><?xml version="1.0" encoding="utf-8"?>
-<ds:datastoreItem xmlns:ds="http://schemas.openxmlformats.org/officeDocument/2006/customXml" ds:itemID="{0AF0C10E-889F-43F3-AFED-29E0C285480A}">
+<ds:datastoreItem xmlns:ds="http://schemas.openxmlformats.org/officeDocument/2006/customXml" ds:itemID="{CFF410BB-EE21-4DC7-A002-0168333651B8}">
   <ds:schemaRefs>
     <ds:schemaRef ds:uri="http://schemas.openxmlformats.org/officeDocument/2006/bibliography"/>
   </ds:schemaRefs>

</xml_diff>